<commit_message>
Add warning section to user's guide
Add warning section to user's guide
</commit_message>
<xml_diff>
--- a/weathervane_users_guide.docx
+++ b/weathervane_users_guide.docx
@@ -74,18 +74,16 @@
       <w:r>
         <w:t>8</w:t>
       </w:r>
-      <w:bookmarkStart w:id="2" w:name="_GoBack"/>
+    </w:p>
+    <w:p>
+      <w:pPr>
+        <w:pStyle w:val="Heading1"/>
+      </w:pPr>
+      <w:bookmarkStart w:id="2" w:name="_Ref275773664"/>
+      <w:r>
+        <w:t>Introduction</w:t>
+      </w:r>
       <w:bookmarkEnd w:id="2"/>
-    </w:p>
-    <w:p>
-      <w:pPr>
-        <w:pStyle w:val="Heading1"/>
-      </w:pPr>
-      <w:bookmarkStart w:id="3" w:name="_Ref275773664"/>
-      <w:r>
-        <w:t>Introduction</w:t>
-      </w:r>
-      <w:bookmarkEnd w:id="3"/>
     </w:p>
     <w:p>
       <w:pPr>
@@ -565,7 +563,7 @@
         <w:keepNext/>
         <w:ind w:left="0"/>
       </w:pPr>
-      <w:bookmarkStart w:id="4" w:name="_Ref277405362"/>
+      <w:bookmarkStart w:id="3" w:name="_Ref277405362"/>
       <w:r>
         <w:t xml:space="preserve">Figure </w:t>
       </w:r>
@@ -577,7 +575,7 @@
           <w:t>1</w:t>
         </w:r>
       </w:fldSimple>
-      <w:bookmarkEnd w:id="4"/>
+      <w:bookmarkEnd w:id="3"/>
       <w:r>
         <w:t xml:space="preserve"> Full </w:t>
       </w:r>
@@ -644,6 +642,43 @@
         <w:pStyle w:val="Heading2"/>
       </w:pPr>
       <w:r>
+        <w:t>Warning</w:t>
+      </w:r>
+    </w:p>
+    <w:p>
+      <w:pPr>
+        <w:pStyle w:val="BodyText"/>
+        <w:rPr>
+          <w:rFonts w:ascii="Times New Roman" w:hAnsi="Times New Roman" w:cs="Times New Roman"/>
+          <w:szCs w:val="24"/>
+        </w:rPr>
+      </w:pPr>
+      <w:r>
+        <w:t xml:space="preserve">You should exercise caution and good judgement about where you deploy Weathervane. Weathervane can place a significant load on system resources that can impact the performance of unrelated workloads. As a </w:t>
+      </w:r>
+      <w:bookmarkStart w:id="4" w:name="_GoBack"/>
+      <w:bookmarkEnd w:id="4"/>
+      <w:r>
+        <w:t>result,</w:t>
+      </w:r>
+      <w:r>
+        <w:t xml:space="preserve"> Weathervane is not intended to be used in production environments.</w:t>
+      </w:r>
+    </w:p>
+    <w:p>
+      <w:pPr>
+        <w:pStyle w:val="BodyText"/>
+      </w:pPr>
+      <w:r>
+        <w:lastRenderedPageBreak/>
+        <w:t>In addition, the setup procedure for Weathervane may open ports or present other security issues that are not acceptable in many secure environments. A Weathervane deployment is intended only for a performance test environment and may not be hardened sufficiently for all security requirements. As a result, Weathervane should never be installed on virtual machines or OS instances that have been or may ever be deployed in a production environment, or that contain sensitive or personal information.</w:t>
+      </w:r>
+    </w:p>
+    <w:p>
+      <w:pPr>
+        <w:pStyle w:val="Heading2"/>
+      </w:pPr>
+      <w:r>
         <w:t>Uses of Weathervane</w:t>
       </w:r>
     </w:p>
@@ -684,7 +719,6 @@
         </w:numPr>
       </w:pPr>
       <w:r>
-        <w:lastRenderedPageBreak/>
         <w:t>It includes an application which is representative of a certain class of application that is common in production deployments.</w:t>
       </w:r>
     </w:p>
@@ -875,6 +909,7 @@
         <w:pStyle w:val="Heading3"/>
       </w:pPr>
       <w:r>
+        <w:lastRenderedPageBreak/>
         <w:t>Support for Application Elasticity</w:t>
       </w:r>
     </w:p>
@@ -923,7 +958,6 @@
         <w:pStyle w:val="Heading3"/>
       </w:pPr>
       <w:r>
-        <w:lastRenderedPageBreak/>
         <w:t>Weathervane is Open-Source</w:t>
       </w:r>
     </w:p>
@@ -1187,6 +1221,7 @@
         </w:numPr>
       </w:pPr>
       <w:r>
+        <w:lastRenderedPageBreak/>
         <w:t>Create a Centos 7 VM</w:t>
       </w:r>
     </w:p>
@@ -1214,7 +1249,6 @@
         </w:numPr>
       </w:pPr>
       <w:r>
-        <w:lastRenderedPageBreak/>
         <w:t>Clone the Weathervane git repository, or u</w:t>
       </w:r>
       <w:r>
@@ -1518,6 +1552,7 @@
         <w:pStyle w:val="Heading3"/>
       </w:pPr>
       <w:r>
+        <w:lastRenderedPageBreak/>
         <w:t>vSphere</w:t>
       </w:r>
     </w:p>
@@ -1565,7 +1600,6 @@
       </w:pPr>
       <w:bookmarkStart w:id="8" w:name="_Ref476063332"/>
       <w:r>
-        <w:lastRenderedPageBreak/>
         <w:t xml:space="preserve">The </w:t>
       </w:r>
       <w:r>
@@ -1854,6 +1888,7 @@
         <w:pStyle w:val="BodyText"/>
       </w:pPr>
       <w:r>
+        <w:lastRenderedPageBreak/>
         <w:t>Depending on the packages that you chose when installing Centos 7, you may get an error that no java command could be found in your path.  If so, install java using the command:</w:t>
       </w:r>
     </w:p>
@@ -1873,7 +1908,6 @@
         <w:pStyle w:val="BodyText"/>
       </w:pPr>
       <w:r>
-        <w:lastRenderedPageBreak/>
         <w:t>and then try again.</w:t>
       </w:r>
     </w:p>
@@ -2207,7 +2241,11 @@
         <w:t xml:space="preserve"> </w:t>
       </w:r>
       <w:r>
-        <w:t xml:space="preserve"> Each run, or series of runs, is started by executing the run harness on the primary </w:t>
+        <w:t xml:space="preserve"> Each run, or series of runs, is started by </w:t>
+      </w:r>
+      <w:r>
+        <w:lastRenderedPageBreak/>
+        <w:t xml:space="preserve">executing the run harness on the primary </w:t>
       </w:r>
       <w:r>
         <w:t>Weathervane</w:t>
@@ -2263,11 +2301,7 @@
         <w:t xml:space="preserve"> performance statistics from a</w:t>
       </w:r>
       <w:r>
-        <w:t xml:space="preserve">ll VMs and hosts, </w:t>
-      </w:r>
-      <w:r>
-        <w:lastRenderedPageBreak/>
-        <w:t>and parse</w:t>
+        <w:t>ll VMs and hosts, and parse</w:t>
       </w:r>
       <w:r>
         <w:t xml:space="preserve"> the data to produce a summary of each run.  It can also automate the execution of multi-run experiments.</w:t>
@@ -2741,6 +2775,7 @@
         </w:numPr>
       </w:pPr>
       <w:r>
+        <w:lastRenderedPageBreak/>
         <w:t xml:space="preserve">Do some </w:t>
       </w:r>
       <w:r>
@@ -2762,7 +2797,6 @@
         </w:numPr>
       </w:pPr>
       <w:r>
-        <w:lastRenderedPageBreak/>
         <w:t>Configure all software services for the current run.  This includes editing configuration files to set tuning parameter</w:t>
       </w:r>
       <w:r>
@@ -3148,7 +3182,11 @@
         <w:t xml:space="preserve">.  This directory has all of the raw data collected during the run, including the workload-driver </w:t>
       </w:r>
       <w:r>
-        <w:t>output; the various application logs;</w:t>
+        <w:t xml:space="preserve">output; the </w:t>
+      </w:r>
+      <w:r>
+        <w:lastRenderedPageBreak/>
+        <w:t>various application logs;</w:t>
       </w:r>
       <w:r>
         <w:t xml:space="preserve"> and </w:t>
@@ -3175,7 +3213,6 @@
         </w:numPr>
       </w:pPr>
       <w:r>
-        <w:lastRenderedPageBreak/>
         <w:t>output/0/console.log.  This file will contain the information that was printed to the terminal during the run, including the run results.</w:t>
       </w:r>
     </w:p>
@@ -3439,6 +3476,7 @@
         <w:pStyle w:val="BodyText"/>
       </w:pPr>
       <w:r>
+        <w:lastRenderedPageBreak/>
         <w:fldChar w:fldCharType="begin"/>
       </w:r>
       <w:r>
@@ -3460,11 +3498,7 @@
         <w:fldChar w:fldCharType="end"/>
       </w:r>
       <w:r>
-        <w:t xml:space="preserve"> shows a complete deployment of the Auction application.  In addition to the application servers which run the application logic, a deployment of Auction </w:t>
-      </w:r>
-      <w:r>
-        <w:lastRenderedPageBreak/>
-        <w:t>includes a number of support services and data sources.  A description of these services and their role in t</w:t>
+        <w:t xml:space="preserve"> shows a complete deployment of the Auction application.  In addition to the application servers which run the application logic, a deployment of Auction includes a number of support services and data sources.  A description of these services and their role in t</w:t>
       </w:r>
       <w:r>
         <w:t>he Auction application is given</w:t>
@@ -3661,11 +3695,11 @@
         <w:t>ten</w:t>
       </w:r>
       <w:r>
-        <w:t xml:space="preserve"> separate service tiers.  Not all of these tiers are required in any given deployment of Weathervane.  The run harness will adjust the configuration of the services to </w:t>
+        <w:t xml:space="preserve"> separate service tiers.  Not all of these tiers are required in any given deployment of </w:t>
       </w:r>
       <w:r>
         <w:lastRenderedPageBreak/>
-        <w:t>enable proper operation with different service combinations. This section gives a brief overview of the services that can be used in a Weathervane deployment.</w:t>
+        <w:t>Weathervane.  The run harness will adjust the configuration of the services to enable proper operation with different service combinations. This section gives a brief overview of the services that can be used in a Weathervane deployment.</w:t>
       </w:r>
     </w:p>
     <w:p>
@@ -52839,7 +52873,7 @@
 </file>
 
 <file path=customXml/itemProps1.xml><?xml version="1.0" encoding="utf-8"?>
-<ds:datastoreItem xmlns:ds="http://schemas.openxmlformats.org/officeDocument/2006/customXml" ds:itemID="{B5378861-05C1-1240-BE22-AEF2ACE16D40}">
+<ds:datastoreItem xmlns:ds="http://schemas.openxmlformats.org/officeDocument/2006/customXml" ds:itemID="{CBE20B3C-BE07-7C40-9D6A-564EF8AE30E5}">
   <ds:schemaRefs>
     <ds:schemaRef ds:uri="http://schemas.openxmlformats.org/officeDocument/2006/bibliography"/>
   </ds:schemaRefs>

</xml_diff>

<commit_message>
Remove support for automatic docker pinning
</commit_message>
<xml_diff>
--- a/weathervane_users_guide.docx
+++ b/weathervane_users_guide.docx
@@ -72,7 +72,7 @@
         <w:t>.</w:t>
       </w:r>
       <w:r>
-        <w:t>11</w:t>
+        <w:t>16</w:t>
       </w:r>
     </w:p>
     <w:p>
@@ -567,27 +567,14 @@
       <w:r>
         <w:t xml:space="preserve">Figure </w:t>
       </w:r>
-      <w:r>
-        <w:fldChar w:fldCharType="begin"/>
-      </w:r>
-      <w:r>
-        <w:instrText xml:space="preserve"> SEQ Figure \* ARABIC </w:instrText>
-      </w:r>
-      <w:r>
-        <w:fldChar w:fldCharType="separate"/>
-      </w:r>
-      <w:r>
-        <w:rPr>
-          <w:noProof/>
-        </w:rPr>
-        <w:t>1</w:t>
-      </w:r>
-      <w:r>
-        <w:rPr>
-          <w:noProof/>
-        </w:rPr>
-        <w:fldChar w:fldCharType="end"/>
-      </w:r>
+      <w:fldSimple w:instr=" SEQ Figure \* ARABIC ">
+        <w:r>
+          <w:rPr>
+            <w:noProof/>
+          </w:rPr>
+          <w:t>1</w:t>
+        </w:r>
+      </w:fldSimple>
       <w:bookmarkEnd w:id="3"/>
       <w:r>
         <w:t xml:space="preserve"> Full </w:t>
@@ -984,8 +971,10 @@
         <w:t>1.0</w:t>
       </w:r>
       <w:r>
-        <w:t>.11</w:t>
-      </w:r>
+        <w:t>.16</w:t>
+      </w:r>
+      <w:bookmarkStart w:id="5" w:name="_GoBack"/>
+      <w:bookmarkEnd w:id="5"/>
     </w:p>
     <w:p>
       <w:pPr>
@@ -1097,8 +1086,8 @@
       <w:pPr>
         <w:pStyle w:val="Heading1"/>
       </w:pPr>
-      <w:bookmarkStart w:id="5" w:name="_Ref433815550"/>
-      <w:bookmarkStart w:id="6" w:name="_Ref275773671"/>
+      <w:bookmarkStart w:id="6" w:name="_Ref433815550"/>
+      <w:bookmarkStart w:id="7" w:name="_Ref275773671"/>
       <w:r>
         <w:t xml:space="preserve">Creating a </w:t>
       </w:r>
@@ -1111,7 +1100,7 @@
       <w:r>
         <w:t>Host</w:t>
       </w:r>
-      <w:bookmarkEnd w:id="5"/>
+      <w:bookmarkEnd w:id="6"/>
     </w:p>
     <w:p>
       <w:pPr>
@@ -1609,7 +1598,7 @@
       <w:pPr>
         <w:pStyle w:val="Heading2"/>
       </w:pPr>
-      <w:bookmarkStart w:id="7" w:name="_Ref476063332"/>
+      <w:bookmarkStart w:id="8" w:name="_Ref476063332"/>
       <w:r>
         <w:t xml:space="preserve">The </w:t>
       </w:r>
@@ -1622,7 +1611,7 @@
       <w:r>
         <w:t>Repository</w:t>
       </w:r>
-      <w:bookmarkEnd w:id="7"/>
+      <w:bookmarkEnd w:id="8"/>
     </w:p>
     <w:p>
       <w:pPr>
@@ -1870,11 +1859,11 @@
       <w:pPr>
         <w:pStyle w:val="Heading2"/>
       </w:pPr>
-      <w:bookmarkStart w:id="8" w:name="_Ref475980693"/>
+      <w:bookmarkStart w:id="9" w:name="_Ref475980693"/>
       <w:r>
         <w:t>Building the Weathervane Executables</w:t>
       </w:r>
-      <w:bookmarkEnd w:id="8"/>
+      <w:bookmarkEnd w:id="9"/>
     </w:p>
     <w:p>
       <w:pPr>
@@ -2126,13 +2115,13 @@
       <w:pPr>
         <w:pStyle w:val="Heading1"/>
       </w:pPr>
-      <w:bookmarkStart w:id="9" w:name="_Ref433813526"/>
+      <w:bookmarkStart w:id="10" w:name="_Ref433813526"/>
       <w:bookmarkEnd w:id="4"/>
-      <w:bookmarkEnd w:id="6"/>
+      <w:bookmarkEnd w:id="7"/>
       <w:r>
         <w:t>First Run</w:t>
       </w:r>
-      <w:bookmarkEnd w:id="9"/>
+      <w:bookmarkEnd w:id="10"/>
     </w:p>
     <w:p>
       <w:pPr>
@@ -3473,11 +3462,11 @@
       <w:pPr>
         <w:pStyle w:val="Heading1"/>
       </w:pPr>
-      <w:bookmarkStart w:id="10" w:name="_Ref474763216"/>
+      <w:bookmarkStart w:id="11" w:name="_Ref474763216"/>
       <w:r>
         <w:t>Weathervane Auction Application</w:t>
       </w:r>
-      <w:bookmarkEnd w:id="10"/>
+      <w:bookmarkEnd w:id="11"/>
     </w:p>
     <w:p>
       <w:pPr>
@@ -3560,35 +3549,19 @@
         <w:pStyle w:val="Caption"/>
         <w:keepNext/>
       </w:pPr>
-      <w:bookmarkStart w:id="11" w:name="_Ref475001164"/>
+      <w:bookmarkStart w:id="12" w:name="_Ref475001164"/>
       <w:r>
         <w:t xml:space="preserve">Figure </w:t>
       </w:r>
-      <w:r>
-        <w:fldChar w:fldCharType="begin"/>
-      </w:r>
-      <w:r>
-        <w:instrText xml:space="preserve"> SEQ Figur</w:instrText>
-      </w:r>
-      <w:r>
-        <w:instrText xml:space="preserve">e \* ARABIC </w:instrText>
-      </w:r>
-      <w:r>
-        <w:fldChar w:fldCharType="separate"/>
-      </w:r>
-      <w:r>
-        <w:rPr>
-          <w:noProof/>
-        </w:rPr>
-        <w:t>2</w:t>
-      </w:r>
-      <w:r>
-        <w:rPr>
-          <w:noProof/>
-        </w:rPr>
-        <w:fldChar w:fldCharType="end"/>
-      </w:r>
-      <w:bookmarkEnd w:id="11"/>
+      <w:fldSimple w:instr=" SEQ Figure \* ARABIC ">
+        <w:r>
+          <w:rPr>
+            <w:noProof/>
+          </w:rPr>
+          <w:t>2</w:t>
+        </w:r>
+      </w:fldSimple>
+      <w:bookmarkEnd w:id="12"/>
       <w:r>
         <w:t xml:space="preserve"> Auction Application Deployment</w:t>
       </w:r>
@@ -3724,11 +3697,11 @@
       <w:pPr>
         <w:pStyle w:val="Heading2"/>
       </w:pPr>
-      <w:bookmarkStart w:id="12" w:name="_Ref475001347"/>
+      <w:bookmarkStart w:id="13" w:name="_Ref475001347"/>
       <w:r>
         <w:t>Auction Application Services</w:t>
       </w:r>
-      <w:bookmarkEnd w:id="12"/>
+      <w:bookmarkEnd w:id="13"/>
     </w:p>
     <w:p>
       <w:pPr>
@@ -4372,11 +4345,11 @@
       <w:pPr>
         <w:pStyle w:val="Heading2"/>
       </w:pPr>
-      <w:bookmarkStart w:id="13" w:name="_Ref475713543"/>
+      <w:bookmarkStart w:id="14" w:name="_Ref475713543"/>
       <w:r>
         <w:t>Workload Pass/Fail</w:t>
       </w:r>
-      <w:bookmarkEnd w:id="13"/>
+      <w:bookmarkEnd w:id="14"/>
     </w:p>
     <w:p>
       <w:pPr>
@@ -4589,32 +4562,19 @@
         <w:pStyle w:val="Caption"/>
         <w:keepNext/>
       </w:pPr>
-      <w:bookmarkStart w:id="14" w:name="_Ref440374122"/>
+      <w:bookmarkStart w:id="15" w:name="_Ref440374122"/>
       <w:r>
         <w:t xml:space="preserve">Table </w:t>
       </w:r>
-      <w:r>
-        <w:fldChar w:fldCharType="begin"/>
-      </w:r>
-      <w:r>
-        <w:instrText xml:space="preserve"> SEQ Table \* ARABIC </w:instrText>
-      </w:r>
-      <w:r>
-        <w:fldChar w:fldCharType="separate"/>
-      </w:r>
-      <w:r>
-        <w:rPr>
-          <w:noProof/>
-        </w:rPr>
-        <w:t>1</w:t>
-      </w:r>
-      <w:r>
-        <w:rPr>
-          <w:noProof/>
-        </w:rPr>
-        <w:fldChar w:fldCharType="end"/>
-      </w:r>
-      <w:bookmarkEnd w:id="14"/>
+      <w:fldSimple w:instr=" SEQ Table \* ARABIC ">
+        <w:r>
+          <w:rPr>
+            <w:noProof/>
+          </w:rPr>
+          <w:t>1</w:t>
+        </w:r>
+      </w:fldSimple>
+      <w:bookmarkEnd w:id="15"/>
       <w:r>
         <w:t xml:space="preserve"> Auction QoS Requirements</w:t>
       </w:r>
@@ -6111,11 +6071,11 @@
       <w:pPr>
         <w:pStyle w:val="Heading2"/>
       </w:pPr>
-      <w:bookmarkStart w:id="15" w:name="_Ref433816439"/>
+      <w:bookmarkStart w:id="16" w:name="_Ref433816439"/>
       <w:r>
         <w:t>Deployment Configuration Planning</w:t>
       </w:r>
-      <w:bookmarkEnd w:id="15"/>
+      <w:bookmarkEnd w:id="16"/>
     </w:p>
     <w:p>
       <w:pPr>
@@ -6324,32 +6284,19 @@
         <w:pStyle w:val="Caption"/>
         <w:keepNext/>
       </w:pPr>
-      <w:bookmarkStart w:id="16" w:name="_Ref277328334"/>
+      <w:bookmarkStart w:id="17" w:name="_Ref277328334"/>
       <w:r>
         <w:t xml:space="preserve">Figure </w:t>
       </w:r>
-      <w:r>
-        <w:fldChar w:fldCharType="begin"/>
-      </w:r>
-      <w:r>
-        <w:instrText xml:space="preserve"> SEQ Figure \* ARABIC </w:instrText>
-      </w:r>
-      <w:r>
-        <w:fldChar w:fldCharType="separate"/>
-      </w:r>
-      <w:r>
-        <w:rPr>
-          <w:noProof/>
-        </w:rPr>
-        <w:t>3</w:t>
-      </w:r>
-      <w:r>
-        <w:rPr>
-          <w:noProof/>
-        </w:rPr>
-        <w:fldChar w:fldCharType="end"/>
-      </w:r>
-      <w:bookmarkEnd w:id="16"/>
+      <w:fldSimple w:instr=" SEQ Figure \* ARABIC ">
+        <w:r>
+          <w:rPr>
+            <w:noProof/>
+          </w:rPr>
+          <w:t>3</w:t>
+        </w:r>
+      </w:fldSimple>
+      <w:bookmarkEnd w:id="17"/>
       <w:r>
         <w:t xml:space="preserve"> Minimal Multi-VM </w:t>
       </w:r>
@@ -6485,7 +6432,7 @@
           <w:b/>
         </w:rPr>
       </w:pPr>
-      <w:bookmarkStart w:id="17" w:name="_Ref475451494"/>
+      <w:bookmarkStart w:id="18" w:name="_Ref475451494"/>
       <w:r>
         <w:rPr>
           <w:b/>
@@ -6523,7 +6470,7 @@
         </w:rPr>
         <w:fldChar w:fldCharType="end"/>
       </w:r>
-      <w:bookmarkEnd w:id="17"/>
+      <w:bookmarkEnd w:id="18"/>
       <w:r>
         <w:rPr>
           <w:b/>
@@ -11356,13 +11303,13 @@
       <w:pPr>
         <w:pStyle w:val="Heading2"/>
       </w:pPr>
-      <w:bookmarkStart w:id="18" w:name="_Ref475002415"/>
-      <w:bookmarkStart w:id="19" w:name="_Ref210725949"/>
+      <w:bookmarkStart w:id="19" w:name="_Ref475002415"/>
+      <w:bookmarkStart w:id="20" w:name="_Ref210725949"/>
       <w:r>
         <w:lastRenderedPageBreak/>
         <w:t>Mapping Services to Hosts</w:t>
       </w:r>
-      <w:bookmarkEnd w:id="18"/>
+      <w:bookmarkEnd w:id="19"/>
     </w:p>
     <w:p>
       <w:pPr>
@@ -11484,11 +11431,11 @@
       <w:pPr>
         <w:pStyle w:val="Heading3"/>
       </w:pPr>
-      <w:bookmarkStart w:id="20" w:name="_Ref277336362"/>
+      <w:bookmarkStart w:id="21" w:name="_Ref277336362"/>
       <w:r>
         <w:t>Configuring the DNS Server</w:t>
       </w:r>
-      <w:bookmarkEnd w:id="20"/>
+      <w:bookmarkEnd w:id="21"/>
     </w:p>
     <w:p>
       <w:pPr>
@@ -12610,7 +12557,7 @@
         <w:t>, which will prevent it from starting after the next reboot.</w:t>
       </w:r>
     </w:p>
-    <w:bookmarkEnd w:id="19"/>
+    <w:bookmarkEnd w:id="20"/>
     <w:p>
       <w:pPr>
         <w:pStyle w:val="Heading2"/>
@@ -13360,7 +13307,7 @@
       <w:pPr>
         <w:pStyle w:val="Heading2"/>
       </w:pPr>
-      <w:bookmarkStart w:id="21" w:name="_Ref277336520"/>
+      <w:bookmarkStart w:id="22" w:name="_Ref277336520"/>
       <w:r>
         <w:t xml:space="preserve">Running </w:t>
       </w:r>
@@ -13370,7 +13317,7 @@
       <w:r>
         <w:t xml:space="preserve"> with an Isolated Application Network</w:t>
       </w:r>
-      <w:bookmarkEnd w:id="21"/>
+      <w:bookmarkEnd w:id="22"/>
     </w:p>
     <w:p>
       <w:pPr>
@@ -13452,33 +13399,20 @@
         <w:pStyle w:val="Caption"/>
         <w:keepNext/>
       </w:pPr>
-      <w:bookmarkStart w:id="22" w:name="_Ref277862886"/>
+      <w:bookmarkStart w:id="23" w:name="_Ref277862886"/>
       <w:r>
         <w:lastRenderedPageBreak/>
         <w:t xml:space="preserve">Figure </w:t>
       </w:r>
-      <w:r>
-        <w:fldChar w:fldCharType="begin"/>
-      </w:r>
-      <w:r>
-        <w:instrText xml:space="preserve"> SEQ Figure \* ARABIC </w:instrText>
-      </w:r>
-      <w:r>
-        <w:fldChar w:fldCharType="separate"/>
-      </w:r>
-      <w:r>
-        <w:rPr>
-          <w:noProof/>
-        </w:rPr>
-        <w:t>4</w:t>
-      </w:r>
-      <w:r>
-        <w:rPr>
-          <w:noProof/>
-        </w:rPr>
-        <w:fldChar w:fldCharType="end"/>
-      </w:r>
-      <w:bookmarkEnd w:id="22"/>
+      <w:fldSimple w:instr=" SEQ Figure \* ARABIC ">
+        <w:r>
+          <w:rPr>
+            <w:noProof/>
+          </w:rPr>
+          <w:t>4</w:t>
+        </w:r>
+      </w:fldSimple>
+      <w:bookmarkEnd w:id="23"/>
       <w:r>
         <w:t xml:space="preserve"> Example </w:t>
       </w:r>
@@ -14027,14 +13961,14 @@
       <w:pPr>
         <w:pStyle w:val="Heading1"/>
       </w:pPr>
-      <w:bookmarkStart w:id="23" w:name="_Ref475023175"/>
+      <w:bookmarkStart w:id="24" w:name="_Ref475023175"/>
       <w:r>
         <w:t>Weathervane</w:t>
       </w:r>
       <w:r>
         <w:t xml:space="preserve"> Configuration File</w:t>
       </w:r>
-      <w:bookmarkEnd w:id="23"/>
+      <w:bookmarkEnd w:id="24"/>
     </w:p>
     <w:p>
       <w:pPr>
@@ -14279,12 +14213,12 @@
       <w:pPr>
         <w:pStyle w:val="Heading2"/>
       </w:pPr>
-      <w:bookmarkStart w:id="24" w:name="_Ref433982766"/>
+      <w:bookmarkStart w:id="25" w:name="_Ref433982766"/>
       <w:r>
         <w:lastRenderedPageBreak/>
         <w:t>JSON Primer</w:t>
       </w:r>
-      <w:bookmarkEnd w:id="24"/>
+      <w:bookmarkEnd w:id="25"/>
     </w:p>
     <w:p>
       <w:pPr>
@@ -14717,9 +14651,9 @@
       <w:pPr>
         <w:pStyle w:val="Heading2"/>
       </w:pPr>
-      <w:bookmarkStart w:id="25" w:name="_Ref433970229"/>
-      <w:bookmarkStart w:id="26" w:name="_Ref475536062"/>
-      <w:bookmarkStart w:id="27" w:name="_Ref210361726"/>
+      <w:bookmarkStart w:id="26" w:name="_Ref433970229"/>
+      <w:bookmarkStart w:id="27" w:name="_Ref475536062"/>
+      <w:bookmarkStart w:id="28" w:name="_Ref210361726"/>
       <w:r>
         <w:t>Basic Configuration Descriptions</w:t>
       </w:r>
@@ -14861,7 +14795,7 @@
       <w:pPr>
         <w:pStyle w:val="Heading2"/>
       </w:pPr>
-      <w:bookmarkStart w:id="28" w:name="_Ref475698474"/>
+      <w:bookmarkStart w:id="29" w:name="_Ref475698474"/>
       <w:r>
         <w:t xml:space="preserve">Convention-based </w:t>
       </w:r>
@@ -14871,12 +14805,12 @@
       <w:r>
         <w:t>Nam</w:t>
       </w:r>
-      <w:bookmarkEnd w:id="25"/>
+      <w:bookmarkEnd w:id="26"/>
       <w:r>
         <w:t>e Assignment</w:t>
       </w:r>
-      <w:bookmarkEnd w:id="26"/>
-      <w:bookmarkEnd w:id="28"/>
+      <w:bookmarkEnd w:id="27"/>
+      <w:bookmarkEnd w:id="29"/>
     </w:p>
     <w:p>
       <w:pPr>
@@ -16620,21 +16554,21 @@
       <w:pPr>
         <w:pStyle w:val="Heading2"/>
       </w:pPr>
-      <w:bookmarkStart w:id="29" w:name="_Ref475457309"/>
-      <w:bookmarkStart w:id="30" w:name="_Ref475982083"/>
-      <w:bookmarkStart w:id="31" w:name="_Ref475026956"/>
-      <w:bookmarkStart w:id="32" w:name="_Ref433817256"/>
-      <w:bookmarkStart w:id="33" w:name="_Ref210189819"/>
-      <w:bookmarkEnd w:id="27"/>
+      <w:bookmarkStart w:id="30" w:name="_Ref475457309"/>
+      <w:bookmarkStart w:id="31" w:name="_Ref475982083"/>
+      <w:bookmarkStart w:id="32" w:name="_Ref475026956"/>
+      <w:bookmarkStart w:id="33" w:name="_Ref433817256"/>
+      <w:bookmarkStart w:id="34" w:name="_Ref210189819"/>
+      <w:bookmarkEnd w:id="28"/>
       <w:r>
         <w:lastRenderedPageBreak/>
         <w:t>Explicit Configuration</w:t>
       </w:r>
-      <w:bookmarkEnd w:id="29"/>
+      <w:bookmarkEnd w:id="30"/>
       <w:r>
         <w:t xml:space="preserve"> and Naming</w:t>
       </w:r>
-      <w:bookmarkEnd w:id="30"/>
+      <w:bookmarkEnd w:id="31"/>
     </w:p>
     <w:p>
       <w:pPr>
@@ -18640,16 +18574,16 @@
       <w:pPr>
         <w:pStyle w:val="Heading2"/>
       </w:pPr>
-      <w:bookmarkStart w:id="34" w:name="_Ref475002817"/>
-      <w:bookmarkEnd w:id="31"/>
+      <w:bookmarkStart w:id="35" w:name="_Ref475002817"/>
+      <w:bookmarkEnd w:id="32"/>
       <w:r>
         <w:t xml:space="preserve">Configuration </w:t>
       </w:r>
-      <w:bookmarkEnd w:id="32"/>
+      <w:bookmarkEnd w:id="33"/>
       <w:r>
         <w:t>Parameters</w:t>
       </w:r>
-      <w:bookmarkEnd w:id="34"/>
+      <w:bookmarkEnd w:id="35"/>
     </w:p>
     <w:p>
       <w:pPr>
@@ -18995,11 +18929,11 @@
       <w:pPr>
         <w:pStyle w:val="Heading4"/>
       </w:pPr>
-      <w:bookmarkStart w:id="35" w:name="_Ref277408518"/>
+      <w:bookmarkStart w:id="36" w:name="_Ref277408518"/>
       <w:r>
         <w:t>General run parameters</w:t>
       </w:r>
-      <w:bookmarkEnd w:id="35"/>
+      <w:bookmarkEnd w:id="36"/>
     </w:p>
     <w:p>
       <w:pPr>
@@ -19625,11 +19559,11 @@
       <w:pPr>
         <w:pStyle w:val="Heading4"/>
       </w:pPr>
-      <w:bookmarkStart w:id="36" w:name="_Ref277430336"/>
+      <w:bookmarkStart w:id="37" w:name="_Ref277430336"/>
       <w:r>
         <w:t>Deployment Configuration Parameters</w:t>
       </w:r>
-      <w:bookmarkEnd w:id="36"/>
+      <w:bookmarkEnd w:id="37"/>
     </w:p>
     <w:p>
       <w:pPr>
@@ -21213,11 +21147,11 @@
       <w:pPr>
         <w:pStyle w:val="Heading4"/>
       </w:pPr>
-      <w:bookmarkStart w:id="37" w:name="_Ref475981979"/>
+      <w:bookmarkStart w:id="38" w:name="_Ref475981979"/>
       <w:r>
         <w:t>Docker Parameters</w:t>
       </w:r>
-      <w:bookmarkEnd w:id="37"/>
+      <w:bookmarkEnd w:id="38"/>
     </w:p>
     <w:p>
       <w:pPr>
@@ -21414,11 +21348,11 @@
       <w:pPr>
         <w:pStyle w:val="Heading4"/>
       </w:pPr>
-      <w:bookmarkStart w:id="38" w:name="_Ref435090103"/>
+      <w:bookmarkStart w:id="39" w:name="_Ref435090103"/>
       <w:r>
         <w:t>Run Mode Parameters</w:t>
       </w:r>
-      <w:bookmarkEnd w:id="38"/>
+      <w:bookmarkEnd w:id="39"/>
     </w:p>
     <w:p>
       <w:pPr>
@@ -22253,11 +22187,11 @@
       <w:pPr>
         <w:pStyle w:val="Heading3"/>
       </w:pPr>
-      <w:bookmarkStart w:id="39" w:name="_Ref277516732"/>
+      <w:bookmarkStart w:id="40" w:name="_Ref277516732"/>
       <w:r>
         <w:t>Run-Phase Specific Parameters</w:t>
       </w:r>
-      <w:bookmarkEnd w:id="39"/>
+      <w:bookmarkEnd w:id="40"/>
     </w:p>
     <w:p>
       <w:pPr>
@@ -23350,7 +23284,7 @@
       <w:pPr>
         <w:pStyle w:val="Heading3"/>
       </w:pPr>
-      <w:bookmarkStart w:id="40" w:name="_Ref277430502"/>
+      <w:bookmarkStart w:id="41" w:name="_Ref277430502"/>
       <w:r>
         <w:t xml:space="preserve">Component </w:t>
       </w:r>
@@ -23360,7 +23294,7 @@
       <w:r>
         <w:t xml:space="preserve"> Parameters</w:t>
       </w:r>
-      <w:bookmarkEnd w:id="40"/>
+      <w:bookmarkEnd w:id="41"/>
     </w:p>
     <w:p>
       <w:pPr>
@@ -24417,12 +24351,12 @@
       <w:pPr>
         <w:pStyle w:val="Heading1"/>
       </w:pPr>
-      <w:bookmarkStart w:id="41" w:name="_Ref433881358"/>
+      <w:bookmarkStart w:id="42" w:name="_Ref433881358"/>
       <w:r>
         <w:t>Running the benchmark</w:t>
       </w:r>
-      <w:bookmarkEnd w:id="33"/>
-      <w:bookmarkEnd w:id="41"/>
+      <w:bookmarkEnd w:id="34"/>
+      <w:bookmarkEnd w:id="42"/>
     </w:p>
     <w:p>
       <w:pPr>
@@ -25266,7 +25200,7 @@
       <w:pPr>
         <w:pStyle w:val="Heading2"/>
       </w:pPr>
-      <w:bookmarkStart w:id="42" w:name="_Ref277407089"/>
+      <w:bookmarkStart w:id="43" w:name="_Ref277407089"/>
       <w:r>
         <w:t>Data-</w:t>
       </w:r>
@@ -25279,7 +25213,7 @@
       <w:r>
         <w:t>Details</w:t>
       </w:r>
-      <w:bookmarkEnd w:id="42"/>
+      <w:bookmarkEnd w:id="43"/>
     </w:p>
     <w:p>
       <w:pPr>
@@ -25781,7 +25715,7 @@
           <w:numId w:val="35"/>
         </w:numPr>
       </w:pPr>
-      <w:bookmarkStart w:id="43" w:name="_Ref277415058"/>
+      <w:bookmarkStart w:id="44" w:name="_Ref277415058"/>
       <w:r>
         <w:t>Check whether the creation of backups is enabled.</w:t>
       </w:r>
@@ -25844,12 +25778,12 @@
       <w:pPr>
         <w:pStyle w:val="Heading3"/>
       </w:pPr>
-      <w:bookmarkStart w:id="44" w:name="_Ref277411700"/>
-      <w:bookmarkEnd w:id="43"/>
+      <w:bookmarkStart w:id="45" w:name="_Ref277411700"/>
+      <w:bookmarkEnd w:id="44"/>
       <w:r>
         <w:t>Data Services</w:t>
       </w:r>
-      <w:bookmarkEnd w:id="44"/>
+      <w:bookmarkEnd w:id="45"/>
     </w:p>
     <w:p>
       <w:pPr>
@@ -25984,11 +25918,11 @@
       <w:pPr>
         <w:pStyle w:val="Heading3"/>
       </w:pPr>
-      <w:bookmarkStart w:id="45" w:name="_Ref282249587"/>
+      <w:bookmarkStart w:id="46" w:name="_Ref282249587"/>
       <w:r>
         <w:t>Data Storage Requirements</w:t>
       </w:r>
-      <w:bookmarkEnd w:id="45"/>
+      <w:bookmarkEnd w:id="46"/>
     </w:p>
     <w:p>
       <w:pPr>
@@ -26045,32 +25979,19 @@
         <w:pStyle w:val="Caption"/>
         <w:keepNext/>
       </w:pPr>
-      <w:bookmarkStart w:id="46" w:name="_Ref282250792"/>
+      <w:bookmarkStart w:id="47" w:name="_Ref282250792"/>
       <w:r>
         <w:t xml:space="preserve">Table </w:t>
       </w:r>
-      <w:r>
-        <w:fldChar w:fldCharType="begin"/>
-      </w:r>
-      <w:r>
-        <w:instrText xml:space="preserve"> SEQ Table \* ARABIC </w:instrText>
-      </w:r>
-      <w:r>
-        <w:fldChar w:fldCharType="separate"/>
-      </w:r>
-      <w:r>
-        <w:rPr>
-          <w:noProof/>
-        </w:rPr>
-        <w:t>6</w:t>
-      </w:r>
-      <w:r>
-        <w:rPr>
-          <w:noProof/>
-        </w:rPr>
-        <w:fldChar w:fldCharType="end"/>
-      </w:r>
-      <w:bookmarkEnd w:id="46"/>
+      <w:fldSimple w:instr=" SEQ Table \* ARABIC ">
+        <w:r>
+          <w:rPr>
+            <w:noProof/>
+          </w:rPr>
+          <w:t>6</w:t>
+        </w:r>
+      </w:fldSimple>
+      <w:bookmarkEnd w:id="47"/>
       <w:r>
         <w:t xml:space="preserve"> Data Storage Requirements</w:t>
       </w:r>
@@ -26403,11 +26324,11 @@
       <w:pPr>
         <w:pStyle w:val="Heading2"/>
       </w:pPr>
-      <w:bookmarkStart w:id="47" w:name="_Ref433976830"/>
+      <w:bookmarkStart w:id="48" w:name="_Ref433976830"/>
       <w:r>
         <w:t>File layout</w:t>
       </w:r>
-      <w:bookmarkEnd w:id="47"/>
+      <w:bookmarkEnd w:id="48"/>
     </w:p>
     <w:p>
       <w:pPr>
@@ -27712,12 +27633,12 @@
       <w:pPr>
         <w:pStyle w:val="Heading1"/>
       </w:pPr>
-      <w:bookmarkStart w:id="48" w:name="_Ref474842764"/>
-      <w:bookmarkStart w:id="49" w:name="_Ref275773710"/>
+      <w:bookmarkStart w:id="49" w:name="_Ref474842764"/>
+      <w:bookmarkStart w:id="50" w:name="_Ref275773710"/>
       <w:r>
         <w:t>Running Weathervane using Docker Engine</w:t>
       </w:r>
-      <w:bookmarkEnd w:id="48"/>
+      <w:bookmarkEnd w:id="49"/>
     </w:p>
     <w:p>
       <w:pPr>
@@ -28294,8 +28215,6 @@
       <w:r>
         <w:t>, or any custom network name</w:t>
       </w:r>
-      <w:bookmarkStart w:id="50" w:name="_GoBack"/>
-      <w:bookmarkEnd w:id="50"/>
     </w:p>
     <w:p>
       <w:pPr>
@@ -28843,27 +28762,14 @@
       <w:r>
         <w:t xml:space="preserve">Figure </w:t>
       </w:r>
-      <w:r>
-        <w:fldChar w:fldCharType="begin"/>
-      </w:r>
-      <w:r>
-        <w:instrText xml:space="preserve"> SEQ Figure \* ARABIC </w:instrText>
-      </w:r>
-      <w:r>
-        <w:fldChar w:fldCharType="separate"/>
-      </w:r>
-      <w:r>
-        <w:rPr>
-          <w:noProof/>
-        </w:rPr>
-        <w:t>5</w:t>
-      </w:r>
-      <w:r>
-        <w:rPr>
-          <w:noProof/>
-        </w:rPr>
-        <w:fldChar w:fldCharType="end"/>
-      </w:r>
+      <w:fldSimple w:instr=" SEQ Figure \* ARABIC ">
+        <w:r>
+          <w:rPr>
+            <w:noProof/>
+          </w:rPr>
+          <w:t>5</w:t>
+        </w:r>
+      </w:fldSimple>
       <w:bookmarkEnd w:id="53"/>
       <w:r>
         <w:t xml:space="preserve"> Weathervane Organization</w:t>
@@ -37877,7 +37783,7 @@
       <w:r>
         <w:t>Weathervane</w:t>
       </w:r>
-      <w:bookmarkEnd w:id="49"/>
+      <w:bookmarkEnd w:id="50"/>
     </w:p>
     <w:p>
       <w:pPr>
@@ -38037,27 +37943,14 @@
       <w:r>
         <w:t xml:space="preserve">Table </w:t>
       </w:r>
-      <w:r>
-        <w:fldChar w:fldCharType="begin"/>
-      </w:r>
-      <w:r>
-        <w:instrText xml:space="preserve"> SEQ Table \* ARABIC </w:instrText>
-      </w:r>
-      <w:r>
-        <w:fldChar w:fldCharType="separate"/>
-      </w:r>
-      <w:r>
-        <w:rPr>
-          <w:noProof/>
-        </w:rPr>
-        <w:t>7</w:t>
-      </w:r>
-      <w:r>
-        <w:rPr>
-          <w:noProof/>
-        </w:rPr>
-        <w:fldChar w:fldCharType="end"/>
-      </w:r>
+      <w:fldSimple w:instr=" SEQ Table \* ARABIC ">
+        <w:r>
+          <w:rPr>
+            <w:noProof/>
+          </w:rPr>
+          <w:t>7</w:t>
+        </w:r>
+      </w:fldSimple>
       <w:r>
         <w:t xml:space="preserve"> Services used by Auction Operations</w:t>
       </w:r>
@@ -39845,7 +39738,7 @@
         <w:sz w:val="14"/>
         <w:szCs w:val="14"/>
       </w:rPr>
-      <w:t>71</w:t>
+      <w:t>2</w:t>
     </w:r>
     <w:r>
       <w:rPr>
@@ -53006,7 +52899,7 @@
 </file>
 
 <file path=customXml/itemProps1.xml><?xml version="1.0" encoding="utf-8"?>
-<ds:datastoreItem xmlns:ds="http://schemas.openxmlformats.org/officeDocument/2006/customXml" ds:itemID="{F8F911FE-3509-7F4F-96B1-38FB9A6C542B}">
+<ds:datastoreItem xmlns:ds="http://schemas.openxmlformats.org/officeDocument/2006/customXml" ds:itemID="{26E68856-1C65-E842-954D-888A8161BD24}">
   <ds:schemaRefs>
     <ds:schemaRef ds:uri="http://schemas.openxmlformats.org/officeDocument/2006/bibliography"/>
   </ds:schemaRefs>

</xml_diff>

<commit_message>
Remove use of volumes for Nginx docker image
</commit_message>
<xml_diff>
--- a/weathervane_users_guide.docx
+++ b/weathervane_users_guide.docx
@@ -1070,10 +1070,29 @@
         </w:numPr>
       </w:pPr>
       <w:r>
+        <w:t xml:space="preserve">Added support for using named volume with the database, </w:t>
+      </w:r>
+      <w:r>
+        <w:t>NoSQL</w:t>
+      </w:r>
+      <w:r>
+        <w:t xml:space="preserve">, and </w:t>
+      </w:r>
+      <w:r>
+        <w:t>web server Docker images.</w:t>
+      </w:r>
+    </w:p>
+    <w:p>
+      <w:pPr>
+        <w:pStyle w:val="BodyText"/>
+        <w:numPr>
+          <w:ilvl w:val="0"/>
+          <w:numId w:val="75"/>
+        </w:numPr>
+      </w:pPr>
+      <w:r>
         <w:t>Minor version updates for packages used by the Auction application</w:t>
       </w:r>
-      <w:bookmarkStart w:id="5" w:name="_GoBack"/>
-      <w:bookmarkEnd w:id="5"/>
     </w:p>
     <w:p>
       <w:pPr>
@@ -1131,8 +1150,8 @@
       <w:pPr>
         <w:pStyle w:val="Heading1"/>
       </w:pPr>
-      <w:bookmarkStart w:id="6" w:name="_Ref433815550"/>
-      <w:bookmarkStart w:id="7" w:name="_Ref275773671"/>
+      <w:bookmarkStart w:id="5" w:name="_Ref433815550"/>
+      <w:bookmarkStart w:id="6" w:name="_Ref275773671"/>
       <w:r>
         <w:lastRenderedPageBreak/>
         <w:t xml:space="preserve">Creating a </w:t>
@@ -1146,7 +1165,7 @@
       <w:r>
         <w:t>Host</w:t>
       </w:r>
-      <w:bookmarkEnd w:id="6"/>
+      <w:bookmarkEnd w:id="5"/>
     </w:p>
     <w:p>
       <w:pPr>
@@ -1643,7 +1662,7 @@
       <w:pPr>
         <w:pStyle w:val="Heading2"/>
       </w:pPr>
-      <w:bookmarkStart w:id="8" w:name="_Ref476063332"/>
+      <w:bookmarkStart w:id="7" w:name="_Ref476063332"/>
       <w:r>
         <w:t xml:space="preserve">The </w:t>
       </w:r>
@@ -1656,7 +1675,7 @@
       <w:r>
         <w:t>Repository</w:t>
       </w:r>
-      <w:bookmarkEnd w:id="8"/>
+      <w:bookmarkEnd w:id="7"/>
     </w:p>
     <w:p>
       <w:pPr>
@@ -1905,11 +1924,11 @@
       <w:pPr>
         <w:pStyle w:val="Heading2"/>
       </w:pPr>
-      <w:bookmarkStart w:id="9" w:name="_Ref475980693"/>
+      <w:bookmarkStart w:id="8" w:name="_Ref475980693"/>
       <w:r>
         <w:t>Building the Weathervane Executables</w:t>
       </w:r>
-      <w:bookmarkEnd w:id="9"/>
+      <w:bookmarkEnd w:id="8"/>
     </w:p>
     <w:p>
       <w:pPr>
@@ -2160,14 +2179,14 @@
       <w:pPr>
         <w:pStyle w:val="Heading1"/>
       </w:pPr>
-      <w:bookmarkStart w:id="10" w:name="_Ref433813526"/>
+      <w:bookmarkStart w:id="9" w:name="_Ref433813526"/>
       <w:bookmarkEnd w:id="4"/>
-      <w:bookmarkEnd w:id="7"/>
+      <w:bookmarkEnd w:id="6"/>
       <w:r>
         <w:lastRenderedPageBreak/>
         <w:t>First Run</w:t>
       </w:r>
-      <w:bookmarkEnd w:id="10"/>
+      <w:bookmarkEnd w:id="9"/>
     </w:p>
     <w:p>
       <w:pPr>
@@ -3505,11 +3524,11 @@
       <w:pPr>
         <w:pStyle w:val="Heading1"/>
       </w:pPr>
-      <w:bookmarkStart w:id="11" w:name="_Ref474763216"/>
+      <w:bookmarkStart w:id="10" w:name="_Ref474763216"/>
       <w:r>
         <w:t>Weathervane Auction Application</w:t>
       </w:r>
-      <w:bookmarkEnd w:id="11"/>
+      <w:bookmarkEnd w:id="10"/>
     </w:p>
     <w:p>
       <w:pPr>
@@ -3591,7 +3610,7 @@
         <w:pStyle w:val="Caption"/>
         <w:keepNext/>
       </w:pPr>
-      <w:bookmarkStart w:id="12" w:name="_Ref475001164"/>
+      <w:bookmarkStart w:id="11" w:name="_Ref475001164"/>
       <w:r>
         <w:t xml:space="preserve">Figure </w:t>
       </w:r>
@@ -3603,7 +3622,7 @@
           <w:t>2</w:t>
         </w:r>
       </w:fldSimple>
-      <w:bookmarkEnd w:id="12"/>
+      <w:bookmarkEnd w:id="11"/>
       <w:r>
         <w:t xml:space="preserve"> Auction Application Deployment</w:t>
       </w:r>
@@ -3740,11 +3759,11 @@
       <w:pPr>
         <w:pStyle w:val="Heading2"/>
       </w:pPr>
-      <w:bookmarkStart w:id="13" w:name="_Ref475001347"/>
+      <w:bookmarkStart w:id="12" w:name="_Ref475001347"/>
       <w:r>
         <w:t>Auction Application Services</w:t>
       </w:r>
-      <w:bookmarkEnd w:id="13"/>
+      <w:bookmarkEnd w:id="12"/>
     </w:p>
     <w:p>
       <w:pPr>
@@ -4387,11 +4406,11 @@
       <w:pPr>
         <w:pStyle w:val="Heading2"/>
       </w:pPr>
-      <w:bookmarkStart w:id="14" w:name="_Ref475713543"/>
+      <w:bookmarkStart w:id="13" w:name="_Ref475713543"/>
       <w:r>
         <w:t>Workload Pass/Fail</w:t>
       </w:r>
-      <w:bookmarkEnd w:id="14"/>
+      <w:bookmarkEnd w:id="13"/>
     </w:p>
     <w:p>
       <w:pPr>
@@ -4601,7 +4620,7 @@
         <w:pStyle w:val="Caption"/>
         <w:keepNext/>
       </w:pPr>
-      <w:bookmarkStart w:id="15" w:name="_Ref440374122"/>
+      <w:bookmarkStart w:id="14" w:name="_Ref440374122"/>
       <w:r>
         <w:lastRenderedPageBreak/>
         <w:t xml:space="preserve">Table </w:t>
@@ -4614,7 +4633,7 @@
           <w:t>1</w:t>
         </w:r>
       </w:fldSimple>
-      <w:bookmarkEnd w:id="15"/>
+      <w:bookmarkEnd w:id="14"/>
       <w:r>
         <w:t xml:space="preserve"> Auction QoS Requirements</w:t>
       </w:r>
@@ -6113,11 +6132,11 @@
       <w:pPr>
         <w:pStyle w:val="Heading2"/>
       </w:pPr>
-      <w:bookmarkStart w:id="16" w:name="_Ref433816439"/>
+      <w:bookmarkStart w:id="15" w:name="_Ref433816439"/>
       <w:r>
         <w:t>Deployment Configuration Planning</w:t>
       </w:r>
-      <w:bookmarkEnd w:id="16"/>
+      <w:bookmarkEnd w:id="15"/>
     </w:p>
     <w:p>
       <w:pPr>
@@ -6326,7 +6345,7 @@
         <w:pStyle w:val="Caption"/>
         <w:keepNext/>
       </w:pPr>
-      <w:bookmarkStart w:id="17" w:name="_Ref277328334"/>
+      <w:bookmarkStart w:id="16" w:name="_Ref277328334"/>
       <w:r>
         <w:t xml:space="preserve">Figure </w:t>
       </w:r>
@@ -6338,7 +6357,7 @@
           <w:t>3</w:t>
         </w:r>
       </w:fldSimple>
-      <w:bookmarkEnd w:id="17"/>
+      <w:bookmarkEnd w:id="16"/>
       <w:r>
         <w:t xml:space="preserve"> Minimal Multi-VM </w:t>
       </w:r>
@@ -6478,7 +6497,7 @@
           <w:b/>
         </w:rPr>
       </w:pPr>
-      <w:bookmarkStart w:id="18" w:name="_Ref475451494"/>
+      <w:bookmarkStart w:id="17" w:name="_Ref475451494"/>
       <w:r>
         <w:rPr>
           <w:b/>
@@ -6516,7 +6535,7 @@
         </w:rPr>
         <w:fldChar w:fldCharType="end"/>
       </w:r>
-      <w:bookmarkEnd w:id="18"/>
+      <w:bookmarkEnd w:id="17"/>
       <w:r>
         <w:rPr>
           <w:b/>
@@ -11359,12 +11378,12 @@
       <w:pPr>
         <w:pStyle w:val="Heading2"/>
       </w:pPr>
-      <w:bookmarkStart w:id="19" w:name="_Ref475002415"/>
-      <w:bookmarkStart w:id="20" w:name="_Ref210725949"/>
+      <w:bookmarkStart w:id="18" w:name="_Ref475002415"/>
+      <w:bookmarkStart w:id="19" w:name="_Ref210725949"/>
       <w:r>
         <w:t>Mapping Services to Hosts</w:t>
       </w:r>
-      <w:bookmarkEnd w:id="19"/>
+      <w:bookmarkEnd w:id="18"/>
     </w:p>
     <w:p>
       <w:pPr>
@@ -11486,11 +11505,11 @@
       <w:pPr>
         <w:pStyle w:val="Heading3"/>
       </w:pPr>
-      <w:bookmarkStart w:id="21" w:name="_Ref277336362"/>
+      <w:bookmarkStart w:id="20" w:name="_Ref277336362"/>
       <w:r>
         <w:t>Configuring the DNS Server</w:t>
       </w:r>
-      <w:bookmarkEnd w:id="21"/>
+      <w:bookmarkEnd w:id="20"/>
     </w:p>
     <w:p>
       <w:pPr>
@@ -12615,7 +12634,7 @@
         <w:t>, which will prevent it from starting after the next reboot.</w:t>
       </w:r>
     </w:p>
-    <w:bookmarkEnd w:id="20"/>
+    <w:bookmarkEnd w:id="19"/>
     <w:p>
       <w:pPr>
         <w:pStyle w:val="Heading2"/>
@@ -13368,7 +13387,7 @@
       <w:pPr>
         <w:pStyle w:val="Heading2"/>
       </w:pPr>
-      <w:bookmarkStart w:id="22" w:name="_Ref277336520"/>
+      <w:bookmarkStart w:id="21" w:name="_Ref277336520"/>
       <w:r>
         <w:t xml:space="preserve">Running </w:t>
       </w:r>
@@ -13378,7 +13397,7 @@
       <w:r>
         <w:t xml:space="preserve"> with an Isolated Application Network</w:t>
       </w:r>
-      <w:bookmarkEnd w:id="22"/>
+      <w:bookmarkEnd w:id="21"/>
     </w:p>
     <w:p>
       <w:pPr>
@@ -13460,7 +13479,7 @@
         <w:pStyle w:val="Caption"/>
         <w:keepNext/>
       </w:pPr>
-      <w:bookmarkStart w:id="23" w:name="_Ref277862886"/>
+      <w:bookmarkStart w:id="22" w:name="_Ref277862886"/>
       <w:r>
         <w:lastRenderedPageBreak/>
         <w:t xml:space="preserve">Figure </w:t>
@@ -13473,7 +13492,7 @@
           <w:t>4</w:t>
         </w:r>
       </w:fldSimple>
-      <w:bookmarkEnd w:id="23"/>
+      <w:bookmarkEnd w:id="22"/>
       <w:r>
         <w:t xml:space="preserve"> Example </w:t>
       </w:r>
@@ -14022,14 +14041,14 @@
       <w:pPr>
         <w:pStyle w:val="Heading1"/>
       </w:pPr>
-      <w:bookmarkStart w:id="24" w:name="_Ref475023175"/>
+      <w:bookmarkStart w:id="23" w:name="_Ref475023175"/>
       <w:r>
         <w:t>Weathervane</w:t>
       </w:r>
       <w:r>
         <w:t xml:space="preserve"> Configuration File</w:t>
       </w:r>
-      <w:bookmarkEnd w:id="24"/>
+      <w:bookmarkEnd w:id="23"/>
     </w:p>
     <w:p>
       <w:pPr>
@@ -14274,12 +14293,12 @@
       <w:pPr>
         <w:pStyle w:val="Heading2"/>
       </w:pPr>
-      <w:bookmarkStart w:id="25" w:name="_Ref433982766"/>
+      <w:bookmarkStart w:id="24" w:name="_Ref433982766"/>
       <w:r>
         <w:lastRenderedPageBreak/>
         <w:t>JSON Primer</w:t>
       </w:r>
-      <w:bookmarkEnd w:id="25"/>
+      <w:bookmarkEnd w:id="24"/>
     </w:p>
     <w:p>
       <w:pPr>
@@ -14712,9 +14731,9 @@
       <w:pPr>
         <w:pStyle w:val="Heading2"/>
       </w:pPr>
-      <w:bookmarkStart w:id="26" w:name="_Ref433970229"/>
-      <w:bookmarkStart w:id="27" w:name="_Ref475536062"/>
-      <w:bookmarkStart w:id="28" w:name="_Ref210361726"/>
+      <w:bookmarkStart w:id="25" w:name="_Ref433970229"/>
+      <w:bookmarkStart w:id="26" w:name="_Ref475536062"/>
+      <w:bookmarkStart w:id="27" w:name="_Ref210361726"/>
       <w:r>
         <w:t>Basic Configuration Descriptions</w:t>
       </w:r>
@@ -14856,7 +14875,7 @@
       <w:pPr>
         <w:pStyle w:val="Heading2"/>
       </w:pPr>
-      <w:bookmarkStart w:id="29" w:name="_Ref475698474"/>
+      <w:bookmarkStart w:id="28" w:name="_Ref475698474"/>
       <w:r>
         <w:t xml:space="preserve">Convention-based </w:t>
       </w:r>
@@ -14866,12 +14885,12 @@
       <w:r>
         <w:t>Nam</w:t>
       </w:r>
+      <w:bookmarkEnd w:id="25"/>
+      <w:r>
+        <w:t>e Assignment</w:t>
+      </w:r>
       <w:bookmarkEnd w:id="26"/>
-      <w:r>
-        <w:t>e Assignment</w:t>
-      </w:r>
-      <w:bookmarkEnd w:id="27"/>
-      <w:bookmarkEnd w:id="29"/>
+      <w:bookmarkEnd w:id="28"/>
     </w:p>
     <w:p>
       <w:pPr>
@@ -16615,21 +16634,21 @@
       <w:pPr>
         <w:pStyle w:val="Heading2"/>
       </w:pPr>
-      <w:bookmarkStart w:id="30" w:name="_Ref475457309"/>
-      <w:bookmarkStart w:id="31" w:name="_Ref475982083"/>
-      <w:bookmarkStart w:id="32" w:name="_Ref475026956"/>
-      <w:bookmarkStart w:id="33" w:name="_Ref433817256"/>
-      <w:bookmarkStart w:id="34" w:name="_Ref210189819"/>
-      <w:bookmarkEnd w:id="28"/>
+      <w:bookmarkStart w:id="29" w:name="_Ref475457309"/>
+      <w:bookmarkStart w:id="30" w:name="_Ref475982083"/>
+      <w:bookmarkStart w:id="31" w:name="_Ref475026956"/>
+      <w:bookmarkStart w:id="32" w:name="_Ref433817256"/>
+      <w:bookmarkStart w:id="33" w:name="_Ref210189819"/>
+      <w:bookmarkEnd w:id="27"/>
       <w:r>
         <w:lastRenderedPageBreak/>
         <w:t>Explicit Configuration</w:t>
       </w:r>
+      <w:bookmarkEnd w:id="29"/>
+      <w:r>
+        <w:t xml:space="preserve"> and Naming</w:t>
+      </w:r>
       <w:bookmarkEnd w:id="30"/>
-      <w:r>
-        <w:t xml:space="preserve"> and Naming</w:t>
-      </w:r>
-      <w:bookmarkEnd w:id="31"/>
     </w:p>
     <w:p>
       <w:pPr>
@@ -18635,16 +18654,16 @@
       <w:pPr>
         <w:pStyle w:val="Heading2"/>
       </w:pPr>
-      <w:bookmarkStart w:id="35" w:name="_Ref475002817"/>
+      <w:bookmarkStart w:id="34" w:name="_Ref475002817"/>
+      <w:bookmarkEnd w:id="31"/>
+      <w:r>
+        <w:t xml:space="preserve">Configuration </w:t>
+      </w:r>
       <w:bookmarkEnd w:id="32"/>
       <w:r>
-        <w:t xml:space="preserve">Configuration </w:t>
-      </w:r>
-      <w:bookmarkEnd w:id="33"/>
-      <w:r>
         <w:t>Parameters</w:t>
       </w:r>
-      <w:bookmarkEnd w:id="35"/>
+      <w:bookmarkEnd w:id="34"/>
     </w:p>
     <w:p>
       <w:pPr>
@@ -18990,11 +19009,11 @@
       <w:pPr>
         <w:pStyle w:val="Heading4"/>
       </w:pPr>
-      <w:bookmarkStart w:id="36" w:name="_Ref277408518"/>
+      <w:bookmarkStart w:id="35" w:name="_Ref277408518"/>
       <w:r>
         <w:t>General run parameters</w:t>
       </w:r>
-      <w:bookmarkEnd w:id="36"/>
+      <w:bookmarkEnd w:id="35"/>
     </w:p>
     <w:p>
       <w:pPr>
@@ -19620,11 +19639,11 @@
       <w:pPr>
         <w:pStyle w:val="Heading4"/>
       </w:pPr>
-      <w:bookmarkStart w:id="37" w:name="_Ref277430336"/>
+      <w:bookmarkStart w:id="36" w:name="_Ref277430336"/>
       <w:r>
         <w:t>Deployment Configuration Parameters</w:t>
       </w:r>
-      <w:bookmarkEnd w:id="37"/>
+      <w:bookmarkEnd w:id="36"/>
     </w:p>
     <w:p>
       <w:pPr>
@@ -21208,11 +21227,11 @@
       <w:pPr>
         <w:pStyle w:val="Heading4"/>
       </w:pPr>
-      <w:bookmarkStart w:id="38" w:name="_Ref475981979"/>
+      <w:bookmarkStart w:id="37" w:name="_Ref475981979"/>
       <w:r>
         <w:t>Docker Parameters</w:t>
       </w:r>
-      <w:bookmarkEnd w:id="38"/>
+      <w:bookmarkEnd w:id="37"/>
     </w:p>
     <w:p>
       <w:pPr>
@@ -21409,11 +21428,11 @@
       <w:pPr>
         <w:pStyle w:val="Heading4"/>
       </w:pPr>
-      <w:bookmarkStart w:id="39" w:name="_Ref435090103"/>
+      <w:bookmarkStart w:id="38" w:name="_Ref435090103"/>
       <w:r>
         <w:t>Run Mode Parameters</w:t>
       </w:r>
-      <w:bookmarkEnd w:id="39"/>
+      <w:bookmarkEnd w:id="38"/>
     </w:p>
     <w:p>
       <w:pPr>
@@ -22248,11 +22267,11 @@
       <w:pPr>
         <w:pStyle w:val="Heading3"/>
       </w:pPr>
-      <w:bookmarkStart w:id="40" w:name="_Ref277516732"/>
+      <w:bookmarkStart w:id="39" w:name="_Ref277516732"/>
       <w:r>
         <w:t>Run-Phase Specific Parameters</w:t>
       </w:r>
-      <w:bookmarkEnd w:id="40"/>
+      <w:bookmarkEnd w:id="39"/>
     </w:p>
     <w:p>
       <w:pPr>
@@ -23345,7 +23364,7 @@
       <w:pPr>
         <w:pStyle w:val="Heading3"/>
       </w:pPr>
-      <w:bookmarkStart w:id="41" w:name="_Ref277430502"/>
+      <w:bookmarkStart w:id="40" w:name="_Ref277430502"/>
       <w:r>
         <w:t xml:space="preserve">Component </w:t>
       </w:r>
@@ -23355,7 +23374,7 @@
       <w:r>
         <w:t xml:space="preserve"> Parameters</w:t>
       </w:r>
-      <w:bookmarkEnd w:id="41"/>
+      <w:bookmarkEnd w:id="40"/>
     </w:p>
     <w:p>
       <w:pPr>
@@ -24412,12 +24431,12 @@
       <w:pPr>
         <w:pStyle w:val="Heading1"/>
       </w:pPr>
-      <w:bookmarkStart w:id="42" w:name="_Ref433881358"/>
+      <w:bookmarkStart w:id="41" w:name="_Ref433881358"/>
       <w:r>
         <w:t>Running the benchmark</w:t>
       </w:r>
-      <w:bookmarkEnd w:id="34"/>
-      <w:bookmarkEnd w:id="42"/>
+      <w:bookmarkEnd w:id="33"/>
+      <w:bookmarkEnd w:id="41"/>
     </w:p>
     <w:p>
       <w:pPr>
@@ -25261,7 +25280,7 @@
       <w:pPr>
         <w:pStyle w:val="Heading2"/>
       </w:pPr>
-      <w:bookmarkStart w:id="43" w:name="_Ref277407089"/>
+      <w:bookmarkStart w:id="42" w:name="_Ref277407089"/>
       <w:r>
         <w:t>Data-</w:t>
       </w:r>
@@ -25274,7 +25293,7 @@
       <w:r>
         <w:t>Details</w:t>
       </w:r>
-      <w:bookmarkEnd w:id="43"/>
+      <w:bookmarkEnd w:id="42"/>
     </w:p>
     <w:p>
       <w:pPr>
@@ -25776,7 +25795,7 @@
           <w:numId w:val="35"/>
         </w:numPr>
       </w:pPr>
-      <w:bookmarkStart w:id="44" w:name="_Ref277415058"/>
+      <w:bookmarkStart w:id="43" w:name="_Ref277415058"/>
       <w:r>
         <w:t>Check whether the creation of backups is enabled.</w:t>
       </w:r>
@@ -25839,12 +25858,12 @@
       <w:pPr>
         <w:pStyle w:val="Heading3"/>
       </w:pPr>
-      <w:bookmarkStart w:id="45" w:name="_Ref277411700"/>
+      <w:bookmarkStart w:id="44" w:name="_Ref277411700"/>
+      <w:bookmarkEnd w:id="43"/>
+      <w:r>
+        <w:t>Data Services</w:t>
+      </w:r>
       <w:bookmarkEnd w:id="44"/>
-      <w:r>
-        <w:t>Data Services</w:t>
-      </w:r>
-      <w:bookmarkEnd w:id="45"/>
     </w:p>
     <w:p>
       <w:pPr>
@@ -25979,11 +25998,11 @@
       <w:pPr>
         <w:pStyle w:val="Heading3"/>
       </w:pPr>
-      <w:bookmarkStart w:id="46" w:name="_Ref282249587"/>
+      <w:bookmarkStart w:id="45" w:name="_Ref282249587"/>
       <w:r>
         <w:t>Data Storage Requirements</w:t>
       </w:r>
-      <w:bookmarkEnd w:id="46"/>
+      <w:bookmarkEnd w:id="45"/>
     </w:p>
     <w:p>
       <w:pPr>
@@ -26040,7 +26059,7 @@
         <w:pStyle w:val="Caption"/>
         <w:keepNext/>
       </w:pPr>
-      <w:bookmarkStart w:id="47" w:name="_Ref282250792"/>
+      <w:bookmarkStart w:id="46" w:name="_Ref282250792"/>
       <w:r>
         <w:t xml:space="preserve">Table </w:t>
       </w:r>
@@ -26052,7 +26071,7 @@
           <w:t>6</w:t>
         </w:r>
       </w:fldSimple>
-      <w:bookmarkEnd w:id="47"/>
+      <w:bookmarkEnd w:id="46"/>
       <w:r>
         <w:t xml:space="preserve"> Data Storage Requirements</w:t>
       </w:r>
@@ -26385,11 +26404,11 @@
       <w:pPr>
         <w:pStyle w:val="Heading2"/>
       </w:pPr>
-      <w:bookmarkStart w:id="48" w:name="_Ref433976830"/>
+      <w:bookmarkStart w:id="47" w:name="_Ref433976830"/>
       <w:r>
         <w:t>File layout</w:t>
       </w:r>
-      <w:bookmarkEnd w:id="48"/>
+      <w:bookmarkEnd w:id="47"/>
     </w:p>
     <w:p>
       <w:pPr>
@@ -26596,6 +26615,27 @@
       <w:r>
         <w:t>/mnt/dbData/mysql: The location for the MySQL data files.</w:t>
       </w:r>
+      <w:r>
+        <w:t xml:space="preserve"> It is possible to </w:t>
+      </w:r>
+      <w:r>
+        <w:t>use a different</w:t>
+      </w:r>
+      <w:r>
+        <w:t xml:space="preserve"> location by setting the </w:t>
+      </w:r>
+      <w:r>
+        <w:rPr>
+          <w:i/>
+        </w:rPr>
+        <w:t>mysqlDataDir</w:t>
+      </w:r>
+      <w:r>
+        <w:t xml:space="preserve"> parameter</w:t>
+      </w:r>
+      <w:r>
+        <w:t xml:space="preserve"> in your configuration file.</w:t>
+      </w:r>
     </w:p>
     <w:p>
       <w:pPr>
@@ -26614,6 +26654,39 @@
       <w:r>
         <w:t>: The location for the PostgreSQL data files.</w:t>
       </w:r>
+      <w:r>
+        <w:t xml:space="preserve"> </w:t>
+      </w:r>
+      <w:r>
+        <w:t xml:space="preserve">It is possible to </w:t>
+      </w:r>
+      <w:r>
+        <w:t xml:space="preserve">use a different </w:t>
+      </w:r>
+      <w:r>
+        <w:t>location by setting the postgresq</w:t>
+      </w:r>
+      <w:r>
+        <w:rPr>
+          <w:i/>
+        </w:rPr>
+        <w:t>lDataDir</w:t>
+      </w:r>
+      <w:r>
+        <w:t xml:space="preserve"> parameter </w:t>
+      </w:r>
+      <w:r>
+        <w:t>in your configuration file.</w:t>
+      </w:r>
+    </w:p>
+    <w:p>
+      <w:pPr>
+        <w:pStyle w:val="BodyText"/>
+        <w:numPr>
+          <w:ilvl w:val="3"/>
+          <w:numId w:val="12"/>
+        </w:numPr>
+      </w:pPr>
     </w:p>
     <w:p>
       <w:pPr>
@@ -26624,6 +26697,7 @@
         </w:numPr>
       </w:pPr>
       <w:r>
+        <w:lastRenderedPageBreak/>
         <w:t>/mnt/dbLogs: Mount a disk here to add additional space/spindles for database log files</w:t>
       </w:r>
     </w:p>
@@ -26638,6 +26712,33 @@
       <w:r>
         <w:t>/mnt/dbLogs/mysql: The location for the MySQL log files.</w:t>
       </w:r>
+      <w:r>
+        <w:t xml:space="preserve"> </w:t>
+      </w:r>
+      <w:r>
+        <w:t xml:space="preserve">It is possible to </w:t>
+      </w:r>
+      <w:r>
+        <w:t>use a different</w:t>
+      </w:r>
+      <w:r>
+        <w:t xml:space="preserve"> location by setting the </w:t>
+      </w:r>
+      <w:r>
+        <w:rPr>
+          <w:i/>
+        </w:rPr>
+        <w:t>mysqlLog</w:t>
+      </w:r>
+      <w:r>
+        <w:rPr>
+          <w:i/>
+        </w:rPr>
+        <w:t>Dir</w:t>
+      </w:r>
+      <w:r>
+        <w:t xml:space="preserve"> parameter in your configuration file.</w:t>
+      </w:r>
     </w:p>
     <w:p>
       <w:pPr>
@@ -26648,7 +26749,6 @@
         </w:numPr>
       </w:pPr>
       <w:r>
-        <w:lastRenderedPageBreak/>
         <w:t>/mnt/dbLogs/</w:t>
       </w:r>
       <w:r>
@@ -26659,6 +26759,27 @@
       </w:r>
       <w:r>
         <w:t>PostgreSQL log files.</w:t>
+      </w:r>
+      <w:r>
+        <w:t xml:space="preserve"> </w:t>
+      </w:r>
+      <w:r>
+        <w:t xml:space="preserve">It is possible to use a different location by setting the </w:t>
+      </w:r>
+      <w:r>
+        <w:rPr>
+          <w:i/>
+        </w:rPr>
+        <w:t>postgresql</w:t>
+      </w:r>
+      <w:r>
+        <w:rPr>
+          <w:i/>
+        </w:rPr>
+        <w:t>LogDir</w:t>
+      </w:r>
+      <w:r>
+        <w:t xml:space="preserve"> parameter in your configuration file.</w:t>
       </w:r>
     </w:p>
     <w:p>
@@ -26696,6 +26817,27 @@
       <w:r>
         <w:t>/mnt/mongoData: This is the data directory for MongoDB.  When images are stored in MongoDB (the default) this can require a large amount of storage.</w:t>
       </w:r>
+      <w:r>
+        <w:t xml:space="preserve"> </w:t>
+      </w:r>
+      <w:r>
+        <w:t xml:space="preserve">It is possible to use a different location by setting the </w:t>
+      </w:r>
+      <w:r>
+        <w:rPr>
+          <w:i/>
+        </w:rPr>
+        <w:t>mongodbData</w:t>
+      </w:r>
+      <w:r>
+        <w:rPr>
+          <w:i/>
+        </w:rPr>
+        <w:t>Dir</w:t>
+      </w:r>
+      <w:r>
+        <w:t xml:space="preserve"> parameter in your configuration file.</w:t>
+      </w:r>
     </w:p>
     <w:p>
       <w:pPr>
@@ -26708,6 +26850,35 @@
       <w:r>
         <w:t>/mnt/mongoBackup: This is the directory in which backups of MongoDB data will be stored when backups are used.</w:t>
       </w:r>
+      <w:r>
+        <w:t xml:space="preserve"> </w:t>
+      </w:r>
+      <w:r>
+        <w:t xml:space="preserve">It is possible to use a different location by setting the </w:t>
+      </w:r>
+      <w:r>
+        <w:rPr>
+          <w:i/>
+        </w:rPr>
+        <w:t>mongo</w:t>
+      </w:r>
+      <w:r>
+        <w:rPr>
+          <w:i/>
+        </w:rPr>
+        <w:t>dbBackup</w:t>
+      </w:r>
+      <w:bookmarkStart w:id="48" w:name="_GoBack"/>
+      <w:bookmarkEnd w:id="48"/>
+      <w:r>
+        <w:rPr>
+          <w:i/>
+        </w:rPr>
+        <w:t>Dir</w:t>
+      </w:r>
+      <w:r>
+        <w:t xml:space="preserve"> parameter in your configuration file.</w:t>
+      </w:r>
     </w:p>
     <w:p>
       <w:pPr>
@@ -26774,7 +26945,11 @@
         <w:t>eathervane</w:t>
       </w:r>
       <w:r>
-        <w:t>Results.csv : After each run completes, the run script parses the data files and places a summary of the data in this file in csv format.  This includes the run number, and information about the parameters used during the run, the pass/fail status, and the operation response-times.  Depending on the logging level, it may also contain Java garbage-collection data from the web container, database statistics, and a summary of the sar data from every component.</w:t>
+        <w:t xml:space="preserve">Results.csv : After each run completes, the run script parses the data files and places a summary of the data in this file in csv format.  This includes the run number, and information about the parameters used </w:t>
+      </w:r>
+      <w:r>
+        <w:lastRenderedPageBreak/>
+        <w:t>during the run, the pass/fail status, and the operation response-times.  Depending on the logging level, it may also contain Java garbage-collection data from the web container, database statistics, and a summary of the sar data from every component.</w:t>
       </w:r>
     </w:p>
     <w:p>
@@ -26825,7 +27000,6 @@
         </w:numPr>
       </w:pPr>
       <w:r>
-        <w:lastRenderedPageBreak/>
         <w:t>/root/</w:t>
       </w:r>
       <w:r>
@@ -27118,6 +27292,7 @@
         <w:pStyle w:val="BodyText"/>
       </w:pPr>
       <w:r>
+        <w:lastRenderedPageBreak/>
         <w:t>Each</w:t>
       </w:r>
       <w:r>
@@ -27214,7 +27389,6 @@
         </w:numPr>
       </w:pPr>
       <w:r>
-        <w:lastRenderedPageBreak/>
         <w:t>For each individual operation type: The total number of the operation, the number of that operation that failed their response-time requirements, the response-time requirement (in seconds), and the average response-time (in seconds) of the operations that failed to meet their response-time requirements.</w:t>
       </w:r>
     </w:p>
@@ -27387,6 +27561,7 @@
         </w:numPr>
       </w:pPr>
       <w:r>
+        <w:lastRenderedPageBreak/>
         <w:t>output/0</w:t>
       </w:r>
       <w:r>
@@ -27441,7 +27616,6 @@
         </w:numPr>
       </w:pPr>
       <w:r>
-        <w:lastRenderedPageBreak/>
         <w:t>output/0</w:t>
       </w:r>
       <w:r>
@@ -27739,6 +27913,7 @@
         <w:pStyle w:val="Heading2"/>
       </w:pPr>
       <w:r>
+        <w:lastRenderedPageBreak/>
         <w:t>Building the Weathervane Docker Images</w:t>
       </w:r>
     </w:p>
@@ -27755,11 +27930,7 @@
         <w:pStyle w:val="BodyText"/>
       </w:pPr>
       <w:r>
-        <w:t xml:space="preserve">In order to run the Auction application in Docker containers, you must first build the Docker images and place them in a Docker registry. Weathervane provides the Dockerfiles needed to build all of the Docker images, along with a script that can be used to build the images and push them to your Docker Hub account, or to a local private registry.  Serving the images from a private registry may be necessary when running in a test environment that is isolated from the internet.  </w:t>
-      </w:r>
-      <w:r>
-        <w:lastRenderedPageBreak/>
-        <w:t xml:space="preserve">For more information about Docker registries, see </w:t>
+        <w:t xml:space="preserve">In order to run the Auction application in Docker containers, you must first build the Docker images and place them in a Docker registry. Weathervane provides the Dockerfiles needed to build all of the Docker images, along with a script that can be used to build the images and push them to your Docker Hub account, or to a local private registry.  Serving the images from a private registry may be necessary when running in a test environment that is isolated from the internet.  For more information about Docker registries, see </w:t>
       </w:r>
       <w:hyperlink r:id="rId16" w:history="1">
         <w:r>
@@ -28032,6 +28203,7 @@
         <w:pStyle w:val="BodyText"/>
       </w:pPr>
       <w:r>
+        <w:lastRenderedPageBreak/>
         <w:t>This will build the Docker images and push them to your private registry.</w:t>
       </w:r>
       <w:r>
@@ -28046,7 +28218,6 @@
         <w:pStyle w:val="Heading2"/>
       </w:pPr>
       <w:r>
-        <w:lastRenderedPageBreak/>
         <w:t>Using the Docker Images</w:t>
       </w:r>
     </w:p>
@@ -28349,6 +28520,7 @@
         </w:numPr>
       </w:pPr>
       <w:r>
+        <w:lastRenderedPageBreak/>
         <w:t>dockerCpuSetCpus</w:t>
       </w:r>
       <w:r>
@@ -28376,7 +28548,6 @@
         </w:numPr>
       </w:pPr>
       <w:r>
-        <w:lastRenderedPageBreak/>
         <w:t>dockerCpuSetMems</w:t>
       </w:r>
       <w:r>
@@ -28451,6 +28622,24 @@
       <w:r>
         <w:t>Default: Not set by default</w:t>
       </w:r>
+    </w:p>
+    <w:p>
+      <w:pPr>
+        <w:pStyle w:val="Heading3"/>
+      </w:pPr>
+      <w:r>
+        <w:t>Docker Volumes usage for Data Services and Web Server</w:t>
+      </w:r>
+    </w:p>
+    <w:p>
+      <w:pPr>
+        <w:pStyle w:val="BodyText"/>
+      </w:pPr>
+    </w:p>
+    <w:p>
+      <w:pPr>
+        <w:pStyle w:val="BodyText"/>
+      </w:pPr>
     </w:p>
     <w:p>
       <w:pPr>
@@ -28599,7 +28788,11 @@
         <w:t>hosts</w:t>
       </w:r>
       <w:r>
-        <w:t xml:space="preserve"> array to your configuration file, and have an object within that array that describes the properties of the VIC host.  The </w:t>
+        <w:t xml:space="preserve"> array to your configuration file, and have an object within that array that </w:t>
+      </w:r>
+      <w:r>
+        <w:lastRenderedPageBreak/>
+        <w:t xml:space="preserve">describes the properties of the VIC host.  The </w:t>
       </w:r>
       <w:r>
         <w:rPr>
@@ -28646,11 +28839,7 @@
         <w:t>vicHost</w:t>
       </w:r>
       <w:r>
-        <w:t xml:space="preserve"> parameter has been set to true. The load-balancer for the application instance defined in the </w:t>
-      </w:r>
-      <w:r>
-        <w:lastRenderedPageBreak/>
-        <w:t>snippet will be deployed to this VIC host, as its hostname is set to the name of the VIC host.</w:t>
+        <w:t xml:space="preserve"> parameter has been set to true. The load-balancer for the application instance defined in the snippet will be deployed to this VIC host, as its hostname is set to the name of the VIC host.</w:t>
       </w:r>
     </w:p>
     <w:p>
@@ -29289,7 +29478,11 @@
         <w:pStyle w:val="BodyText"/>
       </w:pPr>
       <w:r>
-        <w:t xml:space="preserve">Up to this point we have focused on deployments of Weathervane which use a single deployment of the Auction application.  However, Weathervane supports deployments and runs which use multiple </w:t>
+        <w:t xml:space="preserve">Up to this point we have focused on deployments of Weathervane which use a single deployment of the Auction application.  However, Weathervane supports </w:t>
+      </w:r>
+      <w:r>
+        <w:lastRenderedPageBreak/>
+        <w:t xml:space="preserve">deployments and runs which use multiple </w:t>
       </w:r>
       <w:r>
         <w:t xml:space="preserve">instances of the Auction application.  These instances may all be driven by the same set of workload driver nodes, or may be driven by independent workload drivers. </w:t>
@@ -29315,11 +29508,7 @@
         <w:pStyle w:val="BodyText"/>
       </w:pPr>
       <w:r>
-        <w:t xml:space="preserve">A Workload represents a set of workload drivers and a collection of application instances. The client load for all of the application instances is driven by the same set of workload drivers.  This means that all of the application instances </w:t>
-      </w:r>
-      <w:r>
-        <w:lastRenderedPageBreak/>
-        <w:t xml:space="preserve">within a workload must all have the same application type.  However, the deployment topologies of the application instances are independent and may be very different.  A workload with multiple application instances might be used to scale the load on a group of hosts to a level beyond that which can be achieved by a single application instance. In the current release of Weathervane, a workload is considered to have passed a run only if all of its application instances satisfy the quality of service requirements. See Section </w:t>
+        <w:t xml:space="preserve">A Workload represents a set of workload drivers and a collection of application instances. The client load for all of the application instances is driven by the same set of workload drivers.  This means that all of the application instances within a workload must all have the same application type.  However, the deployment topologies of the application instances are independent and may be very different.  A workload with multiple application instances might be used to scale the load on a group of hosts to a level beyond that which can be achieved by a single application instance. In the current release of Weathervane, a workload is considered to have passed a run only if all of its application instances satisfy the quality of service requirements. See Section </w:t>
       </w:r>
       <w:r>
         <w:fldChar w:fldCharType="begin"/>
@@ -40509,7 +40698,7 @@
         <w:sz w:val="14"/>
         <w:szCs w:val="14"/>
       </w:rPr>
-      <w:t>4</w:t>
+      <w:t>67</w:t>
     </w:r>
     <w:r>
       <w:rPr>
@@ -53786,7 +53975,7 @@
 </file>
 
 <file path=customXml/itemProps1.xml><?xml version="1.0" encoding="utf-8"?>
-<ds:datastoreItem xmlns:ds="http://schemas.openxmlformats.org/officeDocument/2006/customXml" ds:itemID="{5BECCB4A-0F44-364C-8201-D9068713A28D}">
+<ds:datastoreItem xmlns:ds="http://schemas.openxmlformats.org/officeDocument/2006/customXml" ds:itemID="{E0B5C060-59A9-9A46-8834-C196750403A6}">
   <ds:schemaRefs>
     <ds:schemaRef ds:uri="http://schemas.openxmlformats.org/officeDocument/2006/bibliography"/>
   </ds:schemaRefs>

</xml_diff>

<commit_message>
Doc updates for 1.0.17
</commit_message>
<xml_diff>
--- a/weathervane_users_guide.docx
+++ b/weathervane_users_guide.docx
@@ -72,7 +72,7 @@
         <w:t>.</w:t>
       </w:r>
       <w:r>
-        <w:t>16</w:t>
+        <w:t>17</w:t>
       </w:r>
     </w:p>
     <w:p>
@@ -971,7 +971,7 @@
         <w:t>1.0</w:t>
       </w:r>
       <w:r>
-        <w:t>.16</w:t>
+        <w:t>.17</w:t>
       </w:r>
     </w:p>
     <w:p>
@@ -1037,7 +1037,10 @@
         </w:numPr>
       </w:pPr>
       <w:r>
-        <w:t>Added support for running the Weathervane Auction application on vSphere Integrated Containers.</w:t>
+        <w:t>Made changes to autoSet</w:t>
+      </w:r>
+      <w:r>
+        <w:t>up.pl script to fix issues with setting up Weathervane on Centos 7.4.</w:t>
       </w:r>
     </w:p>
     <w:p>
@@ -1049,16 +1052,7 @@
         </w:numPr>
       </w:pPr>
       <w:r>
-        <w:t>Remove</w:t>
-      </w:r>
-      <w:r>
-        <w:t>d</w:t>
-      </w:r>
-      <w:r>
-        <w:t xml:space="preserve"> support for automatically configuring CPU affinity for Docker using the dockerHostPin and dockerHostPinMode parameters.  Properly configuring affinity requires knowledge of the CPU numbering and I/O device placement, and those factors were not accounted for in the implementation.  If you want to use CPU affinity for services running in Docker containers, you should </w:t>
-      </w:r>
-      <w:r>
-        <w:t>use the dockerCpuSetCpus parameter to assign CPUs for the container.</w:t>
+        <w:t>Increased the default number of user and maxUsers to 1000 to increase the success rate of initial runs.</w:t>
       </w:r>
     </w:p>
     <w:p>
@@ -1070,30 +1064,13 @@
         </w:numPr>
       </w:pPr>
       <w:r>
-        <w:t xml:space="preserve">Added support for using named volume with the </w:t>
-      </w:r>
-      <w:r>
-        <w:t xml:space="preserve">data services Docker </w:t>
-      </w:r>
-      <w:bookmarkStart w:id="5" w:name="_GoBack"/>
-      <w:bookmarkEnd w:id="5"/>
-      <w:r>
-        <w:t>containers</w:t>
-      </w:r>
-      <w:r>
-        <w:t>.</w:t>
-      </w:r>
-    </w:p>
-    <w:p>
-      <w:pPr>
-        <w:pStyle w:val="BodyText"/>
-        <w:numPr>
-          <w:ilvl w:val="0"/>
-          <w:numId w:val="75"/>
-        </w:numPr>
-      </w:pPr>
-      <w:r>
-        <w:t>Minor version updates for packages used by the Auction application</w:t>
+        <w:t xml:space="preserve">Made changes to the buildDockerImages.pl script so that it is possible to </w:t>
+      </w:r>
+      <w:r>
+        <w:t>build only a subset of the images.</w:t>
+      </w:r>
+      <w:r>
+        <w:t xml:space="preserve"> </w:t>
       </w:r>
     </w:p>
     <w:p>
@@ -1152,67 +1129,70 @@
       <w:pPr>
         <w:pStyle w:val="Heading1"/>
       </w:pPr>
-      <w:bookmarkStart w:id="6" w:name="_Ref433815550"/>
-      <w:bookmarkStart w:id="7" w:name="_Ref275773671"/>
+      <w:bookmarkStart w:id="5" w:name="_Ref433815550"/>
+      <w:bookmarkStart w:id="6" w:name="_Ref275773671"/>
+      <w:r>
+        <w:t xml:space="preserve">Creating a </w:t>
+      </w:r>
+      <w:r>
+        <w:t>Weathervane</w:t>
+      </w:r>
+      <w:r>
+        <w:t xml:space="preserve"> </w:t>
+      </w:r>
+      <w:r>
+        <w:t>Host</w:t>
+      </w:r>
+      <w:bookmarkEnd w:id="5"/>
+    </w:p>
+    <w:p>
+      <w:pPr>
+        <w:pStyle w:val="Heading2"/>
+      </w:pPr>
+      <w:r>
+        <w:t>Introduction</w:t>
+      </w:r>
+    </w:p>
+    <w:p>
+      <w:pPr>
+        <w:pStyle w:val="BodyText"/>
+      </w:pPr>
+      <w:r>
+        <w:t xml:space="preserve">The process of setting up </w:t>
+      </w:r>
+      <w:r>
+        <w:t>Weathervane</w:t>
+      </w:r>
+      <w:r>
+        <w:t xml:space="preserve"> starts with creating a </w:t>
+      </w:r>
+      <w:r>
+        <w:t>Weathervane</w:t>
+      </w:r>
+      <w:r>
+        <w:t xml:space="preserve"> host. A </w:t>
+      </w:r>
+      <w:r>
+        <w:t>Weathervane</w:t>
+      </w:r>
+      <w:r>
+        <w:t xml:space="preserve"> host is a virtual machine or server running Centos 7 which has been configured to run the </w:t>
+      </w:r>
+      <w:r>
+        <w:t>Weathervane</w:t>
+      </w:r>
+      <w:r>
+        <w:t xml:space="preserve"> workload driver, run harness, and application components. It is possible to run all </w:t>
+      </w:r>
+      <w:r>
+        <w:t>Weathervane</w:t>
+      </w:r>
+      <w:r>
+        <w:t xml:space="preserve"> components in a </w:t>
+      </w:r>
       <w:r>
         <w:lastRenderedPageBreak/>
-        <w:t xml:space="preserve">Creating a </w:t>
-      </w:r>
-      <w:r>
-        <w:t>Weathervane</w:t>
-      </w:r>
-      <w:r>
-        <w:t xml:space="preserve"> </w:t>
-      </w:r>
-      <w:r>
-        <w:t>Host</w:t>
-      </w:r>
-      <w:bookmarkEnd w:id="6"/>
-    </w:p>
-    <w:p>
-      <w:pPr>
-        <w:pStyle w:val="Heading2"/>
-      </w:pPr>
-      <w:r>
-        <w:t>Introduction</w:t>
-      </w:r>
-    </w:p>
-    <w:p>
-      <w:pPr>
-        <w:pStyle w:val="BodyText"/>
-      </w:pPr>
-      <w:r>
-        <w:t xml:space="preserve">The process of setting up </w:t>
-      </w:r>
-      <w:r>
-        <w:t>Weathervane</w:t>
-      </w:r>
-      <w:r>
-        <w:t xml:space="preserve"> starts with creating a </w:t>
-      </w:r>
-      <w:r>
-        <w:t>Weathervane</w:t>
-      </w:r>
-      <w:r>
-        <w:t xml:space="preserve"> host. A </w:t>
-      </w:r>
-      <w:r>
-        <w:t>Weathervane</w:t>
-      </w:r>
-      <w:r>
-        <w:t xml:space="preserve"> host is a virtual machine or server running Centos 7 which has been configured to run the </w:t>
-      </w:r>
-      <w:r>
-        <w:t>Weathervane</w:t>
-      </w:r>
-      <w:r>
-        <w:t xml:space="preserve"> workload driver, run harness, and application components. It is possible to run all </w:t>
-      </w:r>
-      <w:r>
-        <w:t>Weathervane</w:t>
-      </w:r>
-      <w:r>
-        <w:t xml:space="preserve"> components in a single </w:t>
+        <w:t xml:space="preserve">single </w:t>
       </w:r>
       <w:r>
         <w:t>Weathervane</w:t>
@@ -1429,7 +1409,21 @@
         <w:t xml:space="preserve">desktop install.  </w:t>
       </w:r>
       <w:r>
-        <w:t xml:space="preserve">In fact, you may want to create a </w:t>
+        <w:t>All versions of Centos 7</w:t>
+      </w:r>
+      <w:r>
+        <w:t xml:space="preserve"> up to Centos 7.4 are supported.</w:t>
+      </w:r>
+    </w:p>
+    <w:p>
+      <w:pPr>
+        <w:pStyle w:val="BodyText"/>
+      </w:pPr>
+      <w:r>
+        <w:t>Yo</w:t>
+      </w:r>
+      <w:r>
+        <w:t xml:space="preserve">u may want to create a </w:t>
       </w:r>
       <w:r>
         <w:t>Weathervane</w:t>
@@ -1479,7 +1473,13 @@
         <w:fldChar w:fldCharType="end"/>
       </w:r>
       <w:r>
-        <w:t>, you should create the host on physical or virtual hardware with at least 2 CPUs, 8GB of memory, and at least 20GB of disk space.</w:t>
+        <w:t>, you should create the host on physical or virtual hardware with at least 2 CPU</w:t>
+      </w:r>
+      <w:r>
+        <w:t>s, 8GB of memory, and at least 1</w:t>
+      </w:r>
+      <w:r>
+        <w:t>0GB of disk space.</w:t>
       </w:r>
       <w:r>
         <w:t xml:space="preserve">  You will want to customize the hardware configuration when cloning the host f</w:t>
@@ -1546,39 +1546,42 @@
         <w:pStyle w:val="BodyText"/>
       </w:pPr>
       <w:r>
+        <w:t xml:space="preserve">After completing the OS installation, you should update all software by running the command </w:t>
+      </w:r>
+      <w:r>
+        <w:rPr>
+          <w:i/>
+        </w:rPr>
+        <w:t>yum update</w:t>
+      </w:r>
+      <w:r>
+        <w:t xml:space="preserve"> as the root user.</w:t>
+      </w:r>
+    </w:p>
+    <w:p>
+      <w:pPr>
+        <w:pStyle w:val="Heading3"/>
+      </w:pPr>
+      <w:r>
+        <w:t>VMware vSphere Specific Considerations</w:t>
+      </w:r>
+    </w:p>
+    <w:p>
+      <w:pPr>
+        <w:pStyle w:val="BodyText"/>
+      </w:pPr>
+      <w:r>
+        <w:t xml:space="preserve">When creating a VM for the </w:t>
+      </w:r>
+      <w:r>
+        <w:t>Weathervane</w:t>
+      </w:r>
+      <w:r>
+        <w:t xml:space="preserve"> host, select Linux as the Guest OS Family, and Red Hat Enterprise Linux 7 (64-bit) as the Guest OS Version.  This is </w:t>
+      </w:r>
+      <w:r>
         <w:lastRenderedPageBreak/>
-        <w:t xml:space="preserve">After completing the OS installation, you should update all software by running the command </w:t>
-      </w:r>
-      <w:r>
-        <w:rPr>
-          <w:i/>
-        </w:rPr>
-        <w:t>yum update</w:t>
-      </w:r>
-      <w:r>
-        <w:t xml:space="preserve"> as the root user.</w:t>
-      </w:r>
-    </w:p>
-    <w:p>
-      <w:pPr>
-        <w:pStyle w:val="Heading3"/>
-      </w:pPr>
-      <w:r>
-        <w:t>VMware vSphere Specific Considerations</w:t>
-      </w:r>
-    </w:p>
-    <w:p>
-      <w:pPr>
-        <w:pStyle w:val="BodyText"/>
-      </w:pPr>
-      <w:r>
-        <w:t xml:space="preserve">When creating a VM for the </w:t>
-      </w:r>
-      <w:r>
-        <w:t>Weathervane</w:t>
-      </w:r>
-      <w:r>
-        <w:t xml:space="preserve"> host, select Linux as the Guest OS Family, and Red Hat Enterprise Linux 7 (64-bit) as the Guest OS Version.  This is necessary in order for proper operation of customization scripts when cloning the VM.</w:t>
+        <w:t>necessary in order for proper operation of customization scripts when cloning the VM.</w:t>
       </w:r>
     </w:p>
     <w:p>
@@ -1664,7 +1667,7 @@
       <w:pPr>
         <w:pStyle w:val="Heading2"/>
       </w:pPr>
-      <w:bookmarkStart w:id="8" w:name="_Ref476063332"/>
+      <w:bookmarkStart w:id="7" w:name="_Ref476063332"/>
       <w:r>
         <w:t xml:space="preserve">The </w:t>
       </w:r>
@@ -1677,7 +1680,7 @@
       <w:r>
         <w:t>Repository</w:t>
       </w:r>
-      <w:bookmarkEnd w:id="8"/>
+      <w:bookmarkEnd w:id="7"/>
     </w:p>
     <w:p>
       <w:pPr>
@@ -1826,7 +1829,6 @@
         </w:numPr>
       </w:pPr>
       <w:r>
-        <w:lastRenderedPageBreak/>
         <w:t xml:space="preserve">Log into your </w:t>
       </w:r>
       <w:r>
@@ -1904,6 +1906,7 @@
         <w:pStyle w:val="BodyText"/>
       </w:pPr>
       <w:r>
+        <w:lastRenderedPageBreak/>
         <w:t>This will create a new directory at /root/</w:t>
       </w:r>
       <w:r>
@@ -1920,85 +1923,6 @@
       </w:r>
       <w:r>
         <w:t xml:space="preserve">into that directory. </w:t>
-      </w:r>
-    </w:p>
-    <w:p>
-      <w:pPr>
-        <w:pStyle w:val="Heading2"/>
-      </w:pPr>
-      <w:bookmarkStart w:id="9" w:name="_Ref475980693"/>
-      <w:r>
-        <w:t>Building the Weathervane Executables</w:t>
-      </w:r>
-      <w:bookmarkEnd w:id="9"/>
-    </w:p>
-    <w:p>
-      <w:pPr>
-        <w:pStyle w:val="BodyText"/>
-      </w:pPr>
-      <w:r>
-        <w:t xml:space="preserve">In order to build the Weathervane executables, change directory into the /root/weathervane directory created in Section </w:t>
-      </w:r>
-      <w:r>
-        <w:fldChar w:fldCharType="begin"/>
-      </w:r>
-      <w:r>
-        <w:instrText xml:space="preserve"> REF _Ref476063332 \r \h </w:instrText>
-      </w:r>
-      <w:r>
-        <w:fldChar w:fldCharType="separate"/>
-      </w:r>
-      <w:r>
-        <w:t>3.4</w:t>
-      </w:r>
-      <w:r>
-        <w:fldChar w:fldCharType="end"/>
-      </w:r>
-      <w:r>
-        <w:t>, and then issue the following command:</w:t>
-      </w:r>
-    </w:p>
-    <w:p>
-      <w:pPr>
-        <w:pStyle w:val="BodyText"/>
-      </w:pPr>
-      <w:r>
-        <w:t>./gradlew clean release</w:t>
-      </w:r>
-    </w:p>
-    <w:p>
-      <w:pPr>
-        <w:pStyle w:val="BodyText"/>
-      </w:pPr>
-      <w:r>
-        <w:t>Depending on the packages that you chose when installing Centos 7, you may get an error that no java command could be found in your path.  If so, install java using the command:</w:t>
-      </w:r>
-    </w:p>
-    <w:p>
-      <w:pPr>
-        <w:pStyle w:val="BodyText"/>
-      </w:pPr>
-      <w:r>
-        <w:t>yum install –y java-1.8.0-openjdk</w:t>
-      </w:r>
-      <w:r>
-        <w:t>*</w:t>
-      </w:r>
-    </w:p>
-    <w:p>
-      <w:pPr>
-        <w:pStyle w:val="BodyText"/>
-      </w:pPr>
-      <w:r>
-        <w:t>and then try again.</w:t>
-      </w:r>
-    </w:p>
-    <w:p>
-      <w:pPr>
-        <w:pStyle w:val="BodyText"/>
-      </w:pPr>
-      <w:r>
-        <w:t>The first time you build Weathervane, this will download a large number of dependencies.  Wait until the build completes before proceeding to the next step.</w:t>
       </w:r>
     </w:p>
     <w:p>
@@ -2181,206 +2105,209 @@
       <w:pPr>
         <w:pStyle w:val="Heading1"/>
       </w:pPr>
-      <w:bookmarkStart w:id="10" w:name="_Ref433813526"/>
+      <w:bookmarkStart w:id="8" w:name="_Ref433813526"/>
       <w:bookmarkEnd w:id="4"/>
-      <w:bookmarkEnd w:id="7"/>
+      <w:bookmarkEnd w:id="6"/>
+      <w:r>
+        <w:t>First Run</w:t>
+      </w:r>
+      <w:bookmarkEnd w:id="8"/>
+    </w:p>
+    <w:p>
+      <w:pPr>
+        <w:pStyle w:val="Heading2"/>
+      </w:pPr>
+      <w:r>
+        <w:t>Introduction</w:t>
+      </w:r>
+    </w:p>
+    <w:p>
+      <w:pPr>
+        <w:pStyle w:val="BodyText"/>
+      </w:pPr>
+      <w:r>
+        <w:t xml:space="preserve">This User’s Guide provides </w:t>
+      </w:r>
+      <w:r>
+        <w:t xml:space="preserve">a great deal of information about deploying </w:t>
+      </w:r>
+      <w:r>
+        <w:t xml:space="preserve">and running the </w:t>
+      </w:r>
+      <w:r>
+        <w:t>Weathervane</w:t>
+      </w:r>
+      <w:r>
+        <w:t xml:space="preserve"> benchmark</w:t>
+      </w:r>
+      <w:r>
+        <w:t xml:space="preserve">.  The large scope of the benchmark and the number of configuration choices for its deployment can </w:t>
+      </w:r>
+      <w:r>
+        <w:t>be confusing</w:t>
+      </w:r>
+      <w:r>
+        <w:t xml:space="preserve"> for first-time users.  It will be helpful to </w:t>
+      </w:r>
+      <w:r>
+        <w:t xml:space="preserve">become familiar with </w:t>
+      </w:r>
+      <w:r>
+        <w:t>Weathervane</w:t>
+      </w:r>
+      <w:r>
+        <w:t xml:space="preserve"> by </w:t>
+      </w:r>
+      <w:r>
+        <w:t xml:space="preserve">running the benchmark </w:t>
+      </w:r>
+      <w:r>
+        <w:t xml:space="preserve">in a contained setting before embarking on a complete deployment.  This section </w:t>
+      </w:r>
+      <w:r>
+        <w:t>discusses how to perform some initial run</w:t>
+      </w:r>
+      <w:r>
+        <w:t xml:space="preserve">s of </w:t>
+      </w:r>
+      <w:r>
+        <w:t>Weathervane</w:t>
+      </w:r>
+      <w:r>
+        <w:t xml:space="preserve"> in a single</w:t>
+      </w:r>
+      <w:r>
+        <w:t xml:space="preserve"> </w:t>
+      </w:r>
+      <w:r>
+        <w:t>Weathervane</w:t>
+      </w:r>
+      <w:r>
+        <w:t xml:space="preserve"> </w:t>
+      </w:r>
+      <w:r>
+        <w:t>host</w:t>
+      </w:r>
+      <w:r>
+        <w:t xml:space="preserve">.  </w:t>
+      </w:r>
+    </w:p>
+    <w:p>
+      <w:pPr>
+        <w:pStyle w:val="Heading2"/>
+      </w:pPr>
+      <w:r>
+        <w:t>Weathervane</w:t>
+      </w:r>
+      <w:r>
+        <w:t xml:space="preserve"> Execution Overview</w:t>
+      </w:r>
+    </w:p>
+    <w:p>
+      <w:pPr>
+        <w:pStyle w:val="BodyText"/>
+      </w:pPr>
+      <w:r>
+        <w:t xml:space="preserve">The </w:t>
+      </w:r>
+      <w:r>
+        <w:t>Weathervane</w:t>
+      </w:r>
+      <w:r>
+        <w:t xml:space="preserve"> benchmark is run from the </w:t>
+      </w:r>
+      <w:r>
+        <w:t>host</w:t>
+      </w:r>
+      <w:r>
+        <w:t xml:space="preserve"> that is acting as the </w:t>
+      </w:r>
+      <w:r>
+        <w:t>primary</w:t>
+      </w:r>
+      <w:r>
+        <w:t xml:space="preserve"> workload-driver.</w:t>
+      </w:r>
+      <w:r>
+        <w:t xml:space="preserve"> </w:t>
+      </w:r>
+      <w:r>
+        <w:t>Weathervane</w:t>
+      </w:r>
+      <w:r>
+        <w:t xml:space="preserve"> comes with a run </w:t>
+      </w:r>
+      <w:r>
+        <w:t>harness</w:t>
+      </w:r>
+      <w:r>
+        <w:t xml:space="preserve"> that automates the process of running the benchmark.</w:t>
+      </w:r>
+      <w:r>
+        <w:t xml:space="preserve"> </w:t>
+      </w:r>
+      <w:r>
+        <w:t xml:space="preserve"> Each run, or series of runs, is started by executing the run harness on the primary </w:t>
+      </w:r>
+      <w:r>
+        <w:t>Weathervane</w:t>
+      </w:r>
+      <w:r>
+        <w:t xml:space="preserve"> host. Typically</w:t>
+      </w:r>
+      <w:r>
+        <w:t>,</w:t>
+      </w:r>
+      <w:r>
+        <w:t xml:space="preserve"> you will also run the workload driver and DNS server on this host</w:t>
+      </w:r>
+      <w:r>
+        <w:t xml:space="preserve">.  </w:t>
+      </w:r>
+    </w:p>
+    <w:p>
+      <w:pPr>
+        <w:pStyle w:val="BodyText"/>
+      </w:pPr>
+      <w:r>
+        <w:t xml:space="preserve">The </w:t>
+      </w:r>
+      <w:r>
+        <w:t>Weathervane</w:t>
+      </w:r>
+      <w:r>
+        <w:t xml:space="preserve"> run </w:t>
+      </w:r>
+      <w:r>
+        <w:t>harness</w:t>
+      </w:r>
+      <w:r>
+        <w:t xml:space="preserve"> automates the execution of the benchmark.  It will set up the services, pre</w:t>
+      </w:r>
+      <w:r>
+        <w:t>pare</w:t>
+      </w:r>
+      <w:r>
+        <w:t xml:space="preserve"> the database, and run the workload.   </w:t>
+      </w:r>
+      <w:r>
+        <w:t>At the end of a run</w:t>
+      </w:r>
+      <w:r>
+        <w:t xml:space="preserve"> it </w:t>
+      </w:r>
+      <w:r>
+        <w:t>can automatically collect</w:t>
+      </w:r>
+      <w:r>
+        <w:t xml:space="preserve"> performance statistics from a</w:t>
+      </w:r>
+      <w:r>
+        <w:t xml:space="preserve">ll VMs and hosts, </w:t>
+      </w:r>
       <w:r>
         <w:lastRenderedPageBreak/>
-        <w:t>First Run</w:t>
-      </w:r>
-      <w:bookmarkEnd w:id="10"/>
-    </w:p>
-    <w:p>
-      <w:pPr>
-        <w:pStyle w:val="Heading2"/>
-      </w:pPr>
-      <w:r>
-        <w:t>Introduction</w:t>
-      </w:r>
-    </w:p>
-    <w:p>
-      <w:pPr>
-        <w:pStyle w:val="BodyText"/>
-      </w:pPr>
-      <w:r>
-        <w:t xml:space="preserve">This User’s Guide provides </w:t>
-      </w:r>
-      <w:r>
-        <w:t xml:space="preserve">a great deal of information about deploying </w:t>
-      </w:r>
-      <w:r>
-        <w:t xml:space="preserve">and running the </w:t>
-      </w:r>
-      <w:r>
-        <w:t>Weathervane</w:t>
-      </w:r>
-      <w:r>
-        <w:t xml:space="preserve"> benchmark</w:t>
-      </w:r>
-      <w:r>
-        <w:t xml:space="preserve">.  The large scope of the benchmark and the number of configuration choices for its deployment can </w:t>
-      </w:r>
-      <w:r>
-        <w:t>be confusing</w:t>
-      </w:r>
-      <w:r>
-        <w:t xml:space="preserve"> for first-time users.  It will be helpful to </w:t>
-      </w:r>
-      <w:r>
-        <w:t xml:space="preserve">become familiar with </w:t>
-      </w:r>
-      <w:r>
-        <w:t>Weathervane</w:t>
-      </w:r>
-      <w:r>
-        <w:t xml:space="preserve"> by </w:t>
-      </w:r>
-      <w:r>
-        <w:t xml:space="preserve">running the benchmark </w:t>
-      </w:r>
-      <w:r>
-        <w:t xml:space="preserve">in a contained setting before embarking on a complete deployment.  This section </w:t>
-      </w:r>
-      <w:r>
-        <w:t>discusses how to perform some initial run</w:t>
-      </w:r>
-      <w:r>
-        <w:t xml:space="preserve">s of </w:t>
-      </w:r>
-      <w:r>
-        <w:t>Weathervane</w:t>
-      </w:r>
-      <w:r>
-        <w:t xml:space="preserve"> in a single</w:t>
-      </w:r>
-      <w:r>
-        <w:t xml:space="preserve"> </w:t>
-      </w:r>
-      <w:r>
-        <w:t>Weathervane</w:t>
-      </w:r>
-      <w:r>
-        <w:t xml:space="preserve"> </w:t>
-      </w:r>
-      <w:r>
-        <w:t>host</w:t>
-      </w:r>
-      <w:r>
-        <w:t xml:space="preserve">.  </w:t>
-      </w:r>
-    </w:p>
-    <w:p>
-      <w:pPr>
-        <w:pStyle w:val="Heading2"/>
-      </w:pPr>
-      <w:r>
-        <w:t>Weathervane</w:t>
-      </w:r>
-      <w:r>
-        <w:t xml:space="preserve"> Execution Overview</w:t>
-      </w:r>
-    </w:p>
-    <w:p>
-      <w:pPr>
-        <w:pStyle w:val="BodyText"/>
-      </w:pPr>
-      <w:r>
-        <w:t xml:space="preserve">The </w:t>
-      </w:r>
-      <w:r>
-        <w:t>Weathervane</w:t>
-      </w:r>
-      <w:r>
-        <w:t xml:space="preserve"> benchmark is run from the </w:t>
-      </w:r>
-      <w:r>
-        <w:t>host</w:t>
-      </w:r>
-      <w:r>
-        <w:t xml:space="preserve"> that is acting as the </w:t>
-      </w:r>
-      <w:r>
-        <w:t>primary</w:t>
-      </w:r>
-      <w:r>
-        <w:t xml:space="preserve"> workload-driver.</w:t>
-      </w:r>
-      <w:r>
-        <w:t xml:space="preserve"> </w:t>
-      </w:r>
-      <w:r>
-        <w:t>Weathervane</w:t>
-      </w:r>
-      <w:r>
-        <w:t xml:space="preserve"> comes with a run </w:t>
-      </w:r>
-      <w:r>
-        <w:t>harness</w:t>
-      </w:r>
-      <w:r>
-        <w:t xml:space="preserve"> that automates the process of running the benchmark.</w:t>
-      </w:r>
-      <w:r>
-        <w:t xml:space="preserve"> </w:t>
-      </w:r>
-      <w:r>
-        <w:t xml:space="preserve"> Each run, or series of runs, is started by executing the run harness on the primary </w:t>
-      </w:r>
-      <w:r>
-        <w:t>Weathervane</w:t>
-      </w:r>
-      <w:r>
-        <w:t xml:space="preserve"> host. Typically</w:t>
-      </w:r>
-      <w:r>
-        <w:t>,</w:t>
-      </w:r>
-      <w:r>
-        <w:t xml:space="preserve"> you will also run the workload driver and DNS server on this host</w:t>
-      </w:r>
-      <w:r>
-        <w:t xml:space="preserve">.  </w:t>
-      </w:r>
-    </w:p>
-    <w:p>
-      <w:pPr>
-        <w:pStyle w:val="BodyText"/>
-      </w:pPr>
-      <w:r>
-        <w:t xml:space="preserve">The </w:t>
-      </w:r>
-      <w:r>
-        <w:t>Weathervane</w:t>
-      </w:r>
-      <w:r>
-        <w:t xml:space="preserve"> run </w:t>
-      </w:r>
-      <w:r>
-        <w:t>harness</w:t>
-      </w:r>
-      <w:r>
-        <w:t xml:space="preserve"> automates the execution of the benchmark.  It will set up the services, pre</w:t>
-      </w:r>
-      <w:r>
-        <w:t>pare</w:t>
-      </w:r>
-      <w:r>
-        <w:t xml:space="preserve"> the database, and run the workload.   </w:t>
-      </w:r>
-      <w:r>
-        <w:t>At the end of a run</w:t>
-      </w:r>
-      <w:r>
-        <w:t xml:space="preserve"> it </w:t>
-      </w:r>
-      <w:r>
-        <w:t>can automatically collect</w:t>
-      </w:r>
-      <w:r>
-        <w:t xml:space="preserve"> performance statistics from a</w:t>
-      </w:r>
-      <w:r>
-        <w:t>ll VMs and hosts, and parse</w:t>
+        <w:t>and parse</w:t>
       </w:r>
       <w:r>
         <w:t xml:space="preserve"> the data to produce a summary of each run.  It can also automate the execution of multi-run experiments.</w:t>
@@ -2628,7 +2555,6 @@
         </w:numPr>
       </w:pPr>
       <w:r>
-        <w:lastRenderedPageBreak/>
         <w:t>Run the benchmark: `./w</w:t>
       </w:r>
       <w:r>
@@ -2802,7 +2728,7 @@
         <w:t xml:space="preserve"> a load of </w:t>
       </w:r>
       <w:r>
-        <w:t>3</w:t>
+        <w:t>10</w:t>
       </w:r>
       <w:r>
         <w:t>00</w:t>
@@ -2879,6 +2805,7 @@
         </w:numPr>
       </w:pPr>
       <w:r>
+        <w:lastRenderedPageBreak/>
         <w:t>Configure all software services for the current run.  This includes editing configuration files to set tuning parameter</w:t>
       </w:r>
       <w:r>
@@ -3094,11 +3021,7 @@
         <w:t xml:space="preserve"> application</w:t>
       </w:r>
       <w:r>
-        <w:t xml:space="preserve">.  Join some </w:t>
-      </w:r>
-      <w:r>
-        <w:lastRenderedPageBreak/>
-        <w:t>active auctions, and watch the bidding by the simulated users.  You can even bid on items yourself.</w:t>
+        <w:t>.  Join some active auctions, and watch the bidding by the simulated users.  You can even bid on items yourself.</w:t>
       </w:r>
       <w:r>
         <w:t xml:space="preserve">  Note that some of the links on the page</w:t>
@@ -3295,6 +3218,7 @@
         </w:numPr>
       </w:pPr>
       <w:r>
+        <w:lastRenderedPageBreak/>
         <w:t>output/0/console.log.  This file will contain the information that was printed to the terminal during the run, including the run results.</w:t>
       </w:r>
     </w:p>
@@ -3441,7 +3365,10 @@
         <w:t xml:space="preserve">Note that you will not be able to run more than </w:t>
       </w:r>
       <w:r>
-        <w:t>300</w:t>
+        <w:t>10</w:t>
+      </w:r>
+      <w:r>
+        <w:t>00</w:t>
       </w:r>
       <w:r>
         <w:t xml:space="preserve"> users with the default data </w:t>
@@ -3488,99 +3415,102 @@
         <w:pStyle w:val="BodyText"/>
       </w:pPr>
       <w:r>
+        <w:t xml:space="preserve">Once you are </w:t>
+      </w:r>
+      <w:r>
+        <w:t xml:space="preserve">comfortable with the benchmark, </w:t>
+      </w:r>
+      <w:r>
+        <w:t xml:space="preserve">you can </w:t>
+      </w:r>
+      <w:r>
+        <w:t>proceed to the full set-up</w:t>
+      </w:r>
+      <w:r>
+        <w:t xml:space="preserve"> as discussed in the following chapters</w:t>
+      </w:r>
+      <w:r>
+        <w:t>.</w:t>
+      </w:r>
+      <w:r>
+        <w:t xml:space="preserve">  You should start the full set-up with a fresh </w:t>
+      </w:r>
+      <w:r>
+        <w:t>Weathervane</w:t>
+      </w:r>
+      <w:r>
+        <w:t xml:space="preserve"> </w:t>
+      </w:r>
+      <w:r>
+        <w:t>host</w:t>
+      </w:r>
+      <w:r>
+        <w:t xml:space="preserve"> in order to avoid carrying over any changes you may have made during your initial explorations.</w:t>
+      </w:r>
+    </w:p>
+    <w:p>
+      <w:pPr>
+        <w:pStyle w:val="Heading1"/>
+      </w:pPr>
+      <w:bookmarkStart w:id="9" w:name="_Ref474763216"/>
+      <w:r>
+        <w:t>Weathervane Auction Application</w:t>
+      </w:r>
+      <w:bookmarkEnd w:id="9"/>
+    </w:p>
+    <w:p>
+      <w:pPr>
+        <w:pStyle w:val="Heading2"/>
+      </w:pPr>
+      <w:r>
+        <w:t>Overview</w:t>
+      </w:r>
+    </w:p>
+    <w:p>
+      <w:pPr>
+        <w:pStyle w:val="BodyText"/>
+      </w:pPr>
+      <w:r>
+        <w:t>In order to successfully create a full Weathervane deployment, it is necessary to have a more complete understanding of the Auction application.  The Auction application is designed in such a way that it can be deployed in many different configurations. The configurations may be as small as one VM hosting</w:t>
+      </w:r>
+      <w:r>
+        <w:t xml:space="preserve"> all of the services t</w:t>
+      </w:r>
+      <w:r>
+        <w:t xml:space="preserve">hat make up the application, while a large configuration may involve dozens of VMs.  </w:t>
+      </w:r>
+    </w:p>
+    <w:p>
+      <w:pPr>
+        <w:pStyle w:val="BodyText"/>
+      </w:pPr>
+      <w:r>
+        <w:fldChar w:fldCharType="begin"/>
+      </w:r>
+      <w:r>
+        <w:instrText xml:space="preserve"> REF _Ref475001164 \h </w:instrText>
+      </w:r>
+      <w:r>
+        <w:fldChar w:fldCharType="separate"/>
+      </w:r>
+      <w:r>
+        <w:t xml:space="preserve">Figure </w:t>
+      </w:r>
+      <w:r>
+        <w:rPr>
+          <w:noProof/>
+        </w:rPr>
+        <w:t>2</w:t>
+      </w:r>
+      <w:r>
+        <w:fldChar w:fldCharType="end"/>
+      </w:r>
+      <w:r>
+        <w:t xml:space="preserve"> shows a complete deployment of the Auction application.  In addition to the application servers which run the application logic, a deployment of Auction </w:t>
+      </w:r>
+      <w:r>
         <w:lastRenderedPageBreak/>
-        <w:t xml:space="preserve">Once you are </w:t>
-      </w:r>
-      <w:r>
-        <w:t xml:space="preserve">comfortable with the benchmark, </w:t>
-      </w:r>
-      <w:r>
-        <w:t xml:space="preserve">you can </w:t>
-      </w:r>
-      <w:r>
-        <w:t>proceed to the full set-up</w:t>
-      </w:r>
-      <w:r>
-        <w:t xml:space="preserve"> as discussed in the following chapters</w:t>
-      </w:r>
-      <w:r>
-        <w:t>.</w:t>
-      </w:r>
-      <w:r>
-        <w:t xml:space="preserve">  You should start the full set-up with a fresh </w:t>
-      </w:r>
-      <w:r>
-        <w:t>Weathervane</w:t>
-      </w:r>
-      <w:r>
-        <w:t xml:space="preserve"> </w:t>
-      </w:r>
-      <w:r>
-        <w:t>host</w:t>
-      </w:r>
-      <w:r>
-        <w:t xml:space="preserve"> in order to avoid carrying over any changes you may have made during your initial explorations.</w:t>
-      </w:r>
-    </w:p>
-    <w:p>
-      <w:pPr>
-        <w:pStyle w:val="Heading1"/>
-      </w:pPr>
-      <w:bookmarkStart w:id="11" w:name="_Ref474763216"/>
-      <w:r>
-        <w:t>Weathervane Auction Application</w:t>
-      </w:r>
-      <w:bookmarkEnd w:id="11"/>
-    </w:p>
-    <w:p>
-      <w:pPr>
-        <w:pStyle w:val="Heading2"/>
-      </w:pPr>
-      <w:r>
-        <w:t>Overview</w:t>
-      </w:r>
-    </w:p>
-    <w:p>
-      <w:pPr>
-        <w:pStyle w:val="BodyText"/>
-      </w:pPr>
-      <w:r>
-        <w:t>In order to successfully create a full Weathervane deployment, it is necessary to have a more complete understanding of the Auction application.  The Auction application is designed in such a way that it can be deployed in many different configurations. The configurations may be as small as one VM hosting</w:t>
-      </w:r>
-      <w:r>
-        <w:t xml:space="preserve"> all of the services t</w:t>
-      </w:r>
-      <w:r>
-        <w:t xml:space="preserve">hat make up the application, while a large configuration may involve dozens of VMs.  </w:t>
-      </w:r>
-    </w:p>
-    <w:p>
-      <w:pPr>
-        <w:pStyle w:val="BodyText"/>
-      </w:pPr>
-      <w:r>
-        <w:fldChar w:fldCharType="begin"/>
-      </w:r>
-      <w:r>
-        <w:instrText xml:space="preserve"> REF _Ref475001164 \h </w:instrText>
-      </w:r>
-      <w:r>
-        <w:fldChar w:fldCharType="separate"/>
-      </w:r>
-      <w:r>
-        <w:t xml:space="preserve">Figure </w:t>
-      </w:r>
-      <w:r>
-        <w:rPr>
-          <w:noProof/>
-        </w:rPr>
-        <w:t>2</w:t>
-      </w:r>
-      <w:r>
-        <w:fldChar w:fldCharType="end"/>
-      </w:r>
-      <w:r>
-        <w:t xml:space="preserve"> shows a complete deployment of the Auction application.  In addition to the application servers which run the application logic, a deployment of Auction includes a number of support services and data sources.  A description of these services and their role in t</w:t>
+        <w:t>includes a number of support services and data sources.  A description of these services and their role in t</w:t>
       </w:r>
       <w:r>
         <w:t>he Auction application is given</w:t>
@@ -3612,7 +3542,7 @@
         <w:pStyle w:val="Caption"/>
         <w:keepNext/>
       </w:pPr>
-      <w:bookmarkStart w:id="12" w:name="_Ref475001164"/>
+      <w:bookmarkStart w:id="10" w:name="_Ref475001164"/>
       <w:r>
         <w:t xml:space="preserve">Figure </w:t>
       </w:r>
@@ -3624,7 +3554,7 @@
           <w:t>2</w:t>
         </w:r>
       </w:fldSimple>
-      <w:bookmarkEnd w:id="12"/>
+      <w:bookmarkEnd w:id="10"/>
       <w:r>
         <w:t xml:space="preserve"> Auction Application Deployment</w:t>
       </w:r>
@@ -3685,100 +3615,103 @@
         <w:pStyle w:val="BodyText"/>
       </w:pPr>
       <w:r>
+        <w:t>Weathervane provides a number of options when mapping</w:t>
+      </w:r>
+      <w:r>
+        <w:t xml:space="preserve"> the </w:t>
+      </w:r>
+      <w:r>
+        <w:t xml:space="preserve">application </w:t>
+      </w:r>
+      <w:r>
+        <w:t xml:space="preserve">services </w:t>
+      </w:r>
+      <w:r>
+        <w:t>onto</w:t>
+      </w:r>
+      <w:r>
+        <w:t xml:space="preserve"> the hosts on which they run</w:t>
+      </w:r>
+      <w:r>
+        <w:t xml:space="preserve">. It is possible to run multiple services on a single Weathervane VM, bare-metal </w:t>
+      </w:r>
+      <w:r>
+        <w:t>host, or</w:t>
+      </w:r>
+      <w:r>
+        <w:t xml:space="preserve"> Docker host. When using Docker containers it is possible to run multiple instances of the same service on a single Docker host.  The Weathervane run-harness manages the configuration of services to avoid any issues with TCP port-number conflicts. The mapping of services onto hosts is discussed in Section </w:t>
+      </w:r>
+      <w:r>
+        <w:fldChar w:fldCharType="begin"/>
+      </w:r>
+      <w:r>
+        <w:instrText xml:space="preserve"> REF _Ref475002415 \r \h </w:instrText>
+      </w:r>
+      <w:r>
+        <w:fldChar w:fldCharType="separate"/>
+      </w:r>
+      <w:r>
+        <w:t>7.4</w:t>
+      </w:r>
+      <w:r>
+        <w:fldChar w:fldCharType="end"/>
+      </w:r>
+      <w:r>
+        <w:t>.</w:t>
+      </w:r>
+    </w:p>
+    <w:p>
+      <w:pPr>
+        <w:pStyle w:val="BodyText"/>
+      </w:pPr>
+      <w:r>
+        <w:t xml:space="preserve">Each service type has a number of configuration and tuning options that are controlled by parameters in the Weathervane configuration file.  These parameters are discussed in Section </w:t>
+      </w:r>
+      <w:r>
+        <w:fldChar w:fldCharType="begin"/>
+      </w:r>
+      <w:r>
+        <w:instrText xml:space="preserve"> REF _Ref475002817 \r \h </w:instrText>
+      </w:r>
+      <w:r>
+        <w:fldChar w:fldCharType="separate"/>
+      </w:r>
+      <w:r>
+        <w:t>8.7</w:t>
+      </w:r>
+      <w:r>
+        <w:fldChar w:fldCharType="end"/>
+      </w:r>
+      <w:r>
+        <w:t>.</w:t>
+      </w:r>
+    </w:p>
+    <w:p>
+      <w:pPr>
+        <w:pStyle w:val="Heading2"/>
+      </w:pPr>
+      <w:bookmarkStart w:id="11" w:name="_Ref475001347"/>
+      <w:r>
+        <w:t>Auction Application Services</w:t>
+      </w:r>
+      <w:bookmarkEnd w:id="11"/>
+    </w:p>
+    <w:p>
+      <w:pPr>
+        <w:pStyle w:val="BodyText"/>
+      </w:pPr>
+      <w:r>
+        <w:t xml:space="preserve">A deployment of the Auction application may consist of up to </w:t>
+      </w:r>
+      <w:r>
+        <w:t>ten</w:t>
+      </w:r>
+      <w:r>
+        <w:t xml:space="preserve"> separate service tiers.  Not all of these tiers are required in any given deployment of Weathervane.  The run harness will adjust the configuration of the services to </w:t>
+      </w:r>
+      <w:r>
         <w:lastRenderedPageBreak/>
-        <w:t>Weathervane provides a number of options when mapping</w:t>
-      </w:r>
-      <w:r>
-        <w:t xml:space="preserve"> the </w:t>
-      </w:r>
-      <w:r>
-        <w:t xml:space="preserve">application </w:t>
-      </w:r>
-      <w:r>
-        <w:t xml:space="preserve">services </w:t>
-      </w:r>
-      <w:r>
-        <w:t>onto</w:t>
-      </w:r>
-      <w:r>
-        <w:t xml:space="preserve"> the hosts on which they run</w:t>
-      </w:r>
-      <w:r>
-        <w:t xml:space="preserve">. It is possible to run multiple services on a single Weathervane VM, bare-metal </w:t>
-      </w:r>
-      <w:r>
-        <w:t>host, or</w:t>
-      </w:r>
-      <w:r>
-        <w:t xml:space="preserve"> Docker host. When using Docker containers it is possible to run multiple instances of the same service on a single Docker host.  The Weathervane run-harness manages the configuration of services to avoid any issues with TCP port-number conflicts. The mapping of services onto hosts is discussed in Section </w:t>
-      </w:r>
-      <w:r>
-        <w:fldChar w:fldCharType="begin"/>
-      </w:r>
-      <w:r>
-        <w:instrText xml:space="preserve"> REF _Ref475002415 \r \h </w:instrText>
-      </w:r>
-      <w:r>
-        <w:fldChar w:fldCharType="separate"/>
-      </w:r>
-      <w:r>
-        <w:t>7.4</w:t>
-      </w:r>
-      <w:r>
-        <w:fldChar w:fldCharType="end"/>
-      </w:r>
-      <w:r>
-        <w:t>.</w:t>
-      </w:r>
-    </w:p>
-    <w:p>
-      <w:pPr>
-        <w:pStyle w:val="BodyText"/>
-      </w:pPr>
-      <w:r>
-        <w:t xml:space="preserve">Each service type has a number of configuration and tuning options that are controlled by parameters in the Weathervane configuration file.  These parameters are discussed in Section </w:t>
-      </w:r>
-      <w:r>
-        <w:fldChar w:fldCharType="begin"/>
-      </w:r>
-      <w:r>
-        <w:instrText xml:space="preserve"> REF _Ref475002817 \r \h </w:instrText>
-      </w:r>
-      <w:r>
-        <w:fldChar w:fldCharType="separate"/>
-      </w:r>
-      <w:r>
-        <w:t>8.7</w:t>
-      </w:r>
-      <w:r>
-        <w:fldChar w:fldCharType="end"/>
-      </w:r>
-      <w:r>
-        <w:t>.</w:t>
-      </w:r>
-    </w:p>
-    <w:p>
-      <w:pPr>
-        <w:pStyle w:val="Heading2"/>
-      </w:pPr>
-      <w:bookmarkStart w:id="13" w:name="_Ref475001347"/>
-      <w:r>
-        <w:t>Auction Application Services</w:t>
-      </w:r>
-      <w:bookmarkEnd w:id="13"/>
-    </w:p>
-    <w:p>
-      <w:pPr>
-        <w:pStyle w:val="BodyText"/>
-      </w:pPr>
-      <w:r>
-        <w:t xml:space="preserve">A deployment of the Auction application may consist of up to </w:t>
-      </w:r>
-      <w:r>
-        <w:t>ten</w:t>
-      </w:r>
-      <w:r>
-        <w:t xml:space="preserve"> separate service tiers.  Not all of these tiers are required in any given deployment of Weathervane.  The run harness will adjust the configuration of the services to enable proper operation with different service combinations. This section gives a brief overview of the services that can be used in a Weathervane deployment.</w:t>
+        <w:t>enable proper operation with different service combinations. This section gives a brief overview of the services that can be used in a Weathervane deployment.</w:t>
       </w:r>
     </w:p>
     <w:p>
@@ -3849,11 +3782,7 @@
         <w:t xml:space="preserve">hosts containing the </w:t>
       </w:r>
       <w:r>
-        <w:t xml:space="preserve">front-end services.  While this works, it does not represent a production-grade solution.  If any of the front-end nodes go down, then then application will be unavailable to users using that IP address.   Weathervane supports an optional virtual-IP mode, in which a set of virtual IP addresses is configured for the front-end services.  The assignment of these IP address to the service hosts is managed by a Virtual Router Redundancy Protocol (VRRP) service.  Weathervane uses keepalived as the interface to this service.  If one of the front-end </w:t>
-      </w:r>
-      <w:r>
-        <w:lastRenderedPageBreak/>
-        <w:t>nodes goes down, keepalived will automatically reassign its virtual IP address to one of the other nodes.</w:t>
+        <w:t>front-end services.  While this works, it does not represent a production-grade solution.  If any of the front-end nodes go down, then then application will be unavailable to users using that IP address.   Weathervane supports an optional virtual-IP mode, in which a set of virtual IP addresses is configured for the front-end services.  The assignment of these IP address to the service hosts is managed by a Virtual Router Redundancy Protocol (VRRP) service.  Weathervane uses keepalived as the interface to this service.  If one of the front-end nodes goes down, keepalived will automatically reassign its virtual IP address to one of the other nodes.</w:t>
       </w:r>
       <w:r>
         <w:t xml:space="preserve"> When using the virtual-IP mode, the keepalived service always runs on each of the hosts containing one of the front-end services.  Note that virtual-IP mode is more complex to configure correctly, particularly when testing multiple configurations.  As a result, it is best to reserve its use for situations where you are interested in performance in the presence of node failures.</w:t>
@@ -3886,6 +3815,7 @@
         </w:numPr>
       </w:pPr>
       <w:r>
+        <w:lastRenderedPageBreak/>
         <w:t>Configuration Manager</w:t>
       </w:r>
       <w:r>
@@ -3961,11 +3891,7 @@
         <w:t xml:space="preserve">Elasticity Service: The elasticity service is a microservice whose role is to determine when changes in the application’s configuration are necessary, and to request that the configuration manager implement those changes.  </w:t>
       </w:r>
       <w:r>
-        <w:t xml:space="preserve">Conceptually, the elasticity service could monitor application performance metrics, decide where services should be added or removed based on the metrics, and interact with both the infrastructure APIs and the configuration manager to add resources and integrate the required services.  The current implementation of the elasticity service uses a fixed schedule of configuration changes, rather than monitoring </w:t>
-      </w:r>
-      <w:r>
-        <w:lastRenderedPageBreak/>
-        <w:t xml:space="preserve">performance metrics, and does not </w:t>
+        <w:t xml:space="preserve">Conceptually, the elasticity service could monitor application performance metrics, decide where services should be added or removed based on the metrics, and interact with both the infrastructure APIs and the configuration manager to add resources and integrate the required services.  The current implementation of the elasticity service uses a fixed schedule of configuration changes, rather than monitoring performance metrics, and does not </w:t>
       </w:r>
       <w:r>
         <w:t xml:space="preserve">interface with any infrastructure APIs.  For more detail see Section </w:t>
@@ -4022,6 +3948,7 @@
         </w:numPr>
       </w:pPr>
       <w:r>
+        <w:lastRenderedPageBreak/>
         <w:t xml:space="preserve">Application Server.  The application servers host the Java web application that is the heart of </w:t>
       </w:r>
       <w:r>
@@ -4158,7 +4085,6 @@
         </w:numPr>
       </w:pPr>
       <w:r>
-        <w:lastRenderedPageBreak/>
         <w:t>Relational database server.  The relational database server provides transactional data storage for the Auction application.  It is used to store all data used by the Auction application that may be used within an atomic transaction.  The relational databases supported by the current release are PostgreSQL and MySQL.</w:t>
       </w:r>
     </w:p>
@@ -4177,7 +4103,11 @@
         <w:t xml:space="preserve">In this role the NoSQL server is said to be acting as the event store. </w:t>
       </w:r>
       <w:r>
-        <w:t>The NoSQL data-store can also be used to store the images used by the Auction application.  When it is storing images, the NoSQL data-store is said to be acting as the image-store.  MongoDB is the only NoSQL document data-store supported in the current release.  MongoDB may be sharded or replicated across multiple VMs, but sharded MongoDB replica sets are not yet supported by the Weathervane run-harness.</w:t>
+        <w:t xml:space="preserve">The NoSQL data-store can also be used to store the images used by the Auction application.  When it is storing images, the NoSQL data-store is said to be acting as the image-store.  MongoDB is the only NoSQL document data-store supported in the current release.  MongoDB may be sharded or replicated across multiple VMs, but </w:t>
+      </w:r>
+      <w:r>
+        <w:lastRenderedPageBreak/>
+        <w:t>sharded MongoDB replica sets are not yet supported by the Weathervane run-harness.</w:t>
       </w:r>
     </w:p>
     <w:p>
@@ -4289,11 +4219,7 @@
         <w:t>It</w:t>
       </w:r>
       <w:r>
-        <w:t xml:space="preserve"> uses an asynchronous design with a small number of threads supporting a large number of simulated users. Simulated users may have multiple active asynchronous activities which share state information, and complex workload patterns can be specified with control-</w:t>
-      </w:r>
-      <w:r>
-        <w:lastRenderedPageBreak/>
-        <w:t>flow decisions made based on retrieved state and operation history. These features allow us to efficiently simulate workloads that would be presented to web applications by rich web clients using asynchronous JavaScript operations.</w:t>
+        <w:t xml:space="preserve"> uses an asynchronous design with a small number of threads supporting a large number of simulated users. Simulated users may have multiple active asynchronous activities which share state information, and complex workload patterns can be specified with control-flow decisions made based on retrieved state and operation history. These features allow us to efficiently simulate workloads that would be presented to web applications by rich web clients using asynchronous JavaScript operations.</w:t>
       </w:r>
       <w:r>
         <w:t xml:space="preserve">  The workload driver</w:t>
@@ -4353,7 +4279,11 @@
         <w:t xml:space="preserve"> of the Auction application</w:t>
       </w:r>
       <w:r>
-        <w:t>.  The data manager is used by the run harness during the data preparation phase of a benchmark run.</w:t>
+        <w:t xml:space="preserve">.  The data </w:t>
+      </w:r>
+      <w:r>
+        <w:lastRenderedPageBreak/>
+        <w:t>manager is used by the run harness during the data preparation phase of a benchmark run.</w:t>
       </w:r>
     </w:p>
     <w:p>
@@ -4408,11 +4338,11 @@
       <w:pPr>
         <w:pStyle w:val="Heading2"/>
       </w:pPr>
-      <w:bookmarkStart w:id="14" w:name="_Ref475713543"/>
+      <w:bookmarkStart w:id="12" w:name="_Ref475713543"/>
       <w:r>
         <w:t>Workload Pass/Fail</w:t>
       </w:r>
-      <w:bookmarkEnd w:id="14"/>
+      <w:bookmarkEnd w:id="12"/>
     </w:p>
     <w:p>
       <w:pPr>
@@ -4431,7 +4361,6 @@
         </w:numPr>
       </w:pPr>
       <w:r>
-        <w:lastRenderedPageBreak/>
         <w:t>Operation-Mix Percentages</w:t>
       </w:r>
     </w:p>
@@ -4481,7 +4410,11 @@
         <w:pStyle w:val="BodyText"/>
       </w:pPr>
       <w:r>
-        <w:t>Each operation type has a defined response-time limit.  The Weathervane workload-driver computes the response time for each operation, and tracks the number of operations that fail to complete within the response-time limits.  The default QoS requirement for Weathervane is that 99% of all operations in each operation type must complete within the response-time limit.  If more than 1% of any operation type fail to complete within the limit then the run is considered to have failed.</w:t>
+        <w:t xml:space="preserve">Each operation type has a defined response-time limit.  The Weathervane workload-driver computes the response time for each operation, and tracks the number of operations that fail to complete within the response-time limits.  The default QoS requirement for Weathervane is that 99% of all operations in each </w:t>
+      </w:r>
+      <w:r>
+        <w:lastRenderedPageBreak/>
+        <w:t>operation type must complete within the response-time limit.  If more than 1% of any operation type fail to complete within the limit then the run is considered to have failed.</w:t>
       </w:r>
     </w:p>
     <w:p>
@@ -4622,9 +4555,8 @@
         <w:pStyle w:val="Caption"/>
         <w:keepNext/>
       </w:pPr>
-      <w:bookmarkStart w:id="15" w:name="_Ref440374122"/>
-      <w:r>
-        <w:lastRenderedPageBreak/>
+      <w:bookmarkStart w:id="13" w:name="_Ref440374122"/>
+      <w:r>
         <w:t xml:space="preserve">Table </w:t>
       </w:r>
       <w:fldSimple w:instr=" SEQ Table \* ARABIC ">
@@ -4635,7 +4567,7 @@
           <w:t>1</w:t>
         </w:r>
       </w:fldSimple>
-      <w:bookmarkEnd w:id="15"/>
+      <w:bookmarkEnd w:id="13"/>
       <w:r>
         <w:t xml:space="preserve"> Auction QoS Requirements</w:t>
       </w:r>
@@ -4966,6 +4898,7 @@
               <w:ind w:left="0"/>
             </w:pPr>
             <w:r>
+              <w:lastRenderedPageBreak/>
               <w:t>UpdateUserProfile</w:t>
             </w:r>
           </w:p>
@@ -5648,7 +5581,6 @@
         <w:pStyle w:val="Heading1"/>
       </w:pPr>
       <w:r>
-        <w:lastRenderedPageBreak/>
         <w:t>Weathervane</w:t>
       </w:r>
       <w:r>
@@ -5752,6 +5684,7 @@
         </w:numPr>
       </w:pPr>
       <w:r>
+        <w:lastRenderedPageBreak/>
         <w:t>What will be the mapping of services to bare-metal hosts, VMs, or Docker hosts?</w:t>
       </w:r>
     </w:p>
@@ -6000,11 +5933,7 @@
         <w:t>Weathervane</w:t>
       </w:r>
       <w:r>
-        <w:t xml:space="preserve"> VMs and then cloning the VMs using the customization specification and the appropriate </w:t>
-      </w:r>
-      <w:r>
-        <w:lastRenderedPageBreak/>
-        <w:t xml:space="preserve">IP addresses.  If you are using a different </w:t>
+        <w:t xml:space="preserve"> VMs and then cloning the VMs using the customization specification and the appropriate IP addresses.  If you are using a different </w:t>
       </w:r>
       <w:r>
         <w:t>virtual infrastructure (</w:t>
@@ -6076,6 +6005,7 @@
         </w:numPr>
       </w:pPr>
       <w:r>
+        <w:lastRenderedPageBreak/>
         <w:t>Ensure that the clocks on the VMs are synchronized using ntp or another time-synchronization mechanism.</w:t>
       </w:r>
       <w:r>
@@ -6134,11 +6064,11 @@
       <w:pPr>
         <w:pStyle w:val="Heading2"/>
       </w:pPr>
-      <w:bookmarkStart w:id="16" w:name="_Ref433816439"/>
+      <w:bookmarkStart w:id="14" w:name="_Ref433816439"/>
       <w:r>
         <w:t>Deployment Configuration Planning</w:t>
       </w:r>
-      <w:bookmarkEnd w:id="16"/>
+      <w:bookmarkEnd w:id="14"/>
     </w:p>
     <w:p>
       <w:pPr>
@@ -6234,112 +6164,112 @@
         <w:t>Weathervane</w:t>
       </w:r>
       <w:r>
-        <w:t xml:space="preserve"> run harness will perform the necessary reconfiguration when you change the deployment configuration.  For example, if you start with an application server as the front end and later add a web server or load balancer </w:t>
+        <w:t xml:space="preserve"> run harness will perform the necessary reconfiguration when you change the deployment configuration.  For example, if you start with an application server as the front end and later add a web server or load balancer with additional application servers, the run harness will change the application server configuration so that it can properly handle proxied requests from the webserver or load balancer.  The same holds for switching from using MongoDB as the image-store to serving the images from NFS.  </w:t>
+      </w:r>
+    </w:p>
+    <w:p>
+      <w:pPr>
+        <w:pStyle w:val="BodyText"/>
+      </w:pPr>
+      <w:r>
+        <w:t xml:space="preserve">In initial testing you may want to run multiple software components on a single </w:t>
+      </w:r>
+      <w:r>
+        <w:t>host</w:t>
+      </w:r>
+      <w:r>
+        <w:t xml:space="preserve">.  However, unless you plan to run only at small loads, a good starting configuration will be separate </w:t>
+      </w:r>
+      <w:r>
+        <w:t>hosts</w:t>
+      </w:r>
+      <w:r>
+        <w:t xml:space="preserve"> for a workload driver, application server, database server, NoSQL server, </w:t>
+      </w:r>
+      <w:r>
+        <w:t xml:space="preserve">and a single </w:t>
+      </w:r>
+      <w:r>
+        <w:t>host</w:t>
+      </w:r>
+      <w:r>
+        <w:t xml:space="preserve"> for the coordination server</w:t>
+      </w:r>
+      <w:r>
+        <w:t xml:space="preserve"> </w:t>
+      </w:r>
+      <w:r>
+        <w:t xml:space="preserve">and message server, for a total of </w:t>
+      </w:r>
+      <w:r>
+        <w:t>six</w:t>
+      </w:r>
+      <w:r>
+        <w:t xml:space="preserve"> </w:t>
+      </w:r>
+      <w:r>
+        <w:t>services</w:t>
+      </w:r>
+      <w:r>
+        <w:t xml:space="preserve"> on five VMs</w:t>
+      </w:r>
+      <w:r>
+        <w:t xml:space="preserve">.   </w:t>
+      </w:r>
+      <w:r>
+        <w:t xml:space="preserve">A good next step would be to add a web server. </w:t>
+      </w:r>
+      <w:r>
+        <w:t xml:space="preserve">The DNS Server is typically run on the </w:t>
+      </w:r>
+      <w:r>
+        <w:t>the VM fr</w:t>
+      </w:r>
+      <w:r>
+        <w:t>om which you run the run-harne</w:t>
+      </w:r>
+      <w:r>
+        <w:t>s</w:t>
+      </w:r>
+      <w:r>
+        <w:t>s</w:t>
+      </w:r>
+      <w:r>
+        <w:t xml:space="preserve">.  Additional tiers and VMs can then be added as dictated by </w:t>
+      </w:r>
+      <w:r>
+        <w:t xml:space="preserve">testing needs or </w:t>
+      </w:r>
+      <w:r>
+        <w:t xml:space="preserve">performance concerns. </w:t>
+      </w:r>
+      <w:r>
+        <w:fldChar w:fldCharType="begin"/>
+      </w:r>
+      <w:r>
+        <w:instrText xml:space="preserve"> REF _Ref277328334 \h </w:instrText>
+      </w:r>
+      <w:r>
+        <w:fldChar w:fldCharType="separate"/>
+      </w:r>
+      <w:r>
+        <w:t xml:space="preserve">Figure </w:t>
+      </w:r>
+      <w:r>
+        <w:rPr>
+          <w:noProof/>
+        </w:rPr>
+        <w:t>3</w:t>
+      </w:r>
+      <w:r>
+        <w:fldChar w:fldCharType="end"/>
+      </w:r>
+      <w:r>
+        <w:t xml:space="preserve"> shows a logical </w:t>
       </w:r>
       <w:r>
         <w:lastRenderedPageBreak/>
-        <w:t xml:space="preserve">with additional application servers, the run harness will change the application server configuration so that it can properly handle proxied requests from the webserver or load balancer.  The same holds for switching from using MongoDB as the image-store to serving the images from NFS.  </w:t>
-      </w:r>
-    </w:p>
-    <w:p>
-      <w:pPr>
-        <w:pStyle w:val="BodyText"/>
-      </w:pPr>
-      <w:r>
-        <w:t xml:space="preserve">In initial testing you may want to run multiple software components on a single </w:t>
-      </w:r>
-      <w:r>
-        <w:t>host</w:t>
-      </w:r>
-      <w:r>
-        <w:t xml:space="preserve">.  However, unless you plan to run only at small loads, a good starting configuration will be separate </w:t>
-      </w:r>
-      <w:r>
-        <w:t>hosts</w:t>
-      </w:r>
-      <w:r>
-        <w:t xml:space="preserve"> for a workload driver, application server, database server, NoSQL server, </w:t>
-      </w:r>
-      <w:r>
-        <w:t xml:space="preserve">and a single </w:t>
-      </w:r>
-      <w:r>
-        <w:t>host</w:t>
-      </w:r>
-      <w:r>
-        <w:t xml:space="preserve"> for the coordination server</w:t>
-      </w:r>
-      <w:r>
-        <w:t xml:space="preserve"> </w:t>
-      </w:r>
-      <w:r>
-        <w:t xml:space="preserve">and message server, for a total of </w:t>
-      </w:r>
-      <w:r>
-        <w:t>six</w:t>
-      </w:r>
-      <w:r>
-        <w:t xml:space="preserve"> </w:t>
-      </w:r>
-      <w:r>
-        <w:t>services</w:t>
-      </w:r>
-      <w:r>
-        <w:t xml:space="preserve"> on five VMs</w:t>
-      </w:r>
-      <w:r>
-        <w:t xml:space="preserve">.   </w:t>
-      </w:r>
-      <w:r>
-        <w:t xml:space="preserve">A good next step would be to add a web server. </w:t>
-      </w:r>
-      <w:r>
-        <w:t xml:space="preserve">The DNS Server is typically run on the </w:t>
-      </w:r>
-      <w:r>
-        <w:t>the VM fr</w:t>
-      </w:r>
-      <w:r>
-        <w:t>om which you run the run-harne</w:t>
-      </w:r>
-      <w:r>
-        <w:t>s</w:t>
-      </w:r>
-      <w:r>
-        <w:t>s</w:t>
-      </w:r>
-      <w:r>
-        <w:t xml:space="preserve">.  Additional tiers and VMs can then be added as dictated by </w:t>
-      </w:r>
-      <w:r>
-        <w:t xml:space="preserve">testing needs or </w:t>
-      </w:r>
-      <w:r>
-        <w:t xml:space="preserve">performance concerns. </w:t>
-      </w:r>
-      <w:r>
-        <w:fldChar w:fldCharType="begin"/>
-      </w:r>
-      <w:r>
-        <w:instrText xml:space="preserve"> REF _Ref277328334 \h </w:instrText>
-      </w:r>
-      <w:r>
-        <w:fldChar w:fldCharType="separate"/>
-      </w:r>
-      <w:r>
-        <w:t xml:space="preserve">Figure </w:t>
-      </w:r>
-      <w:r>
-        <w:rPr>
-          <w:noProof/>
-        </w:rPr>
-        <w:t>3</w:t>
-      </w:r>
-      <w:r>
-        <w:fldChar w:fldCharType="end"/>
-      </w:r>
-      <w:r>
-        <w:t xml:space="preserve"> shows a logical view of this configuration.  In an actual deployment, the workload driver can be deployed on the same network as the other VMs.</w:t>
+        <w:t>view of this configuration.  In an actual deployment, the workload driver can be deployed on the same network as the other VMs.</w:t>
       </w:r>
     </w:p>
     <w:p>
@@ -6347,7 +6277,7 @@
         <w:pStyle w:val="Caption"/>
         <w:keepNext/>
       </w:pPr>
-      <w:bookmarkStart w:id="17" w:name="_Ref277328334"/>
+      <w:bookmarkStart w:id="15" w:name="_Ref277328334"/>
       <w:r>
         <w:t xml:space="preserve">Figure </w:t>
       </w:r>
@@ -6359,7 +6289,7 @@
           <w:t>3</w:t>
         </w:r>
       </w:fldSimple>
-      <w:bookmarkEnd w:id="17"/>
+      <w:bookmarkEnd w:id="15"/>
       <w:r>
         <w:t xml:space="preserve"> Minimal Multi-VM </w:t>
       </w:r>
@@ -6458,11 +6388,7 @@
         <w:t>Weathervane</w:t>
       </w:r>
       <w:r>
-        <w:t xml:space="preserve"> </w:t>
-      </w:r>
-      <w:r>
-        <w:lastRenderedPageBreak/>
-        <w:t>deployment, it will be useful to have some general guidelines for the resource demands for each service.</w:t>
+        <w:t xml:space="preserve"> deployment, it will be useful to have some general guidelines for the resource demands for each service.</w:t>
       </w:r>
     </w:p>
     <w:p>
@@ -6499,7 +6425,7 @@
           <w:b/>
         </w:rPr>
       </w:pPr>
-      <w:bookmarkStart w:id="18" w:name="_Ref475451494"/>
+      <w:bookmarkStart w:id="16" w:name="_Ref475451494"/>
       <w:r>
         <w:rPr>
           <w:b/>
@@ -6537,7 +6463,7 @@
         </w:rPr>
         <w:fldChar w:fldCharType="end"/>
       </w:r>
-      <w:bookmarkEnd w:id="18"/>
+      <w:bookmarkEnd w:id="16"/>
       <w:r>
         <w:rPr>
           <w:b/>
@@ -8009,7 +7935,6 @@
                 <w:rFonts w:eastAsia="Times New Roman" w:cs="Arial"/>
                 <w:szCs w:val="20"/>
               </w:rPr>
-              <w:lastRenderedPageBreak/>
               <w:t>Application Server</w:t>
             </w:r>
           </w:p>
@@ -9364,6 +9289,7 @@
                 <w:rFonts w:eastAsia="Times New Roman" w:cs="Arial"/>
                 <w:szCs w:val="20"/>
               </w:rPr>
+              <w:lastRenderedPageBreak/>
               <w:t>Filesystem</w:t>
             </w:r>
           </w:p>
@@ -11180,16 +11106,7 @@
                 <w:sz w:val="24"/>
                 <w:szCs w:val="24"/>
               </w:rPr>
-              <w:t xml:space="preserve">mall, a good </w:t>
-            </w:r>
-            <w:r>
-              <w:rPr>
-                <w:rFonts w:eastAsia="Times New Roman" w:cs="Arial"/>
-                <w:sz w:val="24"/>
-                <w:szCs w:val="24"/>
-              </w:rPr>
-              <w:lastRenderedPageBreak/>
-              <w:t>starting point is 8</w:t>
+              <w:t>mall, a good starting point is 8</w:t>
             </w:r>
             <w:r>
               <w:rPr>
@@ -11231,7 +11148,6 @@
                 <w:sz w:val="24"/>
                 <w:szCs w:val="24"/>
               </w:rPr>
-              <w:lastRenderedPageBreak/>
               <w:t>Workload Driver</w:t>
             </w:r>
           </w:p>
@@ -11380,12 +11296,13 @@
       <w:pPr>
         <w:pStyle w:val="Heading2"/>
       </w:pPr>
-      <w:bookmarkStart w:id="19" w:name="_Ref475002415"/>
-      <w:bookmarkStart w:id="20" w:name="_Ref210725949"/>
-      <w:r>
+      <w:bookmarkStart w:id="17" w:name="_Ref475002415"/>
+      <w:bookmarkStart w:id="18" w:name="_Ref210725949"/>
+      <w:r>
+        <w:lastRenderedPageBreak/>
         <w:t>Mapping Services to Hosts</w:t>
       </w:r>
-      <w:bookmarkEnd w:id="19"/>
+      <w:bookmarkEnd w:id="17"/>
     </w:p>
     <w:p>
       <w:pPr>
@@ -11507,11 +11424,11 @@
       <w:pPr>
         <w:pStyle w:val="Heading3"/>
       </w:pPr>
-      <w:bookmarkStart w:id="21" w:name="_Ref277336362"/>
+      <w:bookmarkStart w:id="19" w:name="_Ref277336362"/>
       <w:r>
         <w:t>Configuring the DNS Server</w:t>
       </w:r>
-      <w:bookmarkEnd w:id="21"/>
+      <w:bookmarkEnd w:id="19"/>
     </w:p>
     <w:p>
       <w:pPr>
@@ -11582,7 +11499,6 @@
         <w:pStyle w:val="BodyText"/>
       </w:pPr>
       <w:r>
-        <w:lastRenderedPageBreak/>
         <w:t xml:space="preserve">The DNS server is used to associate the hostnames used by the </w:t>
       </w:r>
       <w:r>
@@ -11633,6 +11549,7 @@
         </w:numPr>
       </w:pPr>
       <w:r>
+        <w:lastRenderedPageBreak/>
         <w:t>The DNS server does not start automatically when the VM boots up.</w:t>
       </w:r>
     </w:p>
@@ -11890,11 +11807,7 @@
         <w:t>r load-balancing,</w:t>
       </w:r>
       <w:r>
-        <w:t xml:space="preserve"> there should be the same number.  This means that if you change the configuration you will need to adjust the number of IP addresses assigned to www and restart the named service. To change the number of addresses simply repeat the line for the www hostname multiple times with different IP addresses. The IP addresses that </w:t>
-      </w:r>
-      <w:r>
-        <w:lastRenderedPageBreak/>
-        <w:t xml:space="preserve">are assigned to www are virtual IP addresses. They must not be assigned to any physical NIC on any server.  You enable the use of virtual IP addresses by setting </w:t>
+        <w:t xml:space="preserve"> there should be the same number.  This means that if you change the configuration you will need to adjust the number of IP addresses assigned to www and restart the named service. To change the number of addresses simply repeat the line for the www hostname multiple times with different IP addresses. The IP addresses that are assigned to www are virtual IP addresses. They must not be assigned to any physical NIC on any server.  You enable the use of virtual IP addresses by setting </w:t>
       </w:r>
       <w:r>
         <w:rPr>
@@ -11918,6 +11831,7 @@
         </w:numPr>
       </w:pPr>
       <w:r>
+        <w:lastRenderedPageBreak/>
         <w:t xml:space="preserve">If you want to use the </w:t>
       </w:r>
       <w:r>
@@ -12127,7 +12041,6 @@
         </w:numPr>
       </w:pPr>
       <w:r>
-        <w:lastRenderedPageBreak/>
         <w:t>The subnet mask for the network interface: This should be set as appropriate for your network.</w:t>
       </w:r>
     </w:p>
@@ -12140,7 +12053,11 @@
         </w:numPr>
       </w:pPr>
       <w:r>
-        <w:t xml:space="preserve">The gateway for the network interface: If the workload driver is running on the same network as all of the application VMs, then this should be set to the IP address of the primary driver (AuctionDriver1).  If using an isolated application network (see Section </w:t>
+        <w:t xml:space="preserve">The gateway for the network interface: If the workload driver is running on the same network as all of the application VMs, then this should be set to </w:t>
+      </w:r>
+      <w:r>
+        <w:lastRenderedPageBreak/>
+        <w:t xml:space="preserve">the IP address of the primary driver (AuctionDriver1).  If using an isolated application network (see Section </w:t>
       </w:r>
       <w:r>
         <w:fldChar w:fldCharType="begin"/>
@@ -12322,11 +12239,7 @@
         </w:numPr>
       </w:pPr>
       <w:r>
-        <w:t xml:space="preserve">Nic 1: Prompt User for Address.  Use Subnet Mask appropriate for your subnet.  For the Gateway, use the IP address of the primary driver or the application front-end VM, </w:t>
-      </w:r>
-      <w:r>
-        <w:lastRenderedPageBreak/>
-        <w:t>depending on whether you are using a connected or isolated application network.</w:t>
+        <w:t>Nic 1: Prompt User for Address.  Use Subnet Mask appropriate for your subnet.  For the Gateway, use the IP address of the primary driver or the application front-end VM, depending on whether you are using a connected or isolated application network.</w:t>
       </w:r>
     </w:p>
     <w:p>
@@ -12359,6 +12272,7 @@
         <w:ind w:left="1080"/>
       </w:pPr>
       <w:r>
+        <w:lastRenderedPageBreak/>
         <w:t xml:space="preserve">Create the VMs by cloning the Weathervane VM using the customization specification. Be sure to give the appropriate VM names as discussed in Section </w:t>
       </w:r>
       <w:r>
@@ -12489,51 +12403,51 @@
         <w:ind w:left="1080"/>
       </w:pPr>
       <w:r>
-        <w:t xml:space="preserve">Once you have configured password-less ssh to a host, you should try to ssh to that host from the command-line.  This will test that the configuration was correct.  It will also add a line to the file /root/.ssh/known_hosts for the remote host.  If you do not do this before executing the run-script, the run will get stuck when the script encounters a prompt for a yes/no answer when trying to ssh/scp to the remote host. You should also ssh to each of the VMs from the </w:t>
+        <w:t>Once you have configured password-less ssh to a host, you should try to ssh to that host from the command-line.  This will test that the configuration was correct.  It will also add a line to the file /root/.ssh/known_hosts for the remote host.  If you do not do this before executing the run-script, the run will get stuck when the script encounters a prompt for a yes/no answer when trying to ssh/scp to the remote host. You should also ssh to each of the VMs from the workload-driver host in order to ensure that the known_hosts file is configured correctly for that VM.</w:t>
+      </w:r>
+    </w:p>
+    <w:p>
+      <w:pPr>
+        <w:pStyle w:val="Heading2"/>
+      </w:pPr>
+      <w:r>
+        <w:t>Configuring a Time Source</w:t>
+      </w:r>
+    </w:p>
+    <w:p>
+      <w:pPr>
+        <w:pStyle w:val="BodyText"/>
+      </w:pPr>
+      <w:r>
+        <w:t xml:space="preserve">In order for the </w:t>
+      </w:r>
+      <w:r>
+        <w:t>Weathervane</w:t>
+      </w:r>
+      <w:r>
+        <w:t xml:space="preserve"> benchmark to work properly, the clocks on all of the VMs used in a </w:t>
+      </w:r>
+      <w:r>
+        <w:t>Weathervane</w:t>
+      </w:r>
+      <w:r>
+        <w:t xml:space="preserve"> deployment should be kept synchronized. </w:t>
+      </w:r>
+      <w:r>
+        <w:t>Aft</w:t>
+      </w:r>
+      <w:r>
+        <w:t xml:space="preserve">er running the autosetup script, the Weathervane VM will have the </w:t>
+      </w:r>
+      <w:r>
+        <w:t>Netw</w:t>
+      </w:r>
+      <w:r>
+        <w:t xml:space="preserve">ork Time </w:t>
       </w:r>
       <w:r>
         <w:lastRenderedPageBreak/>
-        <w:t>workload-driver host in order to ensure that the known_hosts file is configured correctly for that VM.</w:t>
-      </w:r>
-    </w:p>
-    <w:p>
-      <w:pPr>
-        <w:pStyle w:val="Heading2"/>
-      </w:pPr>
-      <w:r>
-        <w:t>Configuring a Time Source</w:t>
-      </w:r>
-    </w:p>
-    <w:p>
-      <w:pPr>
-        <w:pStyle w:val="BodyText"/>
-      </w:pPr>
-      <w:r>
-        <w:t xml:space="preserve">In order for the </w:t>
-      </w:r>
-      <w:r>
-        <w:t>Weathervane</w:t>
-      </w:r>
-      <w:r>
-        <w:t xml:space="preserve"> benchmark to work properly, the clocks on all of the VMs used in a </w:t>
-      </w:r>
-      <w:r>
-        <w:t>Weathervane</w:t>
-      </w:r>
-      <w:r>
-        <w:t xml:space="preserve"> deployment should be kept synchronized. </w:t>
-      </w:r>
-      <w:r>
-        <w:t>Aft</w:t>
-      </w:r>
-      <w:r>
-        <w:t xml:space="preserve">er running the autosetup script, the Weathervane VM will have the </w:t>
-      </w:r>
-      <w:r>
-        <w:t>Netw</w:t>
-      </w:r>
-      <w:r>
-        <w:t>ork Time Protocol (ntp) enabled ans set to use time sources available on the internet</w:t>
+        <w:t>Protocol (ntp) enabled ans set to use time sources available on the internet</w:t>
       </w:r>
       <w:r>
         <w:t xml:space="preserve">.  This should be sufficient for most cases.  However, you can use any time synchronization method that is appropriate for your test-bed.  </w:t>
@@ -12636,7 +12550,7 @@
         <w:t>, which will prevent it from starting after the next reboot.</w:t>
       </w:r>
     </w:p>
-    <w:bookmarkEnd w:id="20"/>
+    <w:bookmarkEnd w:id="18"/>
     <w:p>
       <w:pPr>
         <w:pStyle w:val="Heading2"/>
@@ -12760,7 +12674,6 @@
         </w:numPr>
       </w:pPr>
       <w:r>
-        <w:lastRenderedPageBreak/>
         <w:t>Run the command `service postgresql-9.3 stop` on the database VM</w:t>
       </w:r>
     </w:p>
@@ -12815,6 +12728,7 @@
         </w:numPr>
       </w:pPr>
       <w:r>
+        <w:lastRenderedPageBreak/>
         <w:t>Run the command `umount /mnt/imageStore` on all powered-on driver, app server, and web server VMs.</w:t>
       </w:r>
     </w:p>
@@ -13059,7 +12973,6 @@
         </w:numPr>
       </w:pPr>
       <w:r>
-        <w:lastRenderedPageBreak/>
         <w:t xml:space="preserve">Format the file system on each disk. Give the file system a label to make it easier to mount.  To simplify the process, the file /etc/fstab on the </w:t>
       </w:r>
       <w:r>
@@ -13114,6 +13027,7 @@
         </w:numPr>
       </w:pPr>
       <w:r>
+        <w:lastRenderedPageBreak/>
         <w:t xml:space="preserve">The /etc/fstab file in the </w:t>
       </w:r>
       <w:r>
@@ -13330,11 +13244,7 @@
         <w:t>.forward.zone</w:t>
       </w:r>
       <w:r>
-        <w:t xml:space="preserve"> on the DNS host, create an A record mapping a unique hostname for each </w:t>
-      </w:r>
-      <w:r>
-        <w:lastRenderedPageBreak/>
-        <w:t xml:space="preserve">ESXi host to the selected IP address.  The default zone file contains some A records for this purpose using the hostnames </w:t>
+        <w:t xml:space="preserve"> on the DNS host, create an A record mapping a unique hostname for each ESXi host to the selected IP address.  The default zone file contains some A records for this purpose using the hostnames </w:t>
       </w:r>
       <w:r>
         <w:t>Auction</w:t>
@@ -13364,6 +13274,7 @@
         </w:numPr>
       </w:pPr>
       <w:r>
+        <w:lastRenderedPageBreak/>
         <w:t xml:space="preserve">Working with </w:t>
       </w:r>
       <w:r>
@@ -13389,7 +13300,7 @@
       <w:pPr>
         <w:pStyle w:val="Heading2"/>
       </w:pPr>
-      <w:bookmarkStart w:id="22" w:name="_Ref277336520"/>
+      <w:bookmarkStart w:id="20" w:name="_Ref277336520"/>
       <w:r>
         <w:t xml:space="preserve">Running </w:t>
       </w:r>
@@ -13399,7 +13310,7 @@
       <w:r>
         <w:t xml:space="preserve"> with an Isolated Application Network</w:t>
       </w:r>
-      <w:bookmarkEnd w:id="22"/>
+      <w:bookmarkEnd w:id="20"/>
     </w:p>
     <w:p>
       <w:pPr>
@@ -13481,7 +13392,7 @@
         <w:pStyle w:val="Caption"/>
         <w:keepNext/>
       </w:pPr>
-      <w:bookmarkStart w:id="23" w:name="_Ref277862886"/>
+      <w:bookmarkStart w:id="21" w:name="_Ref277862886"/>
       <w:r>
         <w:lastRenderedPageBreak/>
         <w:t xml:space="preserve">Figure </w:t>
@@ -13494,7 +13405,7 @@
           <w:t>4</w:t>
         </w:r>
       </w:fldSimple>
-      <w:bookmarkEnd w:id="23"/>
+      <w:bookmarkEnd w:id="21"/>
       <w:r>
         <w:t xml:space="preserve"> Example </w:t>
       </w:r>
@@ -14043,14 +13954,14 @@
       <w:pPr>
         <w:pStyle w:val="Heading1"/>
       </w:pPr>
-      <w:bookmarkStart w:id="24" w:name="_Ref475023175"/>
+      <w:bookmarkStart w:id="22" w:name="_Ref475023175"/>
       <w:r>
         <w:t>Weathervane</w:t>
       </w:r>
       <w:r>
         <w:t xml:space="preserve"> Configuration File</w:t>
       </w:r>
-      <w:bookmarkEnd w:id="24"/>
+      <w:bookmarkEnd w:id="22"/>
     </w:p>
     <w:p>
       <w:pPr>
@@ -14295,12 +14206,12 @@
       <w:pPr>
         <w:pStyle w:val="Heading2"/>
       </w:pPr>
-      <w:bookmarkStart w:id="25" w:name="_Ref433982766"/>
+      <w:bookmarkStart w:id="23" w:name="_Ref433982766"/>
       <w:r>
         <w:lastRenderedPageBreak/>
         <w:t>JSON Primer</w:t>
       </w:r>
-      <w:bookmarkEnd w:id="25"/>
+      <w:bookmarkEnd w:id="23"/>
     </w:p>
     <w:p>
       <w:pPr>
@@ -14733,9 +14644,9 @@
       <w:pPr>
         <w:pStyle w:val="Heading2"/>
       </w:pPr>
-      <w:bookmarkStart w:id="26" w:name="_Ref433970229"/>
-      <w:bookmarkStart w:id="27" w:name="_Ref475536062"/>
-      <w:bookmarkStart w:id="28" w:name="_Ref210361726"/>
+      <w:bookmarkStart w:id="24" w:name="_Ref433970229"/>
+      <w:bookmarkStart w:id="25" w:name="_Ref475536062"/>
+      <w:bookmarkStart w:id="26" w:name="_Ref210361726"/>
       <w:r>
         <w:t>Basic Configuration Descriptions</w:t>
       </w:r>
@@ -14877,7 +14788,7 @@
       <w:pPr>
         <w:pStyle w:val="Heading2"/>
       </w:pPr>
-      <w:bookmarkStart w:id="29" w:name="_Ref475698474"/>
+      <w:bookmarkStart w:id="27" w:name="_Ref475698474"/>
       <w:r>
         <w:t xml:space="preserve">Convention-based </w:t>
       </w:r>
@@ -14887,12 +14798,12 @@
       <w:r>
         <w:t>Nam</w:t>
       </w:r>
-      <w:bookmarkEnd w:id="26"/>
+      <w:bookmarkEnd w:id="24"/>
       <w:r>
         <w:t>e Assignment</w:t>
       </w:r>
+      <w:bookmarkEnd w:id="25"/>
       <w:bookmarkEnd w:id="27"/>
-      <w:bookmarkEnd w:id="29"/>
     </w:p>
     <w:p>
       <w:pPr>
@@ -16636,21 +16547,21 @@
       <w:pPr>
         <w:pStyle w:val="Heading2"/>
       </w:pPr>
-      <w:bookmarkStart w:id="30" w:name="_Ref475457309"/>
-      <w:bookmarkStart w:id="31" w:name="_Ref475982083"/>
-      <w:bookmarkStart w:id="32" w:name="_Ref475026956"/>
-      <w:bookmarkStart w:id="33" w:name="_Ref433817256"/>
-      <w:bookmarkStart w:id="34" w:name="_Ref210189819"/>
-      <w:bookmarkEnd w:id="28"/>
+      <w:bookmarkStart w:id="28" w:name="_Ref475457309"/>
+      <w:bookmarkStart w:id="29" w:name="_Ref475982083"/>
+      <w:bookmarkStart w:id="30" w:name="_Ref475026956"/>
+      <w:bookmarkStart w:id="31" w:name="_Ref433817256"/>
+      <w:bookmarkStart w:id="32" w:name="_Ref210189819"/>
+      <w:bookmarkEnd w:id="26"/>
       <w:r>
         <w:lastRenderedPageBreak/>
         <w:t>Explicit Configuration</w:t>
       </w:r>
-      <w:bookmarkEnd w:id="30"/>
+      <w:bookmarkEnd w:id="28"/>
       <w:r>
         <w:t xml:space="preserve"> and Naming</w:t>
       </w:r>
-      <w:bookmarkEnd w:id="31"/>
+      <w:bookmarkEnd w:id="29"/>
     </w:p>
     <w:p>
       <w:pPr>
@@ -18656,16 +18567,16 @@
       <w:pPr>
         <w:pStyle w:val="Heading2"/>
       </w:pPr>
-      <w:bookmarkStart w:id="35" w:name="_Ref475002817"/>
-      <w:bookmarkEnd w:id="32"/>
+      <w:bookmarkStart w:id="33" w:name="_Ref475002817"/>
+      <w:bookmarkEnd w:id="30"/>
       <w:r>
         <w:t xml:space="preserve">Configuration </w:t>
       </w:r>
+      <w:bookmarkEnd w:id="31"/>
+      <w:r>
+        <w:t>Parameters</w:t>
+      </w:r>
       <w:bookmarkEnd w:id="33"/>
-      <w:r>
-        <w:t>Parameters</w:t>
-      </w:r>
-      <w:bookmarkEnd w:id="35"/>
     </w:p>
     <w:p>
       <w:pPr>
@@ -19011,11 +18922,11 @@
       <w:pPr>
         <w:pStyle w:val="Heading4"/>
       </w:pPr>
-      <w:bookmarkStart w:id="36" w:name="_Ref277408518"/>
+      <w:bookmarkStart w:id="34" w:name="_Ref277408518"/>
       <w:r>
         <w:t>General run parameters</w:t>
       </w:r>
-      <w:bookmarkEnd w:id="36"/>
+      <w:bookmarkEnd w:id="34"/>
     </w:p>
     <w:p>
       <w:pPr>
@@ -19091,17 +19002,13 @@
         <w:fldChar w:fldCharType="begin"/>
       </w:r>
       <w:r>
-        <w:instrText xml:space="preserve"> REF _Ref475545499 \r \h </w:instrText>
+        <w:instrText xml:space="preserve"> REF _Ref476046813 \r \h </w:instrText>
       </w:r>
       <w:r>
         <w:fldChar w:fldCharType="separate"/>
       </w:r>
       <w:r>
-        <w:rPr>
-          <w:b/>
-          <w:bCs/>
-        </w:rPr>
-        <w:t>Error! Reference source not found.</w:t>
+        <w:t>13</w:t>
       </w:r>
       <w:r>
         <w:fldChar w:fldCharType="end"/>
@@ -19120,7 +19027,7 @@
         </w:numPr>
       </w:pPr>
       <w:r>
-        <w:t>Default: 3</w:t>
+        <w:t>Default: 10</w:t>
       </w:r>
       <w:r>
         <w:t>00.</w:t>
@@ -19641,11 +19548,11 @@
       <w:pPr>
         <w:pStyle w:val="Heading4"/>
       </w:pPr>
-      <w:bookmarkStart w:id="37" w:name="_Ref277430336"/>
+      <w:bookmarkStart w:id="35" w:name="_Ref277430336"/>
       <w:r>
         <w:t>Deployment Configuration Parameters</w:t>
       </w:r>
-      <w:bookmarkEnd w:id="37"/>
+      <w:bookmarkEnd w:id="35"/>
     </w:p>
     <w:p>
       <w:pPr>
@@ -21229,11 +21136,11 @@
       <w:pPr>
         <w:pStyle w:val="Heading4"/>
       </w:pPr>
-      <w:bookmarkStart w:id="38" w:name="_Ref475981979"/>
+      <w:bookmarkStart w:id="36" w:name="_Ref475981979"/>
       <w:r>
         <w:t>Docker Parameters</w:t>
       </w:r>
-      <w:bookmarkEnd w:id="38"/>
+      <w:bookmarkEnd w:id="36"/>
     </w:p>
     <w:p>
       <w:pPr>
@@ -21430,11 +21337,11 @@
       <w:pPr>
         <w:pStyle w:val="Heading4"/>
       </w:pPr>
-      <w:bookmarkStart w:id="39" w:name="_Ref435090103"/>
+      <w:bookmarkStart w:id="37" w:name="_Ref435090103"/>
       <w:r>
         <w:t>Run Mode Parameters</w:t>
       </w:r>
-      <w:bookmarkEnd w:id="39"/>
+      <w:bookmarkEnd w:id="37"/>
     </w:p>
     <w:p>
       <w:pPr>
@@ -22269,11 +22176,11 @@
       <w:pPr>
         <w:pStyle w:val="Heading3"/>
       </w:pPr>
-      <w:bookmarkStart w:id="40" w:name="_Ref277516732"/>
+      <w:bookmarkStart w:id="38" w:name="_Ref277516732"/>
       <w:r>
         <w:t>Run-Phase Specific Parameters</w:t>
       </w:r>
-      <w:bookmarkEnd w:id="40"/>
+      <w:bookmarkEnd w:id="38"/>
     </w:p>
     <w:p>
       <w:pPr>
@@ -22658,7 +22565,15 @@
         <w:rPr>
           <w:szCs w:val="24"/>
         </w:rPr>
-        <w:t xml:space="preserve"> 300</w:t>
+        <w:t xml:space="preserve"> 10</w:t>
+      </w:r>
+      <w:bookmarkStart w:id="39" w:name="_GoBack"/>
+      <w:bookmarkEnd w:id="39"/>
+      <w:r>
+        <w:rPr>
+          <w:szCs w:val="24"/>
+        </w:rPr>
+        <w:t>00</w:t>
       </w:r>
     </w:p>
     <w:p>
@@ -23366,7 +23281,7 @@
       <w:pPr>
         <w:pStyle w:val="Heading3"/>
       </w:pPr>
-      <w:bookmarkStart w:id="41" w:name="_Ref277430502"/>
+      <w:bookmarkStart w:id="40" w:name="_Ref277430502"/>
       <w:r>
         <w:t xml:space="preserve">Component </w:t>
       </w:r>
@@ -23376,7 +23291,7 @@
       <w:r>
         <w:t xml:space="preserve"> Parameters</w:t>
       </w:r>
-      <w:bookmarkEnd w:id="41"/>
+      <w:bookmarkEnd w:id="40"/>
     </w:p>
     <w:p>
       <w:pPr>
@@ -24433,12 +24348,12 @@
       <w:pPr>
         <w:pStyle w:val="Heading1"/>
       </w:pPr>
-      <w:bookmarkStart w:id="42" w:name="_Ref433881358"/>
+      <w:bookmarkStart w:id="41" w:name="_Ref433881358"/>
       <w:r>
         <w:t>Running the benchmark</w:t>
       </w:r>
-      <w:bookmarkEnd w:id="34"/>
-      <w:bookmarkEnd w:id="42"/>
+      <w:bookmarkEnd w:id="32"/>
+      <w:bookmarkEnd w:id="41"/>
     </w:p>
     <w:p>
       <w:pPr>
@@ -25282,7 +25197,7 @@
       <w:pPr>
         <w:pStyle w:val="Heading2"/>
       </w:pPr>
-      <w:bookmarkStart w:id="43" w:name="_Ref277407089"/>
+      <w:bookmarkStart w:id="42" w:name="_Ref277407089"/>
       <w:r>
         <w:t>Data-</w:t>
       </w:r>
@@ -25295,7 +25210,7 @@
       <w:r>
         <w:t>Details</w:t>
       </w:r>
-      <w:bookmarkEnd w:id="43"/>
+      <w:bookmarkEnd w:id="42"/>
     </w:p>
     <w:p>
       <w:pPr>
@@ -25797,7 +25712,7 @@
           <w:numId w:val="35"/>
         </w:numPr>
       </w:pPr>
-      <w:bookmarkStart w:id="44" w:name="_Ref277415058"/>
+      <w:bookmarkStart w:id="43" w:name="_Ref277415058"/>
       <w:r>
         <w:t>Check whether the creation of backups is enabled.</w:t>
       </w:r>
@@ -25860,12 +25775,12 @@
       <w:pPr>
         <w:pStyle w:val="Heading3"/>
       </w:pPr>
-      <w:bookmarkStart w:id="45" w:name="_Ref277411700"/>
+      <w:bookmarkStart w:id="44" w:name="_Ref277411700"/>
+      <w:bookmarkEnd w:id="43"/>
+      <w:r>
+        <w:t>Data Services</w:t>
+      </w:r>
       <w:bookmarkEnd w:id="44"/>
-      <w:r>
-        <w:t>Data Services</w:t>
-      </w:r>
-      <w:bookmarkEnd w:id="45"/>
     </w:p>
     <w:p>
       <w:pPr>
@@ -26000,11 +25915,11 @@
       <w:pPr>
         <w:pStyle w:val="Heading3"/>
       </w:pPr>
-      <w:bookmarkStart w:id="46" w:name="_Ref282249587"/>
+      <w:bookmarkStart w:id="45" w:name="_Ref282249587"/>
       <w:r>
         <w:t>Data Storage Requirements</w:t>
       </w:r>
-      <w:bookmarkEnd w:id="46"/>
+      <w:bookmarkEnd w:id="45"/>
     </w:p>
     <w:p>
       <w:pPr>
@@ -26061,7 +25976,7 @@
         <w:pStyle w:val="Caption"/>
         <w:keepNext/>
       </w:pPr>
-      <w:bookmarkStart w:id="47" w:name="_Ref282250792"/>
+      <w:bookmarkStart w:id="46" w:name="_Ref282250792"/>
       <w:r>
         <w:t xml:space="preserve">Table </w:t>
       </w:r>
@@ -26073,7 +25988,7 @@
           <w:t>6</w:t>
         </w:r>
       </w:fldSimple>
-      <w:bookmarkEnd w:id="47"/>
+      <w:bookmarkEnd w:id="46"/>
       <w:r>
         <w:t xml:space="preserve"> Data Storage Requirements</w:t>
       </w:r>
@@ -26406,11 +26321,11 @@
       <w:pPr>
         <w:pStyle w:val="Heading2"/>
       </w:pPr>
-      <w:bookmarkStart w:id="48" w:name="_Ref433976830"/>
+      <w:bookmarkStart w:id="47" w:name="_Ref433976830"/>
       <w:r>
         <w:t>File layout</w:t>
       </w:r>
-      <w:bookmarkEnd w:id="48"/>
+      <w:bookmarkEnd w:id="47"/>
     </w:p>
     <w:p>
       <w:pPr>
@@ -26718,25 +26633,13 @@
         <w:t xml:space="preserve"> </w:t>
       </w:r>
       <w:r>
-        <w:t xml:space="preserve">It is possible to </w:t>
-      </w:r>
-      <w:r>
-        <w:t>use a different</w:t>
-      </w:r>
-      <w:r>
-        <w:t xml:space="preserve"> location by setting the </w:t>
+        <w:t xml:space="preserve">It is possible to use a different location by setting the </w:t>
       </w:r>
       <w:r>
         <w:rPr>
           <w:i/>
         </w:rPr>
-        <w:t>mysqlLog</w:t>
-      </w:r>
-      <w:r>
-        <w:rPr>
-          <w:i/>
-        </w:rPr>
-        <w:t>Dir</w:t>
+        <w:t>mysqlLogDir</w:t>
       </w:r>
       <w:r>
         <w:t xml:space="preserve"> parameter in your configuration file.</w:t>
@@ -26772,13 +26675,7 @@
         <w:rPr>
           <w:i/>
         </w:rPr>
-        <w:t>postgresql</w:t>
-      </w:r>
-      <w:r>
-        <w:rPr>
-          <w:i/>
-        </w:rPr>
-        <w:t>LogDir</w:t>
+        <w:t>postgresqlLogDir</w:t>
       </w:r>
       <w:r>
         <w:t xml:space="preserve"> parameter in your configuration file.</w:t>
@@ -26829,13 +26726,7 @@
         <w:rPr>
           <w:i/>
         </w:rPr>
-        <w:t>mongodbData</w:t>
-      </w:r>
-      <w:r>
-        <w:rPr>
-          <w:i/>
-        </w:rPr>
-        <w:t>Dir</w:t>
+        <w:t>mongodbDataDir</w:t>
       </w:r>
       <w:r>
         <w:t xml:space="preserve"> parameter in your configuration file.</w:t>
@@ -26862,19 +26753,7 @@
         <w:rPr>
           <w:i/>
         </w:rPr>
-        <w:t>mongo</w:t>
-      </w:r>
-      <w:r>
-        <w:rPr>
-          <w:i/>
-        </w:rPr>
-        <w:t>dbBackup</w:t>
-      </w:r>
-      <w:r>
-        <w:rPr>
-          <w:i/>
-        </w:rPr>
-        <w:t>Dir</w:t>
+        <w:t>mongodbBackupDir</w:t>
       </w:r>
       <w:r>
         <w:t xml:space="preserve"> parameter in your configuration file.</w:t>
@@ -27868,12 +27747,12 @@
       <w:pPr>
         <w:pStyle w:val="Heading1"/>
       </w:pPr>
-      <w:bookmarkStart w:id="49" w:name="_Ref474842764"/>
-      <w:bookmarkStart w:id="50" w:name="_Ref275773710"/>
+      <w:bookmarkStart w:id="48" w:name="_Ref474842764"/>
+      <w:bookmarkStart w:id="49" w:name="_Ref275773710"/>
       <w:r>
         <w:t>Running Weathervane using Docker Engine</w:t>
       </w:r>
-      <w:bookmarkEnd w:id="49"/>
+      <w:bookmarkEnd w:id="48"/>
     </w:p>
     <w:p>
       <w:pPr>
@@ -28217,11 +28096,11 @@
       <w:pPr>
         <w:pStyle w:val="Heading2"/>
       </w:pPr>
-      <w:bookmarkStart w:id="51" w:name="_Ref496170986"/>
+      <w:bookmarkStart w:id="50" w:name="_Ref496170986"/>
       <w:r>
         <w:t>Using the Docker Images</w:t>
       </w:r>
-      <w:bookmarkEnd w:id="51"/>
+      <w:bookmarkEnd w:id="50"/>
     </w:p>
     <w:p>
       <w:pPr>
@@ -28629,11 +28508,11 @@
       <w:pPr>
         <w:pStyle w:val="Heading3"/>
       </w:pPr>
-      <w:bookmarkStart w:id="52" w:name="_Ref496170970"/>
+      <w:bookmarkStart w:id="51" w:name="_Ref496170970"/>
       <w:r>
         <w:t>Docker Volumes usage for Data Services and Web Server</w:t>
       </w:r>
-      <w:bookmarkEnd w:id="52"/>
+      <w:bookmarkEnd w:id="51"/>
     </w:p>
     <w:p>
       <w:pPr>
@@ -28652,10 +28531,7 @@
         <w:fldChar w:fldCharType="separate"/>
       </w:r>
       <w:r>
-        <w:t>9.</w:t>
-      </w:r>
-      <w:r>
-        <w:t>5</w:t>
+        <w:t>9.5</w:t>
       </w:r>
       <w:r>
         <w:fldChar w:fldCharType="end"/>
@@ -28679,10 +28555,7 @@
         <w:t xml:space="preserve">: This is the default behavior when running the data services in Docker.  </w:t>
       </w:r>
       <w:r>
-        <w:t xml:space="preserve">You mount additional disks in the Docker host at the locations discussed in </w:t>
-      </w:r>
-      <w:r>
-        <w:t xml:space="preserve">Section </w:t>
+        <w:t xml:space="preserve">You mount additional disks in the Docker host at the locations discussed in Section </w:t>
       </w:r>
       <w:r>
         <w:fldChar w:fldCharType="begin"/>
@@ -28788,19 +28661,13 @@
           <w:numId w:val="78"/>
         </w:numPr>
       </w:pPr>
+      <w:bookmarkStart w:id="52" w:name="_Ref475533469"/>
       <w:bookmarkStart w:id="53" w:name="_Ref467593999"/>
-      <w:bookmarkStart w:id="54" w:name="_Ref475533469"/>
       <w:r>
         <w:t>postgresqlDataVolume: This is the name of the named volume for the PostgreSQL data directory.</w:t>
       </w:r>
       <w:r>
-        <w:t xml:space="preserve">  This named volume will be created by the run harness if it does not exist and </w:t>
-      </w:r>
-      <w:r>
-        <w:t>postgresqlUseNamedVolumes</w:t>
-      </w:r>
-      <w:r>
-        <w:t xml:space="preserve"> is set to true.</w:t>
+        <w:t xml:space="preserve">  This named volume will be created by the run harness if it does not exist and postgresqlUseNamedVolumes is set to true.</w:t>
       </w:r>
     </w:p>
     <w:p>
@@ -28861,10 +28728,7 @@
         </w:numPr>
       </w:pPr>
       <w:r>
-        <w:t>postgresqlLog</w:t>
-      </w:r>
-      <w:r>
-        <w:t>Volume: This is the name of the named volume for the PostgreSQL data directory.</w:t>
+        <w:t>postgresqlLogVolume: This is the name of the named volume for the PostgreSQL data directory.</w:t>
       </w:r>
       <w:r>
         <w:t xml:space="preserve"> </w:t>
@@ -28894,16 +28758,7 @@
         </w:numPr>
       </w:pPr>
       <w:r>
-        <w:t>postgresqlLog</w:t>
-      </w:r>
-      <w:r>
-        <w:t xml:space="preserve">VolumeSize: The size of the named volume to create for the PostgreSQL </w:t>
-      </w:r>
-      <w:r>
-        <w:t>log</w:t>
-      </w:r>
-      <w:r>
-        <w:t xml:space="preserve"> disk when it does not already exist.</w:t>
+        <w:t>postgresqlLogVolumeSize: The size of the named volume to create for the PostgreSQL log disk when it does not already exist.</w:t>
       </w:r>
     </w:p>
     <w:p>
@@ -28939,22 +28794,7 @@
         </w:numPr>
       </w:pPr>
       <w:r>
-        <w:t>mongodb</w:t>
-      </w:r>
-      <w:r>
-        <w:t xml:space="preserve">UseNamedVolumes: Set to true to use named volumes for the </w:t>
-      </w:r>
-      <w:r>
-        <w:t>MongoDB</w:t>
-      </w:r>
-      <w:r>
-        <w:t xml:space="preserve"> data </w:t>
-      </w:r>
-      <w:r>
-        <w:t>disk</w:t>
-      </w:r>
-      <w:r>
-        <w:t>.</w:t>
+        <w:t>mongodbUseNamedVolumes: Set to true to use named volumes for the MongoDB data disk.</w:t>
       </w:r>
     </w:p>
     <w:p>
@@ -28984,13 +28824,7 @@
         <w:t xml:space="preserve"> </w:t>
       </w:r>
       <w:r>
-        <w:t xml:space="preserve">This named volume will be created by the run harness if it does not exist and </w:t>
-      </w:r>
-      <w:r>
-        <w:t>mongodb</w:t>
-      </w:r>
-      <w:r>
-        <w:t>UseNamedVolumes is set to true.</w:t>
+        <w:t>This named volume will be created by the run harness if it does not exist and mongodbUseNamedVolumes is set to true.</w:t>
       </w:r>
     </w:p>
     <w:p>
@@ -29053,10 +28887,7 @@
         <w:t>mongodbC1DataVolume: This is the name of the named volume for the MongoDB configuration server directory for the first config server.</w:t>
       </w:r>
       <w:r>
-        <w:t xml:space="preserve"> </w:t>
-      </w:r>
-      <w:r>
-        <w:t>This named volume will be created by the run harness if it does not exist and mongodbUseNamedVolumes is set to true</w:t>
+        <w:t xml:space="preserve"> This named volume will be created by the run harness if it does not exist and mongodbUseNamedVolumes is set to true</w:t>
       </w:r>
     </w:p>
     <w:p>
@@ -29117,25 +28948,10 @@
       </w:pPr>
       <w:r>
         <w:lastRenderedPageBreak/>
-        <w:t>mongodb</w:t>
-      </w:r>
-      <w:r>
-        <w:t>C2</w:t>
-      </w:r>
-      <w:r>
-        <w:t xml:space="preserve">DataVolume: This is the name of the named volume for the MongoDB configuration server directory for the </w:t>
-      </w:r>
-      <w:r>
-        <w:t>second</w:t>
-      </w:r>
-      <w:r>
-        <w:t xml:space="preserve"> config server.</w:t>
-      </w:r>
-      <w:r>
-        <w:t xml:space="preserve"> </w:t>
-      </w:r>
-      <w:r>
-        <w:t>This named volume will be created by the run harness if it does not exist and mongodbUseNamedVolumes is set to true</w:t>
+        <w:t>mongodbC2DataVolume: This is the name of the named volume for the MongoDB configuration server directory for the second config server.</w:t>
+      </w:r>
+      <w:r>
+        <w:t xml:space="preserve"> This named volume will be created by the run harness if it does not exist and mongodbUseNamedVolumes is set to true</w:t>
       </w:r>
     </w:p>
     <w:p>
@@ -29147,13 +28963,7 @@
         </w:numPr>
       </w:pPr>
       <w:r>
-        <w:t>Default: mongo</w:t>
-      </w:r>
-      <w:r>
-        <w:t>C2</w:t>
-      </w:r>
-      <w:r>
-        <w:t>Data</w:t>
+        <w:t>Default: mongoC2Data</w:t>
       </w:r>
     </w:p>
     <w:p>
@@ -29165,13 +28975,7 @@
         </w:numPr>
       </w:pPr>
       <w:r>
-        <w:t>mongodb</w:t>
-      </w:r>
-      <w:r>
-        <w:t>C2</w:t>
-      </w:r>
-      <w:r>
-        <w:t>DataVolumeSize: The size of the named volume to create for the MongoDB configuration server disk when it does not already exist.</w:t>
+        <w:t>mongodbC2DataVolumeSize: The size of the named volume to create for the MongoDB configuration server disk when it does not already exist.</w:t>
       </w:r>
     </w:p>
     <w:p>
@@ -29207,25 +29011,10 @@
         </w:numPr>
       </w:pPr>
       <w:r>
-        <w:t>mongodb</w:t>
-      </w:r>
-      <w:r>
-        <w:t>C3</w:t>
-      </w:r>
-      <w:r>
-        <w:t xml:space="preserve">DataVolume: This is the name of the named volume for the MongoDB configuration server directory for the </w:t>
-      </w:r>
-      <w:r>
-        <w:t>third</w:t>
-      </w:r>
-      <w:r>
-        <w:t xml:space="preserve"> config server.</w:t>
-      </w:r>
-      <w:r>
-        <w:t xml:space="preserve"> </w:t>
-      </w:r>
-      <w:r>
-        <w:t>This named volume will be created by the run harness if it does not exist and mongodbUseNamedVolumes is set to true</w:t>
+        <w:t>mongodbC3DataVolume: This is the name of the named volume for the MongoDB configuration server directory for the third config server.</w:t>
+      </w:r>
+      <w:r>
+        <w:t xml:space="preserve"> This named volume will be created by the run harness if it does not exist and mongodbUseNamedVolumes is set to true</w:t>
       </w:r>
     </w:p>
     <w:p>
@@ -29237,13 +29026,7 @@
         </w:numPr>
       </w:pPr>
       <w:r>
-        <w:t>Default: mongo</w:t>
-      </w:r>
-      <w:r>
-        <w:t>C3</w:t>
-      </w:r>
-      <w:r>
-        <w:t>Data</w:t>
+        <w:t>Default: mongoC3Data</w:t>
       </w:r>
     </w:p>
     <w:p>
@@ -29255,13 +29038,7 @@
         </w:numPr>
       </w:pPr>
       <w:r>
-        <w:t>mongodb</w:t>
-      </w:r>
-      <w:r>
-        <w:t>C3</w:t>
-      </w:r>
-      <w:r>
-        <w:t>DataVolumeSize: The size of the named volume to create for the MongoDB configuration server disk when it does not already exist.</w:t>
+        <w:t>mongodbC3DataVolumeSize: The size of the named volume to create for the MongoDB configuration server disk when it does not already exist.</w:t>
       </w:r>
     </w:p>
     <w:p>
@@ -29958,43 +29735,7 @@
           <w:sz w:val="22"/>
           <w:szCs w:val="22"/>
         </w:rPr>
-        <w:t xml:space="preserve">            “</w:t>
-      </w:r>
-      <w:r>
-        <w:rPr>
-          <w:rFonts w:ascii="Monaco" w:hAnsi="Monaco" w:cs="Monaco"/>
-          <w:color w:val="000000" w:themeColor="text1"/>
-          <w:sz w:val="22"/>
-          <w:szCs w:val="22"/>
-        </w:rPr>
-        <w:t>dockerMemory</w:t>
-      </w:r>
-      <w:r>
-        <w:rPr>
-          <w:rFonts w:ascii="Monaco" w:hAnsi="Monaco" w:cs="Monaco"/>
-          <w:color w:val="000000" w:themeColor="text1"/>
-          <w:sz w:val="22"/>
-          <w:szCs w:val="22"/>
-        </w:rPr>
-        <w:t>”</w:t>
-      </w:r>
-      <w:r>
-        <w:rPr>
-          <w:rFonts w:ascii="Monaco" w:hAnsi="Monaco" w:cs="Monaco"/>
-          <w:color w:val="000000" w:themeColor="text1"/>
-          <w:sz w:val="22"/>
-          <w:szCs w:val="22"/>
-        </w:rPr>
-        <w:t xml:space="preserve"> : “8G”</w:t>
-      </w:r>
-      <w:r>
-        <w:rPr>
-          <w:rFonts w:ascii="Monaco" w:hAnsi="Monaco" w:cs="Monaco"/>
-          <w:color w:val="000000" w:themeColor="text1"/>
-          <w:sz w:val="22"/>
-          <w:szCs w:val="22"/>
-        </w:rPr>
-        <w:t>,</w:t>
+        <w:t xml:space="preserve">            “dockerMemory” : “8G”,</w:t>
       </w:r>
     </w:p>
     <w:p>
@@ -30105,10 +29846,7 @@
         <w:t xml:space="preserve"> </w:t>
       </w:r>
       <w:r>
-        <w:t xml:space="preserve"> </w:t>
-      </w:r>
-      <w:r>
-        <w:t xml:space="preserve">Because containers run on a VIC host are deployed as VMs, the number of CPUs and amount </w:t>
+        <w:t xml:space="preserve"> Because containers run on a VIC host are deployed as VMs, the number of CPUs and amount </w:t>
       </w:r>
       <w:r>
         <w:lastRenderedPageBreak/>
@@ -30182,7 +29920,7 @@
       <w:r>
         <w:t>Weathervane Deployments with Multiple Workloads and Application Instances</w:t>
       </w:r>
-      <w:bookmarkEnd w:id="54"/>
+      <w:bookmarkEnd w:id="52"/>
     </w:p>
     <w:p>
       <w:pPr>
@@ -30421,7 +30159,7 @@
       <w:pPr>
         <w:pStyle w:val="Caption"/>
       </w:pPr>
-      <w:bookmarkStart w:id="55" w:name="_Ref433876895"/>
+      <w:bookmarkStart w:id="54" w:name="_Ref433876895"/>
       <w:r>
         <w:t xml:space="preserve">Figure </w:t>
       </w:r>
@@ -30433,7 +30171,7 @@
           <w:t>5</w:t>
         </w:r>
       </w:fldSimple>
-      <w:bookmarkEnd w:id="55"/>
+      <w:bookmarkEnd w:id="54"/>
       <w:r>
         <w:t xml:space="preserve"> Weathervane Organization</w:t>
       </w:r>
@@ -30468,11 +30206,11 @@
       <w:pPr>
         <w:pStyle w:val="Heading2"/>
       </w:pPr>
-      <w:bookmarkStart w:id="56" w:name="_Ref440295232"/>
+      <w:bookmarkStart w:id="55" w:name="_Ref440295232"/>
       <w:r>
         <w:t>Specifying Multiple Workloads and/or Application Instances</w:t>
       </w:r>
-      <w:bookmarkEnd w:id="56"/>
+      <w:bookmarkEnd w:id="55"/>
       <w:r>
         <w:t xml:space="preserve"> with Convention-based Naming</w:t>
       </w:r>
@@ -31278,11 +31016,11 @@
       <w:pPr>
         <w:pStyle w:val="Heading2"/>
       </w:pPr>
-      <w:bookmarkStart w:id="57" w:name="_Ref433982368"/>
+      <w:bookmarkStart w:id="56" w:name="_Ref433982368"/>
       <w:r>
         <w:t>Hierarchical Configuration Descriptions</w:t>
       </w:r>
-      <w:bookmarkEnd w:id="57"/>
+      <w:bookmarkEnd w:id="56"/>
     </w:p>
     <w:p>
       <w:pPr>
@@ -31393,11 +31131,11 @@
       <w:pPr>
         <w:pStyle w:val="Heading3"/>
       </w:pPr>
-      <w:bookmarkStart w:id="58" w:name="_Ref475982092"/>
+      <w:bookmarkStart w:id="57" w:name="_Ref475982092"/>
       <w:r>
         <w:t>Full Hierarchical Configuration</w:t>
       </w:r>
-      <w:bookmarkEnd w:id="58"/>
+      <w:bookmarkEnd w:id="57"/>
     </w:p>
     <w:p>
       <w:pPr>
@@ -35474,15 +35212,15 @@
       <w:pPr>
         <w:pStyle w:val="Heading2"/>
       </w:pPr>
-      <w:bookmarkStart w:id="59" w:name="_Ref475699592"/>
-      <w:bookmarkStart w:id="60" w:name="_Ref475698806"/>
+      <w:bookmarkStart w:id="58" w:name="_Ref475699592"/>
+      <w:bookmarkStart w:id="59" w:name="_Ref475698806"/>
       <w:r>
         <w:t>Using findMax and t</w:t>
       </w:r>
       <w:r>
         <w:t>argetUtilization modes with Multiple Workloads and AppInstances</w:t>
       </w:r>
-      <w:bookmarkEnd w:id="59"/>
+      <w:bookmarkEnd w:id="58"/>
     </w:p>
     <w:p>
       <w:pPr>
@@ -35529,12 +35267,12 @@
       <w:pPr>
         <w:pStyle w:val="Heading1"/>
       </w:pPr>
-      <w:bookmarkStart w:id="61" w:name="_Ref476046813"/>
-      <w:bookmarkStart w:id="62" w:name="_Ref475707082"/>
+      <w:bookmarkStart w:id="60" w:name="_Ref476046813"/>
+      <w:bookmarkStart w:id="61" w:name="_Ref475707082"/>
       <w:r>
         <w:t>Variable Loads</w:t>
       </w:r>
-      <w:bookmarkEnd w:id="61"/>
+      <w:bookmarkEnd w:id="60"/>
     </w:p>
     <w:p>
       <w:pPr>
@@ -36446,14 +36184,14 @@
       <w:pPr>
         <w:pStyle w:val="Heading1"/>
       </w:pPr>
-      <w:bookmarkStart w:id="63" w:name="_Ref476046826"/>
+      <w:bookmarkStart w:id="62" w:name="_Ref476046826"/>
       <w:r>
         <w:t>Application Elasticity in Weathervane</w:t>
       </w:r>
       <w:bookmarkEnd w:id="53"/>
-      <w:bookmarkEnd w:id="60"/>
+      <w:bookmarkEnd w:id="59"/>
+      <w:bookmarkEnd w:id="61"/>
       <w:bookmarkEnd w:id="62"/>
-      <w:bookmarkEnd w:id="63"/>
     </w:p>
     <w:p>
       <w:pPr>
@@ -36562,14 +36300,14 @@
       <w:pPr>
         <w:pStyle w:val="Heading2"/>
       </w:pPr>
-      <w:bookmarkStart w:id="64" w:name="_Ref475006812"/>
+      <w:bookmarkStart w:id="63" w:name="_Ref475006812"/>
       <w:r>
         <w:t>Default</w:t>
       </w:r>
       <w:r>
         <w:t xml:space="preserve"> Elasticity Service</w:t>
       </w:r>
-      <w:bookmarkEnd w:id="64"/>
+      <w:bookmarkEnd w:id="63"/>
     </w:p>
     <w:p>
       <w:pPr>
@@ -38764,11 +38502,11 @@
           <w:numId w:val="3"/>
         </w:numPr>
       </w:pPr>
-      <w:bookmarkStart w:id="65" w:name="_Ref475627401"/>
+      <w:bookmarkStart w:id="64" w:name="_Ref475627401"/>
       <w:r>
         <w:t>Configuration Change Operations</w:t>
       </w:r>
-      <w:bookmarkEnd w:id="65"/>
+      <w:bookmarkEnd w:id="64"/>
     </w:p>
     <w:p>
       <w:pPr>
@@ -39460,7 +39198,7 @@
       <w:r>
         <w:t>Weathervane</w:t>
       </w:r>
-      <w:bookmarkEnd w:id="50"/>
+      <w:bookmarkEnd w:id="49"/>
     </w:p>
     <w:p>
       <w:pPr>
@@ -41269,16 +41007,16 @@
       <w:pPr>
         <w:pStyle w:val="Heading1"/>
       </w:pPr>
-      <w:bookmarkStart w:id="66" w:name="_Ref236981425"/>
-      <w:bookmarkStart w:id="67" w:name="_Ref276034013"/>
+      <w:bookmarkStart w:id="65" w:name="_Ref236981425"/>
+      <w:bookmarkStart w:id="66" w:name="_Ref276034013"/>
       <w:r>
         <w:t>Change</w:t>
       </w:r>
       <w:r>
         <w:t xml:space="preserve"> Log</w:t>
       </w:r>
+      <w:bookmarkEnd w:id="65"/>
       <w:bookmarkEnd w:id="66"/>
-      <w:bookmarkEnd w:id="67"/>
     </w:p>
     <w:p>
       <w:pPr>
@@ -41307,6 +41045,71 @@
       <w:r>
         <w:t>.</w:t>
       </w:r>
+    </w:p>
+    <w:p>
+      <w:pPr>
+        <w:pStyle w:val="Heading2"/>
+      </w:pPr>
+      <w:r>
+        <w:t>Release 1.0.16</w:t>
+      </w:r>
+    </w:p>
+    <w:p>
+      <w:pPr>
+        <w:pStyle w:val="BodyText"/>
+        <w:numPr>
+          <w:ilvl w:val="0"/>
+          <w:numId w:val="75"/>
+        </w:numPr>
+      </w:pPr>
+      <w:r>
+        <w:t>Added support for running the Weathervane Auction application on vSphere Integrated Containers.</w:t>
+      </w:r>
+    </w:p>
+    <w:p>
+      <w:pPr>
+        <w:pStyle w:val="BodyText"/>
+        <w:numPr>
+          <w:ilvl w:val="0"/>
+          <w:numId w:val="75"/>
+        </w:numPr>
+      </w:pPr>
+      <w:r>
+        <w:t xml:space="preserve">Removed support for automatically configuring CPU affinity for Docker using the dockerHostPin and dockerHostPinMode parameters.  Properly </w:t>
+      </w:r>
+      <w:r>
+        <w:lastRenderedPageBreak/>
+        <w:t>configuring affinity requires knowledge of the CPU numbering and I/O device placement, and those factors were not accounted for in the implementation.  If you want to use CPU affinity for services running in Docker containers, you should use the dockerCpuSetCpus parameter to assign CPUs for the container.</w:t>
+      </w:r>
+    </w:p>
+    <w:p>
+      <w:pPr>
+        <w:pStyle w:val="BodyText"/>
+        <w:numPr>
+          <w:ilvl w:val="0"/>
+          <w:numId w:val="75"/>
+        </w:numPr>
+      </w:pPr>
+      <w:r>
+        <w:t>Added support for using named volume with the data services Docker containers.</w:t>
+      </w:r>
+    </w:p>
+    <w:p>
+      <w:pPr>
+        <w:pStyle w:val="BodyText"/>
+        <w:numPr>
+          <w:ilvl w:val="0"/>
+          <w:numId w:val="75"/>
+        </w:numPr>
+      </w:pPr>
+      <w:r>
+        <w:t>Minor version updates for packages used by the Auction application</w:t>
+      </w:r>
+    </w:p>
+    <w:p>
+      <w:pPr>
+        <w:pStyle w:val="BodyText"/>
+      </w:pPr>
     </w:p>
     <w:sectPr>
       <w:footerReference w:type="default" r:id="rId31"/>
@@ -41417,7 +41220,7 @@
         <w:sz w:val="14"/>
         <w:szCs w:val="14"/>
       </w:rPr>
-      <w:t>4</w:t>
+      <w:t>54</w:t>
     </w:r>
     <w:r>
       <w:rPr>
@@ -55042,7 +54845,7 @@
 </file>
 
 <file path=customXml/itemProps1.xml><?xml version="1.0" encoding="utf-8"?>
-<ds:datastoreItem xmlns:ds="http://schemas.openxmlformats.org/officeDocument/2006/customXml" ds:itemID="{0A25F40A-6B5D-0242-8B4C-5E306DC17241}">
+<ds:datastoreItem xmlns:ds="http://schemas.openxmlformats.org/officeDocument/2006/customXml" ds:itemID="{ABFAEB50-FCBC-7640-B62E-75E621CE3C10}">
   <ds:schemaRefs>
     <ds:schemaRef ds:uri="http://schemas.openxmlformats.org/officeDocument/2006/bibliography"/>
   </ds:schemaRefs>

</xml_diff>